<commit_message>
partially complete Final Report
</commit_message>
<xml_diff>
--- a/FinalReport.docx
+++ b/FinalReport.docx
@@ -117,6 +117,62 @@
     </w:p>
     <w:p>
       <w:pPr>
+        <w:pBdr>
+          <w:bottom w:val="single" w:sz="4" w:space="1" w:color="auto"/>
+        </w:pBdr>
+        <w:spacing w:after="0" w:line="240" w:lineRule="auto"/>
+        <w:rPr>
+          <w:rFonts w:ascii="Times New Roman" w:hAnsi="Times New Roman" w:cs="Times New Roman"/>
+          <w:sz w:val="20"/>
+        </w:rPr>
+      </w:pPr>
+      <w:r>
+        <w:rPr>
+          <w:rFonts w:ascii="Times New Roman" w:hAnsi="Times New Roman" w:cs="Times New Roman"/>
+          <w:sz w:val="20"/>
+        </w:rPr>
+        <w:t xml:space="preserve">   </w:t>
+      </w:r>
+      <w:r>
+        <w:rPr>
+          <w:rFonts w:ascii="Times New Roman" w:hAnsi="Times New Roman" w:cs="Times New Roman"/>
+        </w:rPr>
+        <w:t>Github</w:t>
+      </w:r>
+      <w:r>
+        <w:rPr>
+          <w:rFonts w:ascii="Times New Roman" w:hAnsi="Times New Roman" w:cs="Times New Roman"/>
+        </w:rPr>
+        <w:t>:</w:t>
+      </w:r>
+      <w:r>
+        <w:rPr>
+          <w:rFonts w:ascii="Times New Roman" w:hAnsi="Times New Roman" w:cs="Times New Roman"/>
+          <w:sz w:val="20"/>
+        </w:rPr>
+        <w:t xml:space="preserve"> </w:t>
+      </w:r>
+      <w:hyperlink r:id="rId8" w:history="1">
+        <w:r>
+          <w:rPr>
+            <w:rStyle w:val="Hyperlink"/>
+            <w:rFonts w:ascii="Times New Roman" w:hAnsi="Times New Roman" w:cs="Times New Roman"/>
+            <w:color w:val="1155CC"/>
+            <w:sz w:val="20"/>
+          </w:rPr>
+          <w:t>https://github.com/catherinewang1/Stat154-Project2</w:t>
+        </w:r>
+      </w:hyperlink>
+      <w:r>
+        <w:rPr>
+          <w:rFonts w:ascii="Times New Roman" w:hAnsi="Times New Roman" w:cs="Times New Roman"/>
+          <w:sz w:val="20"/>
+        </w:rPr>
+        <w:t xml:space="preserve"> </w:t>
+      </w:r>
+    </w:p>
+    <w:p>
+      <w:pPr>
         <w:spacing w:after="0" w:line="240" w:lineRule="auto"/>
         <w:rPr>
           <w:rFonts w:ascii="Times New Roman" w:hAnsi="Times New Roman" w:cs="Times New Roman"/>
@@ -187,7 +243,7 @@
           <w:sz w:val="22"/>
           <w:szCs w:val="22"/>
         </w:rPr>
-        <w:t xml:space="preserve">The data itself is collected from the MISR onboard the NASA Terra satellite in 1999. There are a total of 9 cameras each from different angles and each detecting 4 spectral bands (blue, green, red, and near-infrared). There are 233 “paths,” a strip of the Earth in the North to South direction, each collected every 16 days. Each path is divided into 180 “blocks,” and 3 consecutive blocks is defined as a data unit. In addition, each orbit of the Earth is recorded. Each pixel represents a 275x275m region, which means that there is a massive amount of raw data to deal with, which is an issue when trying to compute efficiently. Because the data is so much, only the red radiances from the nadir cameral were transmitted fully at the 275m resolution, and the other colors and cameras were aggregated onboard to 1.1kmx1.1km and then transmitted. From the raw data, 3 computed features used are CORR, SD, and NDAI. CORR captures the surface correlation of images of the same scene from different viewing directions. SD is the standard deviation of the MISR nadir camera pixel values from a scene, and NDAI is the normalized difference angular index that captures the changes in scene due to different viewing directions.  In addition, there are the x-y coordinates to locate where the pixel actually is, and `Expert Label` which are labeled by an expert as +1 cloud, -1 not cloud, and 0 unlabeled. The final two algorithms developed in this paper are ELCM (Enhanced linear Correlation Matching) and ELCM-QDA. ELCM labels a 1.1x1.1m pixel clear when (SD &lt; thresholdSD = 2.0) or (CORR &gt; thresholdCORR = .75 and NDAI &lt; thresholdNDAI) where thresholdNDAI is learned adaptively. This result is binary and classified as cloudy or clear; however, ELCM-QDA results in a probability in [0,1] by performing QDA on the result of ELCM (only if the entire data unit doesn’t result in one label (either cloudy or clear) being more than 98%). The results of this new algorithm give better agreement rates than other methods such as SDCM, ASCM, and SVM. When compared to each other, ELCM and ELCM-QDA give similar results in agreement rates, but ELCM-QDA was able to give probabilities, and gave probabilities near .5 </w:t>
+        <w:t xml:space="preserve">The data itself is collected from the MISR onboard the NASA Terra satellite in 1999. There are a total of 9 cameras each from different angles and each detecting 4 spectral bands (blue, green, red, and near-infrared). There are 233 “paths,” a strip of the Earth in the North to South direction, each collected every 16 days. Each path is divided into 180 “blocks,” and 3 consecutive blocks is defined as a data unit. In addition, each orbit of the Earth is recorded. Each pixel represents a 275x275m region, which means that there is a massive amount of raw data to deal with, which is an issue when trying to compute efficiently. Because the data is so </w:t>
       </w:r>
       <w:r>
         <w:rPr>
@@ -195,8 +251,72 @@
           <w:sz w:val="22"/>
           <w:szCs w:val="22"/>
         </w:rPr>
+        <w:t>large</w:t>
+      </w:r>
+      <w:r>
+        <w:rPr>
+          <w:color w:val="000000"/>
+          <w:sz w:val="22"/>
+          <w:szCs w:val="22"/>
+        </w:rPr>
+        <w:t>, only the red radiances from the nadir cameral were transmitted fully at the 275m resolution, and the other colors and cameras were aggregated onboard to 1.1km</w:t>
+      </w:r>
+      <w:r>
+        <w:rPr>
+          <w:color w:val="000000"/>
+          <w:sz w:val="22"/>
+          <w:szCs w:val="22"/>
+        </w:rPr>
+        <w:t xml:space="preserve"> </w:t>
+      </w:r>
+      <w:r>
+        <w:rPr>
+          <w:color w:val="000000"/>
+          <w:sz w:val="22"/>
+          <w:szCs w:val="22"/>
+        </w:rPr>
+        <w:t>x</w:t>
+      </w:r>
+      <w:r>
+        <w:rPr>
+          <w:color w:val="000000"/>
+          <w:sz w:val="22"/>
+          <w:szCs w:val="22"/>
+        </w:rPr>
+        <w:t xml:space="preserve"> </w:t>
+      </w:r>
+      <w:r>
+        <w:rPr>
+          <w:color w:val="000000"/>
+          <w:sz w:val="22"/>
+          <w:szCs w:val="22"/>
+        </w:rPr>
+        <w:t xml:space="preserve">1.1km and then transmitted. From the raw data, 3 computed features used are CORR, SD, and NDAI. CORR captures the surface correlation of images of the same scene from different viewing directions. SD is the standard deviation of the MISR nadir camera pixel values from a scene, and NDAI is the normalized difference angular index that captures the changes in scene due to different viewing directions.  In addition, there are the x-y coordinates to locate where the pixel actually is, and `Expert Label` which are labeled by an expert as +1 cloud, -1 not cloud, and 0 unlabeled. The final two algorithms developed in this paper are ELCM (Enhanced linear Correlation Matching) and ELCM-QDA. ELCM labels a 1.1x1.1m pixel clear when (SD &lt; thresholdSD = 2.0) or (CORR &gt; thresholdCORR = .75 and NDAI &lt; thresholdNDAI) where thresholdNDAI is learned adaptively. This result is binary and classified as cloudy or clear; however, ELCM-QDA results in a probability in [0,1] by performing QDA on the result of ELCM (only if the entire data unit doesn’t result in one label (either cloudy or clear) being more than 98%). The results of this new algorithm give better agreement rates than other methods such as SDCM, ASCM, and SVM. When compared to each other, ELCM and ELCM-QDA give similar results in agreement rates, but ELCM-QDA was </w:t>
+      </w:r>
+      <w:r>
+        <w:rPr>
+          <w:color w:val="000000"/>
+          <w:sz w:val="22"/>
+          <w:szCs w:val="22"/>
+        </w:rPr>
         <w:lastRenderedPageBreak/>
-        <w:t>near cloud-clear borders, a good sign. ELCM-QDA is also more desirable because some pixels may be ambiguous or have varying degrees of cloudiness, so probability is more informative than a binary label. This paper concludes that the 3 features are sufficient to separate clouds to surfaces, the new algorithms are a better classifier than the existing MISR algorithm, the new algorithm is suitable for real-time processing, and the result of ELCM can be used for QDA. This work shows a significant application of statistics to the massive amount of Earth science data, less sophisticated methods (QDA with just 3 features) give performance comparable to more sophisticated ones, that results are better when statisticians are directly involved from the beginning of the study, and the significance of statistical thinking for modern scientific problems.</w:t>
+        <w:t>able to give probabilities, and gave probabilities near .5 near cloud-clear borders, a good sign. ELCM-QDA is also more desirable because some pixels may be ambiguous or have varying degrees of cloudiness, so probability is more informative than a binary label. This paper concludes that the 3 features are sufficient to separate clouds to surfaces, the new algorithms are a better classifier than the existing MISR algorithm, the new algorithm is suitable for real-time processing, and the result of ELCM can be used for QDA. This work shows a significant application of statistics to the massive amount of Earth science data,</w:t>
+      </w:r>
+      <w:r>
+        <w:rPr>
+          <w:color w:val="000000"/>
+          <w:sz w:val="22"/>
+          <w:szCs w:val="22"/>
+        </w:rPr>
+        <w:t xml:space="preserve"> that</w:t>
+      </w:r>
+      <w:r>
+        <w:rPr>
+          <w:color w:val="000000"/>
+          <w:sz w:val="22"/>
+          <w:szCs w:val="22"/>
+        </w:rPr>
+        <w:t xml:space="preserve"> less sophisticated methods (QDA with just 3 features) give performance comparable to more sophisticated ones, that results are better when statisticians are directly involved from the beginning of the study, and the significance of statistical thinking for modern scientific problems.</w:t>
       </w:r>
     </w:p>
     <w:p>
@@ -226,7 +346,7 @@
                     <pic:cNvPicPr/>
                   </pic:nvPicPr>
                   <pic:blipFill>
-                    <a:blip r:embed="rId8"/>
+                    <a:blip r:embed="rId9"/>
                     <a:stretch>
                       <a:fillRect/>
                     </a:stretch>
@@ -337,7 +457,7 @@
                     <pic:cNvPicPr/>
                   </pic:nvPicPr>
                   <pic:blipFill>
-                    <a:blip r:embed="rId9">
+                    <a:blip r:embed="rId10">
                       <a:extLst>
                         <a:ext uri="{28A0092B-C50C-407E-A947-70E740481C1C}">
                           <a14:useLocalDpi xmlns:a14="http://schemas.microsoft.com/office/drawing/2010/main" val="0"/>
@@ -395,7 +515,7 @@
           <w:sz w:val="22"/>
           <w:szCs w:val="22"/>
         </w:rPr>
-        <w:t xml:space="preserve">Figure 1.c.1 shows the pairwise plots between all the 11 variables of 100 randomly chosen points (there are too many in total to reasonably plot all), colored by their expert labels, the fitted histograms, and their correlations. Not surprisingly, we see that there are very strong correlations between the Radiance Angle features, especially if their corresponding cameras are close to each other. (for example, Radiance Angle AF and Radiance Angle AN have a high correlation of .955 and the </w:t>
+        <w:t xml:space="preserve">Figure 1.c.1 shows the pairwise plots between all the 11 variables of 100 randomly chosen points (there are too many in total to reasonably plot all), colored by their expert labels, the fitted histograms, and their correlations. Not surprisingly, we see that there are very strong correlations between the Radiance Angle features, especially if their corresponding cameras are close to each </w:t>
       </w:r>
       <w:r>
         <w:rPr>
@@ -404,7 +524,15 @@
           <w:szCs w:val="22"/>
         </w:rPr>
         <w:lastRenderedPageBreak/>
-        <w:t xml:space="preserve">scatterplot between them is almost exactly a linear line). Although not shown, the same plot applied to image1, image2, and image3 are very similar. </w:t>
+        <w:t>other. (F</w:t>
+      </w:r>
+      <w:r>
+        <w:rPr>
+          <w:color w:val="000000"/>
+          <w:sz w:val="22"/>
+          <w:szCs w:val="22"/>
+        </w:rPr>
+        <w:t xml:space="preserve">or example, Radiance Angle AF and Radiance Angle AN have a high correlation of .955 and the scatterplot between them is almost exactly a linear line). Although not shown, the same plot applied to image1, image2, and image3 are very similar. </w:t>
       </w:r>
     </w:p>
     <w:p>
@@ -443,7 +571,7 @@
           <w:rFonts w:ascii="Times New Roman" w:eastAsia="Times New Roman" w:hAnsi="Times New Roman" w:cs="Times New Roman"/>
           <w:color w:val="000000"/>
         </w:rPr>
-        <w:t xml:space="preserve">use the color </w:t>
+        <w:t xml:space="preserve">use the color denotes the label, and these also show that clouds and non clouds have different distributions in features spaces. For </w:t>
       </w:r>
       <w:r>
         <w:rPr>
@@ -451,7 +579,35 @@
           <w:color w:val="000000"/>
         </w:rPr>
         <w:lastRenderedPageBreak/>
-        <w:t xml:space="preserve">denotes the label, and these also show that clouds and non clouds have different distributions in features spaces. For example, look at the scatterplot between NDAI and Radiance Angle CF. We see that the non-cloud points seem to be clustered in the top left corner while the cloud points have both a spread centered around the scatterplot center and a much wider spread of NDAI and CF values.  </w:t>
+        <w:t>example, look at the scatterplot between NDAI and Radiance Angle CF. We see that the non-cloud points seem to be clustered in the top left corner while the cloud points have both a spread centered around the scatterplot center and a much wider spread of NDAI and CF values.</w:t>
+      </w:r>
+      <w:r>
+        <w:rPr>
+          <w:rFonts w:ascii="Times New Roman" w:eastAsia="Times New Roman" w:hAnsi="Times New Roman" w:cs="Times New Roman"/>
+          <w:color w:val="000000"/>
+        </w:rPr>
+        <w:t xml:space="preserve"> </w:t>
+      </w:r>
+      <w:r>
+        <w:rPr>
+          <w:rFonts w:ascii="Times New Roman" w:eastAsia="Times New Roman" w:hAnsi="Times New Roman" w:cs="Times New Roman"/>
+          <w:color w:val="000000"/>
+        </w:rPr>
+        <w:t xml:space="preserve">The same results are seen in Figure 3.a.4 which shows a larger pair plot between the features colored </w:t>
+      </w:r>
+      <w:r>
+        <w:rPr>
+          <w:rFonts w:ascii="Times New Roman" w:eastAsia="Times New Roman" w:hAnsi="Times New Roman" w:cs="Times New Roman"/>
+          <w:color w:val="000000"/>
+        </w:rPr>
+        <w:t xml:space="preserve">by their classification and showing just the cloud and non cloud data. The result is the same, but it easier to see the separation of points and their distributions according to their cloud label. </w:t>
+      </w:r>
+      <w:r>
+        <w:rPr>
+          <w:rFonts w:ascii="Times New Roman" w:eastAsia="Times New Roman" w:hAnsi="Times New Roman" w:cs="Times New Roman"/>
+          <w:color w:val="000000"/>
+        </w:rPr>
+        <w:t xml:space="preserve">  </w:t>
       </w:r>
     </w:p>
     <w:p>
@@ -565,7 +721,7 @@
           <w:szCs w:val="24"/>
         </w:rPr>
         <w:sectPr>
-          <w:footerReference w:type="default" r:id="rId10"/>
+          <w:footerReference w:type="default" r:id="rId11"/>
           <w:pgSz w:w="12240" w:h="15840"/>
           <w:pgMar w:top="720" w:right="900" w:bottom="810" w:left="720" w:header="720" w:footer="720" w:gutter="0"/>
           <w:cols w:num="2" w:sep="1" w:space="270"/>
@@ -582,12 +738,33 @@
           <w:rFonts w:ascii="Times New Roman" w:hAnsi="Times New Roman" w:cs="Times New Roman"/>
         </w:rPr>
       </w:pPr>
+    </w:p>
+    <w:p>
+      <w:pPr>
+        <w:spacing w:after="0" w:line="240" w:lineRule="auto"/>
+        <w:ind w:right="-180"/>
+        <w:jc w:val="both"/>
+        <w:rPr>
+          <w:rFonts w:ascii="Times New Roman" w:hAnsi="Times New Roman" w:cs="Times New Roman"/>
+        </w:rPr>
+      </w:pPr>
+    </w:p>
+    <w:p>
+      <w:pPr>
+        <w:spacing w:after="0" w:line="240" w:lineRule="auto"/>
+        <w:ind w:right="-180"/>
+        <w:jc w:val="both"/>
+        <w:rPr>
+          <w:rFonts w:ascii="Times New Roman" w:hAnsi="Times New Roman" w:cs="Times New Roman"/>
+        </w:rPr>
+      </w:pPr>
+      <w:bookmarkStart w:id="0" w:name="_GoBack"/>
+      <w:bookmarkEnd w:id="0"/>
       <w:r>
         <w:rPr>
           <w:rFonts w:ascii="Times New Roman" w:hAnsi="Times New Roman" w:cs="Times New Roman"/>
           <w:noProof/>
         </w:rPr>
-        <w:lastRenderedPageBreak/>
         <w:drawing>
           <wp:inline distT="0" distB="0" distL="0" distR="0">
             <wp:extent cx="6972300" cy="3921760"/>
@@ -601,92 +778,6 @@
                 <pic:pic xmlns:pic="http://schemas.openxmlformats.org/drawingml/2006/picture">
                   <pic:nvPicPr>
                     <pic:cNvPr id="15" name="Fig1b2.png"/>
-                    <pic:cNvPicPr/>
-                  </pic:nvPicPr>
-                  <pic:blipFill>
-                    <a:blip r:embed="rId11">
-                      <a:extLst>
-                        <a:ext uri="{28A0092B-C50C-407E-A947-70E740481C1C}">
-                          <a14:useLocalDpi xmlns:a14="http://schemas.microsoft.com/office/drawing/2010/main" val="0"/>
-                        </a:ext>
-                      </a:extLst>
-                    </a:blip>
-                    <a:stretch>
-                      <a:fillRect/>
-                    </a:stretch>
-                  </pic:blipFill>
-                  <pic:spPr>
-                    <a:xfrm>
-                      <a:off x="0" y="0"/>
-                      <a:ext cx="6972300" cy="3921760"/>
-                    </a:xfrm>
-                    <a:prstGeom prst="rect">
-                      <a:avLst/>
-                    </a:prstGeom>
-                  </pic:spPr>
-                </pic:pic>
-              </a:graphicData>
-            </a:graphic>
-          </wp:inline>
-        </w:drawing>
-      </w:r>
-    </w:p>
-    <w:p>
-      <w:pPr>
-        <w:spacing w:after="0" w:line="240" w:lineRule="auto"/>
-        <w:jc w:val="center"/>
-        <w:rPr>
-          <w:rFonts w:ascii="Times New Roman" w:hAnsi="Times New Roman" w:cs="Times New Roman"/>
-          <w:i/>
-        </w:rPr>
-      </w:pPr>
-      <w:r>
-        <w:rPr>
-          <w:rFonts w:ascii="Times New Roman" w:hAnsi="Times New Roman" w:cs="Times New Roman"/>
-          <w:i/>
-        </w:rPr>
-        <w:t>Figure 1.b.2</w:t>
-      </w:r>
-    </w:p>
-    <w:p>
-      <w:pPr>
-        <w:spacing w:after="0" w:line="240" w:lineRule="auto"/>
-        <w:jc w:val="center"/>
-        <w:rPr>
-          <w:rFonts w:ascii="Times New Roman" w:hAnsi="Times New Roman" w:cs="Times New Roman"/>
-          <w:i/>
-        </w:rPr>
-      </w:pPr>
-    </w:p>
-    <w:p>
-      <w:pPr>
-        <w:spacing w:after="0" w:line="240" w:lineRule="auto"/>
-        <w:jc w:val="center"/>
-        <w:rPr>
-          <w:rFonts w:ascii="Times New Roman" w:hAnsi="Times New Roman" w:cs="Times New Roman"/>
-          <w:i/>
-        </w:rPr>
-      </w:pPr>
-      <w:r>
-        <w:rPr>
-          <w:rFonts w:ascii="Times New Roman" w:hAnsi="Times New Roman" w:cs="Times New Roman"/>
-          <w:i/>
-          <w:noProof/>
-        </w:rPr>
-        <w:lastRenderedPageBreak/>
-        <w:drawing>
-          <wp:inline distT="0" distB="0" distL="0" distR="0">
-            <wp:extent cx="6972300" cy="3921760"/>
-            <wp:effectExtent l="0" t="0" r="0" b="2540"/>
-            <wp:docPr id="30" name="Picture 30"/>
-            <wp:cNvGraphicFramePr>
-              <a:graphicFrameLocks xmlns:a="http://schemas.openxmlformats.org/drawingml/2006/main" noChangeAspect="1"/>
-            </wp:cNvGraphicFramePr>
-            <a:graphic xmlns:a="http://schemas.openxmlformats.org/drawingml/2006/main">
-              <a:graphicData uri="http://schemas.openxmlformats.org/drawingml/2006/picture">
-                <pic:pic xmlns:pic="http://schemas.openxmlformats.org/drawingml/2006/picture">
-                  <pic:nvPicPr>
-                    <pic:cNvPr id="30" name="Fig1c1.png"/>
                     <pic:cNvPicPr/>
                   </pic:nvPicPr>
                   <pic:blipFill>
@@ -719,9 +810,6 @@
     </w:p>
     <w:p>
       <w:pPr>
-        <w:pBdr>
-          <w:bottom w:val="single" w:sz="4" w:space="1" w:color="auto"/>
-        </w:pBdr>
         <w:spacing w:after="0" w:line="240" w:lineRule="auto"/>
         <w:jc w:val="center"/>
         <w:rPr>
@@ -734,14 +822,11 @@
           <w:rFonts w:ascii="Times New Roman" w:hAnsi="Times New Roman" w:cs="Times New Roman"/>
           <w:i/>
         </w:rPr>
-        <w:t>Figure 1.c.1</w:t>
-      </w:r>
-    </w:p>
-    <w:p>
-      <w:pPr>
-        <w:pBdr>
-          <w:bottom w:val="single" w:sz="4" w:space="1" w:color="auto"/>
-        </w:pBdr>
+        <w:t>Figure 1.b.2</w:t>
+      </w:r>
+    </w:p>
+    <w:p>
+      <w:pPr>
         <w:spacing w:after="0" w:line="240" w:lineRule="auto"/>
         <w:jc w:val="center"/>
         <w:rPr>
@@ -752,9 +837,6 @@
     </w:p>
     <w:p>
       <w:pPr>
-        <w:pBdr>
-          <w:bottom w:val="single" w:sz="4" w:space="1" w:color="auto"/>
-        </w:pBdr>
         <w:spacing w:after="0" w:line="240" w:lineRule="auto"/>
         <w:jc w:val="center"/>
         <w:rPr>
@@ -772,7 +854,7 @@
           <wp:inline distT="0" distB="0" distL="0" distR="0">
             <wp:extent cx="6972300" cy="3921760"/>
             <wp:effectExtent l="0" t="0" r="0" b="2540"/>
-            <wp:docPr id="192" name="Picture 192"/>
+            <wp:docPr id="30" name="Picture 30"/>
             <wp:cNvGraphicFramePr>
               <a:graphicFrameLocks xmlns:a="http://schemas.openxmlformats.org/drawingml/2006/main" noChangeAspect="1"/>
             </wp:cNvGraphicFramePr>
@@ -780,7 +862,7 @@
               <a:graphicData uri="http://schemas.openxmlformats.org/drawingml/2006/picture">
                 <pic:pic xmlns:pic="http://schemas.openxmlformats.org/drawingml/2006/picture">
                   <pic:nvPicPr>
-                    <pic:cNvPr id="192" name="Q3_checkConstantVar.png"/>
+                    <pic:cNvPr id="30" name="Fig1c1.png"/>
                     <pic:cNvPicPr/>
                   </pic:nvPicPr>
                   <pic:blipFill>
@@ -828,6 +910,100 @@
           <w:rFonts w:ascii="Times New Roman" w:hAnsi="Times New Roman" w:cs="Times New Roman"/>
           <w:i/>
         </w:rPr>
+        <w:t>Figure 1.c.1</w:t>
+      </w:r>
+    </w:p>
+    <w:p>
+      <w:pPr>
+        <w:pBdr>
+          <w:bottom w:val="single" w:sz="4" w:space="1" w:color="auto"/>
+        </w:pBdr>
+        <w:spacing w:after="0" w:line="240" w:lineRule="auto"/>
+        <w:jc w:val="center"/>
+        <w:rPr>
+          <w:rFonts w:ascii="Times New Roman" w:hAnsi="Times New Roman" w:cs="Times New Roman"/>
+          <w:i/>
+        </w:rPr>
+      </w:pPr>
+    </w:p>
+    <w:p>
+      <w:pPr>
+        <w:pBdr>
+          <w:bottom w:val="single" w:sz="4" w:space="1" w:color="auto"/>
+        </w:pBdr>
+        <w:spacing w:after="0" w:line="240" w:lineRule="auto"/>
+        <w:jc w:val="center"/>
+        <w:rPr>
+          <w:rFonts w:ascii="Times New Roman" w:hAnsi="Times New Roman" w:cs="Times New Roman"/>
+          <w:i/>
+        </w:rPr>
+      </w:pPr>
+      <w:r>
+        <w:rPr>
+          <w:rFonts w:ascii="Times New Roman" w:hAnsi="Times New Roman" w:cs="Times New Roman"/>
+          <w:i/>
+          <w:noProof/>
+        </w:rPr>
+        <w:drawing>
+          <wp:inline distT="0" distB="0" distL="0" distR="0">
+            <wp:extent cx="6972300" cy="3921760"/>
+            <wp:effectExtent l="0" t="0" r="0" b="2540"/>
+            <wp:docPr id="192" name="Picture 192"/>
+            <wp:cNvGraphicFramePr>
+              <a:graphicFrameLocks xmlns:a="http://schemas.openxmlformats.org/drawingml/2006/main" noChangeAspect="1"/>
+            </wp:cNvGraphicFramePr>
+            <a:graphic xmlns:a="http://schemas.openxmlformats.org/drawingml/2006/main">
+              <a:graphicData uri="http://schemas.openxmlformats.org/drawingml/2006/picture">
+                <pic:pic xmlns:pic="http://schemas.openxmlformats.org/drawingml/2006/picture">
+                  <pic:nvPicPr>
+                    <pic:cNvPr id="192" name="Q3_checkConstantVar.png"/>
+                    <pic:cNvPicPr/>
+                  </pic:nvPicPr>
+                  <pic:blipFill>
+                    <a:blip r:embed="rId14">
+                      <a:extLst>
+                        <a:ext uri="{28A0092B-C50C-407E-A947-70E740481C1C}">
+                          <a14:useLocalDpi xmlns:a14="http://schemas.microsoft.com/office/drawing/2010/main" val="0"/>
+                        </a:ext>
+                      </a:extLst>
+                    </a:blip>
+                    <a:stretch>
+                      <a:fillRect/>
+                    </a:stretch>
+                  </pic:blipFill>
+                  <pic:spPr>
+                    <a:xfrm>
+                      <a:off x="0" y="0"/>
+                      <a:ext cx="6972300" cy="3921760"/>
+                    </a:xfrm>
+                    <a:prstGeom prst="rect">
+                      <a:avLst/>
+                    </a:prstGeom>
+                  </pic:spPr>
+                </pic:pic>
+              </a:graphicData>
+            </a:graphic>
+          </wp:inline>
+        </w:drawing>
+      </w:r>
+    </w:p>
+    <w:p>
+      <w:pPr>
+        <w:pBdr>
+          <w:bottom w:val="single" w:sz="4" w:space="1" w:color="auto"/>
+        </w:pBdr>
+        <w:spacing w:after="0" w:line="240" w:lineRule="auto"/>
+        <w:jc w:val="center"/>
+        <w:rPr>
+          <w:rFonts w:ascii="Times New Roman" w:hAnsi="Times New Roman" w:cs="Times New Roman"/>
+          <w:i/>
+        </w:rPr>
+      </w:pPr>
+      <w:r>
+        <w:rPr>
+          <w:rFonts w:ascii="Times New Roman" w:hAnsi="Times New Roman" w:cs="Times New Roman"/>
+          <w:i/>
+        </w:rPr>
         <w:t>Figure 1.c.3</w:t>
       </w:r>
     </w:p>
@@ -908,6 +1084,7 @@
           <w:rFonts w:ascii="Times New Roman" w:eastAsia="Times New Roman" w:hAnsi="Times New Roman" w:cs="Times New Roman"/>
           <w:color w:val="000000"/>
         </w:rPr>
+        <w:lastRenderedPageBreak/>
         <w:t xml:space="preserve">We make the percent of training data be 70%, the percent of validation be 15%, and the percent of testing </w:t>
       </w:r>
       <w:r>
@@ -916,15 +1093,7 @@
           <w:color w:val="000000"/>
         </w:rPr>
         <w:lastRenderedPageBreak/>
-        <w:t xml:space="preserve">data be 15%. The trivial way to split the data into training and test would be to randomly select .7 of the pixels to be training and .15 of the remaining to be validation, and the </w:t>
-      </w:r>
-      <w:r>
-        <w:rPr>
-          <w:rFonts w:ascii="Times New Roman" w:eastAsia="Times New Roman" w:hAnsi="Times New Roman" w:cs="Times New Roman"/>
-          <w:color w:val="000000"/>
-        </w:rPr>
-        <w:lastRenderedPageBreak/>
-        <w:t xml:space="preserve">remaining to be test. (In choosing the dataset, we only consider rows expertly labeled as 1 and -1, because those labeled 0 are unknown so we therefore can’t use those to try to classify) </w:t>
+        <w:t xml:space="preserve">data be 15%. The trivial way to split the data into training and test would be to randomly select .7 of the pixels to be training and .15 of the remaining to be validation, and the remaining to be test. (In choosing the dataset, we only consider rows expertly labeled as 1 and -1, because those labeled 0 are unknown so we therefore can’t use those to try to classify) </w:t>
       </w:r>
     </w:p>
     <w:p>
@@ -1182,7 +1351,6 @@
           <w:noProof/>
           <w:color w:val="000000"/>
         </w:rPr>
-        <w:lastRenderedPageBreak/>
         <w:drawing>
           <wp:inline distT="0" distB="0" distL="0" distR="0">
             <wp:extent cx="3400425" cy="1769965"/>
@@ -1201,7 +1369,7 @@
                     </pic:cNvPicPr>
                   </pic:nvPicPr>
                   <pic:blipFill>
-                    <a:blip r:embed="rId14">
+                    <a:blip r:embed="rId15">
                       <a:extLst>
                         <a:ext uri="{28A0092B-C50C-407E-A947-70E740481C1C}">
                           <a14:useLocalDpi xmlns:a14="http://schemas.microsoft.com/office/drawing/2010/main" val="0"/>
@@ -1286,7 +1454,7 @@
                     <pic:cNvPicPr/>
                   </pic:nvPicPr>
                   <pic:blipFill>
-                    <a:blip r:embed="rId15">
+                    <a:blip r:embed="rId16">
                       <a:extLst>
                         <a:ext uri="{28A0092B-C50C-407E-A947-70E740481C1C}">
                           <a14:useLocalDpi xmlns:a14="http://schemas.microsoft.com/office/drawing/2010/main" val="0"/>
@@ -1363,16 +1531,7 @@
           <w:rFonts w:ascii="Times New Roman" w:eastAsia="Times New Roman" w:hAnsi="Times New Roman" w:cs="Times New Roman"/>
           <w:color w:val="000000"/>
         </w:rPr>
-        <w:t>Table 2.b.1 shows a table of the accuracy across the different datasets of the trivial classifier in 2 situations: considering labels {-1, 1} and considering {-1, 0, 1}. Because we are testing the classifier in a -1, 1 (binary) classification context, we are mainly focused on the points labeled -1 or 1, and we remove the points labeled 0 in the middle column of Table 2.</w:t>
-      </w:r>
-      <w:bookmarkStart w:id="0" w:name="_GoBack"/>
-      <w:bookmarkEnd w:id="0"/>
-      <w:r>
-        <w:rPr>
-          <w:rFonts w:ascii="Times New Roman" w:eastAsia="Times New Roman" w:hAnsi="Times New Roman" w:cs="Times New Roman"/>
-          <w:color w:val="000000"/>
-        </w:rPr>
-        <w:t>b.1. The right column considers the c</w:t>
+        <w:t>Table 2.b.1 shows a table of the accuracy across the different datasets of the trivial classifier in 2 situations: considering labels {-1, 1} and considering {-1, 0, 1}. Because we are testing the classifier in a -1, 1 (binary) classification context, we are mainly focused on the points labeled -1 or 1, and we remove the points labeled 0 in the middle column of Table 2.b.1. The right column considers the c</w:t>
       </w:r>
       <w:r>
         <w:rPr>
@@ -1485,7 +1644,7 @@
           <w:rFonts w:ascii="Times New Roman" w:eastAsia="Times New Roman" w:hAnsi="Times New Roman" w:cs="Times New Roman"/>
           <w:color w:val="000000"/>
         </w:rPr>
-        <w:t xml:space="preserve"> the cloudy points tend to be separated from the not cloudy points. Next, we chose SD as the final third feature because looking at the scatterplots, we can see a clear division between non </w:t>
+        <w:t xml:space="preserve"> the cloudy points tend to be separated from the not cloudy points. Next, we chose SD as the final third feature because looking at the </w:t>
       </w:r>
       <w:r>
         <w:rPr>
@@ -1493,7 +1652,7 @@
           <w:color w:val="000000"/>
         </w:rPr>
         <w:lastRenderedPageBreak/>
-        <w:t xml:space="preserve">cloudy and cloudy points. These visual observations are also supported by the Figure 1.c.2 where we can see that the summary statistics grouped by the classification, and we see that the differences in the distributions are paralleled by the differences in </w:t>
+        <w:t xml:space="preserve">scatterplots, we can see a clear division between non cloudy and cloudy points. These visual observations are also supported by the Figure 1.c.2 where we can see that the summary statistics grouped by the classification, and we see that the differences in the distributions are paralleled by the differences in </w:t>
       </w:r>
       <w:r>
         <w:rPr>
@@ -1711,7 +1870,16 @@
           <w:sz w:val="22"/>
           <w:szCs w:val="22"/>
         </w:rPr>
-        <w:t xml:space="preserve"> plots the predictor values against the logit response. We do see some linear relationships such as NDAI where the curve appears very linear. However, we see that many of the features do not result in linear relationships such as Radiance Angle DF where the curve goes up, down up, and down again. This implies that the linearity assumption is violated. To check the assumption of low collinearity, we can look at Figure 1.c.1 again, and focus on the correlations on the top right graphs. We immediately see that the Radiance Angles are very highly correlated with each other. </w:t>
+        <w:t xml:space="preserve"> plots the predictor values against the logit response. We do see some linear relationships such as NDAI where the curve appears very linear. However, we see that many of the features do not result in linear relationships such as Radiance Angle DF where the curve goes up, down up, and down again. This implies that the linearity assumption is violated. To check the assumption of low collinearity, we can look at Figure 1.c.1 again, and focus on the correlations </w:t>
+      </w:r>
+      <w:r>
+        <w:rPr>
+          <w:color w:val="000000"/>
+          <w:sz w:val="22"/>
+          <w:szCs w:val="22"/>
+        </w:rPr>
+        <w:lastRenderedPageBreak/>
+        <w:t xml:space="preserve">on the top right graphs. We immediately see that the Radiance Angles are very highly correlated with each other. </w:t>
       </w:r>
       <w:r>
         <w:rPr>
@@ -1739,7 +1907,6 @@
           <w:sz w:val="22"/>
           <w:szCs w:val="22"/>
         </w:rPr>
-        <w:lastRenderedPageBreak/>
         <w:t xml:space="preserve">For example, the linear correlation between RadianceAngleAN and RadianceAngleAF have a is a very high .955. Similar correlations occur with other pairs of radiance angles. This intuitively makes sense because Radiance Angles measure the same radiances just at slightly different angles, but because of this high correlation between features, the resulting classification method will have high variance. We can also check for correlation numerically through variance </w:t>
       </w:r>
       <w:r>
@@ -1784,7 +1951,7 @@
                     <pic:cNvPicPr/>
                   </pic:nvPicPr>
                   <pic:blipFill rotWithShape="1">
-                    <a:blip r:embed="rId16">
+                    <a:blip r:embed="rId17">
                       <a:extLst>
                         <a:ext uri="{28A0092B-C50C-407E-A947-70E740481C1C}">
                           <a14:useLocalDpi xmlns:a14="http://schemas.microsoft.com/office/drawing/2010/main" val="0"/>
@@ -1862,435 +2029,6 @@
                     <pic:cNvPicPr/>
                   </pic:nvPicPr>
                   <pic:blipFill>
-                    <a:blip r:embed="rId17">
-                      <a:extLst>
-                        <a:ext uri="{28A0092B-C50C-407E-A947-70E740481C1C}">
-                          <a14:useLocalDpi xmlns:a14="http://schemas.microsoft.com/office/drawing/2010/main" val="0"/>
-                        </a:ext>
-                      </a:extLst>
-                    </a:blip>
-                    <a:stretch>
-                      <a:fillRect/>
-                    </a:stretch>
-                  </pic:blipFill>
-                  <pic:spPr>
-                    <a:xfrm>
-                      <a:off x="0" y="0"/>
-                      <a:ext cx="3400425" cy="3400425"/>
-                    </a:xfrm>
-                    <a:prstGeom prst="rect">
-                      <a:avLst/>
-                    </a:prstGeom>
-                  </pic:spPr>
-                </pic:pic>
-              </a:graphicData>
-            </a:graphic>
-          </wp:inline>
-        </w:drawing>
-      </w:r>
-    </w:p>
-    <w:p>
-      <w:pPr>
-        <w:spacing w:after="0" w:line="240" w:lineRule="auto"/>
-        <w:jc w:val="center"/>
-        <w:rPr>
-          <w:rFonts w:ascii="Times New Roman" w:hAnsi="Times New Roman" w:cs="Times New Roman"/>
-          <w:i/>
-        </w:rPr>
-      </w:pPr>
-      <w:r>
-        <w:rPr>
-          <w:rFonts w:ascii="Times New Roman" w:hAnsi="Times New Roman" w:cs="Times New Roman"/>
-          <w:i/>
-        </w:rPr>
-        <w:t>Figure 3.a.2</w:t>
-      </w:r>
-    </w:p>
-    <w:p>
-      <w:pPr>
-        <w:spacing w:after="0" w:line="240" w:lineRule="auto"/>
-        <w:ind w:firstLine="720"/>
-        <w:rPr>
-          <w:rFonts w:ascii="Times New Roman" w:eastAsia="Times New Roman" w:hAnsi="Times New Roman" w:cs="Times New Roman"/>
-          <w:sz w:val="24"/>
-          <w:szCs w:val="24"/>
-        </w:rPr>
-      </w:pPr>
-      <w:r>
-        <w:rPr>
-          <w:rFonts w:ascii="Times New Roman" w:eastAsia="Times New Roman" w:hAnsi="Times New Roman" w:cs="Times New Roman"/>
-          <w:color w:val="000000"/>
-        </w:rPr>
-        <w:t xml:space="preserve">One of the assumptions made by both LDA and QDA is that the data is Multivariate Gaussian. While LDA assumes constant variance </w:t>
-      </w:r>
-      <w:r>
-        <w:rPr>
-          <w:rFonts w:ascii="Times New Roman" w:eastAsia="Times New Roman" w:hAnsi="Times New Roman" w:cs="Times New Roman"/>
-          <w:color w:val="000000"/>
-        </w:rPr>
-        <w:t>for each class</w:t>
-      </w:r>
-      <w:r>
-        <w:rPr>
-          <w:rFonts w:ascii="Times New Roman" w:eastAsia="Times New Roman" w:hAnsi="Times New Roman" w:cs="Times New Roman"/>
-          <w:color w:val="000000"/>
-        </w:rPr>
-        <w:t>, QDA does not assume constant variance across the</w:t>
-      </w:r>
-      <w:r>
-        <w:rPr>
-          <w:rFonts w:ascii="Times New Roman" w:eastAsia="Times New Roman" w:hAnsi="Times New Roman" w:cs="Times New Roman"/>
-          <w:color w:val="000000"/>
-        </w:rPr>
-        <w:t xml:space="preserve"> classes</w:t>
-      </w:r>
-      <w:r>
-        <w:rPr>
-          <w:rFonts w:ascii="Times New Roman" w:eastAsia="Times New Roman" w:hAnsi="Times New Roman" w:cs="Times New Roman"/>
-          <w:color w:val="000000"/>
-        </w:rPr>
-        <w:t>. To check the normality, we plot qqplots of each of the features against a normal. To che</w:t>
-      </w:r>
-      <w:r>
-        <w:rPr>
-          <w:rFonts w:ascii="Times New Roman" w:eastAsia="Times New Roman" w:hAnsi="Times New Roman" w:cs="Times New Roman"/>
-          <w:color w:val="000000"/>
-        </w:rPr>
-        <w:t>ck the constant variance or non-</w:t>
-      </w:r>
-      <w:r>
-        <w:rPr>
-          <w:rFonts w:ascii="Times New Roman" w:eastAsia="Times New Roman" w:hAnsi="Times New Roman" w:cs="Times New Roman"/>
-          <w:color w:val="000000"/>
-        </w:rPr>
-        <w:t xml:space="preserve">constant </w:t>
-      </w:r>
-      <w:r>
-        <w:rPr>
-          <w:rFonts w:ascii="Times New Roman" w:eastAsia="Times New Roman" w:hAnsi="Times New Roman" w:cs="Times New Roman"/>
-          <w:color w:val="000000"/>
-        </w:rPr>
-        <w:lastRenderedPageBreak/>
-        <w:t>variance, we plot side by side boxplots for each feature and see if the spreads are s</w:t>
-      </w:r>
-      <w:r>
-        <w:rPr>
-          <w:rFonts w:ascii="Times New Roman" w:eastAsia="Times New Roman" w:hAnsi="Times New Roman" w:cs="Times New Roman"/>
-          <w:color w:val="000000"/>
-        </w:rPr>
-        <w:t>imilar across the labels. The qq</w:t>
-      </w:r>
-      <w:r>
-        <w:rPr>
-          <w:rFonts w:ascii="Times New Roman" w:eastAsia="Times New Roman" w:hAnsi="Times New Roman" w:cs="Times New Roman"/>
-          <w:color w:val="000000"/>
-        </w:rPr>
-        <w:t>plots (plotted with a random sample of 200 from all image data) show that a lot of the features are not distributed normally because the path from points do not follow the 45 degree line marked by the red line. For example, looking at the Cloudy plot on SD (row 1, column 2), This violates both the LDA and QDA assumptions. Just f</w:t>
-      </w:r>
-      <w:r>
-        <w:rPr>
-          <w:rFonts w:ascii="Times New Roman" w:eastAsia="Times New Roman" w:hAnsi="Times New Roman" w:cs="Times New Roman"/>
-          <w:color w:val="000000"/>
-        </w:rPr>
-        <w:t xml:space="preserve">rom looking at the boxplots in Figure 1.c.3, </w:t>
-      </w:r>
-      <w:r>
-        <w:rPr>
-          <w:rFonts w:ascii="Times New Roman" w:eastAsia="Times New Roman" w:hAnsi="Times New Roman" w:cs="Times New Roman"/>
-          <w:color w:val="000000"/>
-        </w:rPr>
-        <w:t>we see that the constant variance assumption is violated from visually seeing that the length of the boxes from expert label -1 and 1 are very different. For example, look at the third to left boxplot, with CORR on the y axis. The interquartile range of CORR for non cloudy points is much smaller than the interquartile range for the cloudy points. This suggests that LDA’s assumptions are not met. SVM does not really have assumptions except that it wants the data from 2 classes to be as separable as possible, as in the margin between the two classes should be large.</w:t>
-      </w:r>
-      <w:r>
-        <w:rPr>
-          <w:rFonts w:ascii="Times New Roman" w:eastAsia="Times New Roman" w:hAnsi="Times New Roman" w:cs="Times New Roman"/>
-          <w:color w:val="000000"/>
-        </w:rPr>
-        <w:t xml:space="preserve"> In addition, the idea of unequal covariance matrices is supported by the actual correlation matrix in Figure 1.c.1 (the top right corner) where the values are different for each group (indicated by the different colors)</w:t>
-      </w:r>
-    </w:p>
-    <w:p>
-      <w:pPr>
-        <w:pStyle w:val="NormalWeb"/>
-        <w:spacing w:before="0" w:beforeAutospacing="0" w:after="0" w:afterAutospacing="0"/>
-        <w:ind w:firstLine="720"/>
-        <w:rPr>
-          <w:color w:val="000000"/>
-          <w:sz w:val="22"/>
-          <w:szCs w:val="22"/>
-        </w:rPr>
-      </w:pPr>
-      <w:r>
-        <w:rPr>
-          <w:color w:val="000000"/>
-          <w:sz w:val="22"/>
-          <w:szCs w:val="22"/>
-        </w:rPr>
-        <w:t xml:space="preserve">SVM assumes that the there is a hyperplane that mostly separates the two classes or transformations of the data (kernel) within a margin. To check this, we take a closer look at a pairwise scatterplot </w:t>
-      </w:r>
-      <w:r>
-        <w:rPr>
-          <w:color w:val="000000"/>
-          <w:sz w:val="22"/>
-          <w:szCs w:val="22"/>
-        </w:rPr>
-        <w:t>of the features in Figure 3.a.4</w:t>
-      </w:r>
-      <w:r>
-        <w:rPr>
-          <w:color w:val="000000"/>
-          <w:sz w:val="22"/>
-          <w:szCs w:val="22"/>
-        </w:rPr>
-        <w:t xml:space="preserve">. We see that for some features such as NDAI, SD, and CORR, the two classes do seem to mostly be separated by a hyperplane, but for the Radiance Angle measurements, both the cloudy and non-cloudy features occur in the same area with no clear hyperplane </w:t>
-      </w:r>
-      <w:r>
-        <w:rPr>
-          <w:color w:val="000000"/>
-          <w:sz w:val="22"/>
-          <w:szCs w:val="22"/>
-        </w:rPr>
-        <w:t xml:space="preserve">dividing them. </w:t>
-      </w:r>
-    </w:p>
-    <w:p>
-      <w:pPr>
-        <w:pStyle w:val="NormalWeb"/>
-        <w:spacing w:before="0" w:beforeAutospacing="0" w:after="0" w:afterAutospacing="0"/>
-        <w:ind w:firstLine="720"/>
-        <w:rPr>
-          <w:sz w:val="22"/>
-          <w:szCs w:val="22"/>
-        </w:rPr>
-      </w:pPr>
-      <w:r>
-        <w:rPr>
-          <w:color w:val="000000"/>
-          <w:sz w:val="22"/>
-          <w:szCs w:val="22"/>
-        </w:rPr>
-        <w:t xml:space="preserve">KNN assumes that points of the same class are close together in some distance metric (such as Euclidean distance) and farther from points of other classes. To check </w:t>
-      </w:r>
-      <w:r>
-        <w:rPr>
-          <w:color w:val="000000"/>
-          <w:sz w:val="22"/>
-          <w:szCs w:val="22"/>
-        </w:rPr>
-        <w:t xml:space="preserve">this, we also look at the pairwise scatterplots, and this assumption does mostly seem to be met, as we see that points of the same class are clustered near each other and away from the other class. </w:t>
-      </w:r>
-    </w:p>
-    <w:p>
-      <w:pPr>
-        <w:spacing w:after="0" w:line="240" w:lineRule="auto"/>
-        <w:ind w:firstLine="720"/>
-        <w:rPr>
-          <w:rFonts w:ascii="Times New Roman" w:eastAsia="Times New Roman" w:hAnsi="Times New Roman" w:cs="Times New Roman"/>
-          <w:color w:val="000000"/>
-        </w:rPr>
-      </w:pPr>
-      <w:r>
-        <w:rPr>
-          <w:rFonts w:ascii="Times New Roman" w:eastAsia="Times New Roman" w:hAnsi="Times New Roman" w:cs="Times New Roman"/>
-          <w:color w:val="000000"/>
-        </w:rPr>
-        <w:t xml:space="preserve">Nevertheless, even if the plots show that many of the model assumptions are violated (ie constant variance, independence, normality), we can still use them as algorithms for classification. </w:t>
-      </w:r>
-    </w:p>
-    <w:p>
-      <w:pPr>
-        <w:spacing w:after="0" w:line="240" w:lineRule="auto"/>
-        <w:ind w:firstLine="720"/>
-        <w:rPr>
-          <w:rFonts w:ascii="Times New Roman" w:hAnsi="Times New Roman" w:cs="Times New Roman"/>
-          <w:color w:val="000000"/>
-        </w:rPr>
-      </w:pPr>
-      <w:r>
-        <w:rPr>
-          <w:rFonts w:ascii="Times New Roman" w:hAnsi="Times New Roman" w:cs="Times New Roman"/>
-          <w:color w:val="000000"/>
-        </w:rPr>
-        <w:t xml:space="preserve">After performing Logistic Regression, LDA,  QDA, SVM </w:t>
-      </w:r>
-      <w:r>
-        <w:rPr>
-          <w:rFonts w:ascii="Times New Roman" w:hAnsi="Times New Roman" w:cs="Times New Roman"/>
-          <w:color w:val="000000"/>
-        </w:rPr>
-        <w:t>(with cost hyperparameter = .01</w:t>
-      </w:r>
-      <w:r>
-        <w:rPr>
-          <w:rFonts w:ascii="Times New Roman" w:hAnsi="Times New Roman" w:cs="Times New Roman"/>
-          <w:color w:val="000000"/>
-        </w:rPr>
-        <w:t>, which was chosen in part 4</w:t>
-      </w:r>
-      <w:r>
-        <w:rPr>
-          <w:rFonts w:ascii="Times New Roman" w:hAnsi="Times New Roman" w:cs="Times New Roman"/>
-          <w:color w:val="000000"/>
-        </w:rPr>
-        <w:t xml:space="preserve"> to have the best validation error</w:t>
-      </w:r>
-      <w:r>
-        <w:rPr>
-          <w:rFonts w:ascii="Times New Roman" w:hAnsi="Times New Roman" w:cs="Times New Roman"/>
-          <w:color w:val="000000"/>
-        </w:rPr>
-        <w:t xml:space="preserve">), and KNN (with K hyperparameter = 9 for method 1 and 5 for method 2 which was </w:t>
-      </w:r>
-      <w:r>
-        <w:rPr>
-          <w:rFonts w:ascii="Times New Roman" w:hAnsi="Times New Roman" w:cs="Times New Roman"/>
-          <w:color w:val="000000"/>
-        </w:rPr>
-        <w:t xml:space="preserve">also </w:t>
-      </w:r>
-      <w:r>
-        <w:rPr>
-          <w:rFonts w:ascii="Times New Roman" w:hAnsi="Times New Roman" w:cs="Times New Roman"/>
-          <w:color w:val="000000"/>
-        </w:rPr>
-        <w:t xml:space="preserve">gotten in part 4) on each of the separate CV folds of the data, we </w:t>
-      </w:r>
-      <w:r>
-        <w:rPr>
-          <w:rFonts w:ascii="Times New Roman" w:hAnsi="Times New Roman" w:cs="Times New Roman"/>
-          <w:color w:val="000000"/>
-        </w:rPr>
-        <w:t>get the results in Figure 3.a.5</w:t>
-      </w:r>
-      <w:r>
-        <w:rPr>
-          <w:rFonts w:ascii="Times New Roman" w:hAnsi="Times New Roman" w:cs="Times New Roman"/>
-          <w:color w:val="000000"/>
-        </w:rPr>
-        <w:t>. We also see the test accuracy gotten from training the classification method on the training data and predicting on the testing dataset for each of the methods. From this table, we see that for split method 1, SVM worked best with a test accuracy o</w:t>
-      </w:r>
-      <w:r>
-        <w:rPr>
-          <w:rFonts w:ascii="Times New Roman" w:hAnsi="Times New Roman" w:cs="Times New Roman"/>
-          <w:color w:val="000000"/>
-        </w:rPr>
-        <w:t>f 92.2</w:t>
-      </w:r>
-      <w:r>
-        <w:rPr>
-          <w:rFonts w:ascii="Times New Roman" w:hAnsi="Times New Roman" w:cs="Times New Roman"/>
-          <w:color w:val="000000"/>
-        </w:rPr>
-        <w:t xml:space="preserve">% </w:t>
-      </w:r>
-      <w:r>
-        <w:rPr>
-          <w:rFonts w:ascii="Times New Roman" w:hAnsi="Times New Roman" w:cs="Times New Roman"/>
-          <w:color w:val="000000"/>
-        </w:rPr>
-        <w:t xml:space="preserve">and an average CV accuracy of </w:t>
-      </w:r>
-      <w:r>
-        <w:rPr>
-          <w:rFonts w:ascii="Times New Roman" w:hAnsi="Times New Roman" w:cs="Times New Roman"/>
-          <w:color w:val="000000"/>
-        </w:rPr>
-        <w:t>89</w:t>
-      </w:r>
-      <w:r>
-        <w:rPr>
-          <w:rFonts w:ascii="Times New Roman" w:hAnsi="Times New Roman" w:cs="Times New Roman"/>
-          <w:color w:val="000000"/>
-        </w:rPr>
-        <w:t>.0</w:t>
-      </w:r>
-      <w:r>
-        <w:rPr>
-          <w:rFonts w:ascii="Times New Roman" w:hAnsi="Times New Roman" w:cs="Times New Roman"/>
-          <w:color w:val="000000"/>
-        </w:rPr>
-        <w:t>%. For split method 2, logistic regression actually worked best with a test accuracy of 89.4% and a</w:t>
-      </w:r>
-      <w:r>
-        <w:rPr>
-          <w:rFonts w:ascii="Times New Roman" w:hAnsi="Times New Roman" w:cs="Times New Roman"/>
-          <w:color w:val="000000"/>
-        </w:rPr>
-        <w:t>n</w:t>
-      </w:r>
-      <w:r>
-        <w:rPr>
-          <w:rFonts w:ascii="Times New Roman" w:hAnsi="Times New Roman" w:cs="Times New Roman"/>
-          <w:color w:val="000000"/>
-        </w:rPr>
-        <w:t xml:space="preserve"> average CV accuracy of 88.3%. One interesting note about </w:t>
-      </w:r>
-      <w:r>
-        <w:rPr>
-          <w:rFonts w:ascii="Times New Roman" w:hAnsi="Times New Roman" w:cs="Times New Roman"/>
-          <w:color w:val="000000"/>
-        </w:rPr>
-        <w:t>Figure 3.a.5</w:t>
-      </w:r>
-      <w:r>
-        <w:rPr>
-          <w:rFonts w:ascii="Times New Roman" w:hAnsi="Times New Roman" w:cs="Times New Roman"/>
-          <w:color w:val="000000"/>
-        </w:rPr>
-        <w:t xml:space="preserve">, is that the </w:t>
-      </w:r>
-      <w:r>
-        <w:rPr>
-          <w:rFonts w:ascii="Times New Roman" w:hAnsi="Times New Roman" w:cs="Times New Roman"/>
-          <w:color w:val="000000"/>
-        </w:rPr>
-        <w:lastRenderedPageBreak/>
-        <w:t>accuracies from data split method 2 is consistently lower than those of method 1. This might have occurred because method 1 resulted in more training data than method 2 or because we are right to try to split through method 2 because this accuracy estimate is a better estimate for predicting on an entirely new image. Method 1 trains on parts of the same image and tests on the same image; however, in reality, we want to predict on future images where we won’t be able to train on parts of the image and just predict other parts of the image. When want to predict on an entirely new image, the Method 2 accuracy estimate is a better estimate</w:t>
-      </w:r>
-      <w:r>
-        <w:rPr>
-          <w:rFonts w:ascii="Times New Roman" w:hAnsi="Times New Roman" w:cs="Times New Roman"/>
-          <w:color w:val="000000"/>
-        </w:rPr>
-        <w:t xml:space="preserve"> for future image accuracy</w:t>
-      </w:r>
-      <w:r>
-        <w:rPr>
-          <w:rFonts w:ascii="Times New Roman" w:hAnsi="Times New Roman" w:cs="Times New Roman"/>
-          <w:color w:val="000000"/>
-        </w:rPr>
-        <w:t>.</w:t>
-      </w:r>
-    </w:p>
-    <w:p>
-      <w:pPr>
-        <w:spacing w:after="0" w:line="240" w:lineRule="auto"/>
-        <w:jc w:val="center"/>
-        <w:rPr>
-          <w:rFonts w:ascii="Times New Roman" w:eastAsia="Times New Roman" w:hAnsi="Times New Roman" w:cs="Times New Roman"/>
-        </w:rPr>
-      </w:pPr>
-      <w:r>
-        <w:rPr>
-          <w:rFonts w:ascii="Times New Roman" w:eastAsia="Times New Roman" w:hAnsi="Times New Roman" w:cs="Times New Roman"/>
-          <w:noProof/>
-        </w:rPr>
-        <w:drawing>
-          <wp:inline distT="0" distB="0" distL="0" distR="0">
-            <wp:extent cx="3400425" cy="3400425"/>
-            <wp:effectExtent l="0" t="0" r="9525" b="9525"/>
-            <wp:docPr id="26" name="Picture 26"/>
-            <wp:cNvGraphicFramePr>
-              <a:graphicFrameLocks xmlns:a="http://schemas.openxmlformats.org/drawingml/2006/main" noChangeAspect="1"/>
-            </wp:cNvGraphicFramePr>
-            <a:graphic xmlns:a="http://schemas.openxmlformats.org/drawingml/2006/main">
-              <a:graphicData uri="http://schemas.openxmlformats.org/drawingml/2006/picture">
-                <pic:pic xmlns:pic="http://schemas.openxmlformats.org/drawingml/2006/picture">
-                  <pic:nvPicPr>
-                    <pic:cNvPr id="26" name="Q3a_checkNormality.png"/>
-                    <pic:cNvPicPr/>
-                  </pic:nvPicPr>
-                  <pic:blipFill>
                     <a:blip r:embed="rId18">
                       <a:extLst>
                         <a:ext uri="{28A0092B-C50C-407E-A947-70E740481C1C}">
@@ -2332,28 +2070,383 @@
           <w:rFonts w:ascii="Times New Roman" w:hAnsi="Times New Roman" w:cs="Times New Roman"/>
           <w:i/>
         </w:rPr>
-        <w:t>Figure 3.a.3</w:t>
-      </w:r>
-    </w:p>
-    <w:p>
-      <w:pPr>
-        <w:spacing w:after="0" w:line="240" w:lineRule="auto"/>
-        <w:rPr>
-          <w:rFonts w:ascii="Times New Roman" w:hAnsi="Times New Roman" w:cs="Times New Roman"/>
-          <w:color w:val="000000"/>
-        </w:rPr>
-      </w:pPr>
-      <w:r>
-        <w:rPr>
-          <w:rFonts w:ascii="Times New Roman" w:hAnsi="Times New Roman" w:cs="Times New Roman"/>
+        <w:t>Figure 3.a.2</w:t>
+      </w:r>
+    </w:p>
+    <w:p>
+      <w:pPr>
+        <w:spacing w:after="0" w:line="240" w:lineRule="auto"/>
+        <w:ind w:firstLine="720"/>
+        <w:rPr>
+          <w:rFonts w:ascii="Times New Roman" w:eastAsia="Times New Roman" w:hAnsi="Times New Roman" w:cs="Times New Roman"/>
+          <w:sz w:val="24"/>
+          <w:szCs w:val="24"/>
+        </w:rPr>
+      </w:pPr>
+      <w:r>
+        <w:rPr>
+          <w:rFonts w:ascii="Times New Roman" w:eastAsia="Times New Roman" w:hAnsi="Times New Roman" w:cs="Times New Roman"/>
+          <w:color w:val="000000"/>
+        </w:rPr>
+        <w:t xml:space="preserve">One of the assumptions made by both LDA and QDA is that the data is Multivariate Gaussian. While LDA assumes constant variance </w:t>
+      </w:r>
+      <w:r>
+        <w:rPr>
+          <w:rFonts w:ascii="Times New Roman" w:eastAsia="Times New Roman" w:hAnsi="Times New Roman" w:cs="Times New Roman"/>
+          <w:color w:val="000000"/>
+        </w:rPr>
+        <w:t>for each class</w:t>
+      </w:r>
+      <w:r>
+        <w:rPr>
+          <w:rFonts w:ascii="Times New Roman" w:eastAsia="Times New Roman" w:hAnsi="Times New Roman" w:cs="Times New Roman"/>
+          <w:color w:val="000000"/>
+        </w:rPr>
+        <w:t>, QDA does not assume constant variance across the</w:t>
+      </w:r>
+      <w:r>
+        <w:rPr>
+          <w:rFonts w:ascii="Times New Roman" w:eastAsia="Times New Roman" w:hAnsi="Times New Roman" w:cs="Times New Roman"/>
+          <w:color w:val="000000"/>
+        </w:rPr>
+        <w:t xml:space="preserve"> classes</w:t>
+      </w:r>
+      <w:r>
+        <w:rPr>
+          <w:rFonts w:ascii="Times New Roman" w:eastAsia="Times New Roman" w:hAnsi="Times New Roman" w:cs="Times New Roman"/>
+          <w:color w:val="000000"/>
+        </w:rPr>
+        <w:t xml:space="preserve">. To check the </w:t>
+      </w:r>
+      <w:r>
+        <w:rPr>
+          <w:rFonts w:ascii="Times New Roman" w:eastAsia="Times New Roman" w:hAnsi="Times New Roman" w:cs="Times New Roman"/>
+          <w:color w:val="000000"/>
+        </w:rPr>
+        <w:lastRenderedPageBreak/>
+        <w:t>normality, we plot qqplots of each of the features against a normal. To che</w:t>
+      </w:r>
+      <w:r>
+        <w:rPr>
+          <w:rFonts w:ascii="Times New Roman" w:eastAsia="Times New Roman" w:hAnsi="Times New Roman" w:cs="Times New Roman"/>
+          <w:color w:val="000000"/>
+        </w:rPr>
+        <w:t>ck the constant variance or non-</w:t>
+      </w:r>
+      <w:r>
+        <w:rPr>
+          <w:rFonts w:ascii="Times New Roman" w:eastAsia="Times New Roman" w:hAnsi="Times New Roman" w:cs="Times New Roman"/>
+          <w:color w:val="000000"/>
+        </w:rPr>
+        <w:t>constant variance, we plot side by side boxplots for each feature and see if the spreads are s</w:t>
+      </w:r>
+      <w:r>
+        <w:rPr>
+          <w:rFonts w:ascii="Times New Roman" w:eastAsia="Times New Roman" w:hAnsi="Times New Roman" w:cs="Times New Roman"/>
+          <w:color w:val="000000"/>
+        </w:rPr>
+        <w:t>imilar across the labels. The qq</w:t>
+      </w:r>
+      <w:r>
+        <w:rPr>
+          <w:rFonts w:ascii="Times New Roman" w:eastAsia="Times New Roman" w:hAnsi="Times New Roman" w:cs="Times New Roman"/>
+          <w:color w:val="000000"/>
+        </w:rPr>
+        <w:t>plots (plotted with a random sample of 200 from all image data) show that a lot of the features are not distributed normally because the path from points do not follow the 45 degree line marked by the red line. For example, looking at the Cloudy plot on SD (row 1, column 2), This violates both the LDA and QDA assumptions. Just f</w:t>
+      </w:r>
+      <w:r>
+        <w:rPr>
+          <w:rFonts w:ascii="Times New Roman" w:eastAsia="Times New Roman" w:hAnsi="Times New Roman" w:cs="Times New Roman"/>
+          <w:color w:val="000000"/>
+        </w:rPr>
+        <w:t xml:space="preserve">rom looking at the boxplots in Figure 1.c.3, </w:t>
+      </w:r>
+      <w:r>
+        <w:rPr>
+          <w:rFonts w:ascii="Times New Roman" w:eastAsia="Times New Roman" w:hAnsi="Times New Roman" w:cs="Times New Roman"/>
+          <w:color w:val="000000"/>
+        </w:rPr>
+        <w:t>we see that the constant variance assumption is violated from visually seeing that the length of the boxes from expert label -1 and 1 are very different. For example, look at the third to left boxplot, with CORR on the y axis. The interquartile range of CORR for non cloudy points is much smaller than the interquartile range for the cloudy points. This suggests that LDA’s assumptions are not met. SVM does not really have assumptions except that it wants the data from 2 classes to be as separable as possible, as in the margin between the two classes should be large.</w:t>
+      </w:r>
+      <w:r>
+        <w:rPr>
+          <w:rFonts w:ascii="Times New Roman" w:eastAsia="Times New Roman" w:hAnsi="Times New Roman" w:cs="Times New Roman"/>
+          <w:color w:val="000000"/>
+        </w:rPr>
+        <w:t xml:space="preserve"> In addition, the idea of unequal covariance matrices is supported by the actual correlation matrix in Figure 1.c.1 (the top right corner) where the values are different for each group (indicated by the different colors)</w:t>
+      </w:r>
+    </w:p>
+    <w:p>
+      <w:pPr>
+        <w:pStyle w:val="NormalWeb"/>
+        <w:spacing w:before="0" w:beforeAutospacing="0" w:after="0" w:afterAutospacing="0"/>
+        <w:ind w:firstLine="720"/>
+        <w:rPr>
+          <w:color w:val="000000"/>
+          <w:sz w:val="22"/>
+          <w:szCs w:val="22"/>
+        </w:rPr>
+      </w:pPr>
+      <w:r>
+        <w:rPr>
+          <w:color w:val="000000"/>
+          <w:sz w:val="22"/>
+          <w:szCs w:val="22"/>
+        </w:rPr>
+        <w:t xml:space="preserve">SVM assumes that the there is a hyperplane that mostly separates the two classes or transformations of the data (kernel) within a margin. To check this, we take a closer look at a pairwise scatterplot </w:t>
+      </w:r>
+      <w:r>
+        <w:rPr>
+          <w:color w:val="000000"/>
+          <w:sz w:val="22"/>
+          <w:szCs w:val="22"/>
+        </w:rPr>
+        <w:t>of the features in Figure 3.a.4</w:t>
+      </w:r>
+      <w:r>
+        <w:rPr>
+          <w:color w:val="000000"/>
+          <w:sz w:val="22"/>
+          <w:szCs w:val="22"/>
+        </w:rPr>
+        <w:t xml:space="preserve">. We see that for some features such as NDAI, SD, and CORR, the two classes do seem to mostly be separated by a hyperplane, but for the Radiance Angle measurements, both the cloudy and non-cloudy features occur in the same area with no clear hyperplane </w:t>
+      </w:r>
+      <w:r>
+        <w:rPr>
+          <w:color w:val="000000"/>
+          <w:sz w:val="22"/>
+          <w:szCs w:val="22"/>
+        </w:rPr>
+        <w:t xml:space="preserve">dividing them. </w:t>
+      </w:r>
+    </w:p>
+    <w:p>
+      <w:pPr>
+        <w:pStyle w:val="NormalWeb"/>
+        <w:spacing w:before="0" w:beforeAutospacing="0" w:after="0" w:afterAutospacing="0"/>
+        <w:ind w:firstLine="720"/>
+        <w:rPr>
+          <w:sz w:val="22"/>
+          <w:szCs w:val="22"/>
+        </w:rPr>
+      </w:pPr>
+      <w:r>
+        <w:rPr>
+          <w:color w:val="000000"/>
+          <w:sz w:val="22"/>
+          <w:szCs w:val="22"/>
+        </w:rPr>
+        <w:t xml:space="preserve">KNN assumes that points of the same class are close together in some distance metric (such as Euclidean distance) and farther from points of other classes. To check </w:t>
+      </w:r>
+      <w:r>
+        <w:rPr>
+          <w:color w:val="000000"/>
+          <w:sz w:val="22"/>
+          <w:szCs w:val="22"/>
+        </w:rPr>
+        <w:t xml:space="preserve">this, we also look at the pairwise scatterplots, and this assumption does mostly seem to be met, as we see that points of the same class are clustered near each other and away from the other class. </w:t>
+      </w:r>
+    </w:p>
+    <w:p>
+      <w:pPr>
+        <w:spacing w:after="0" w:line="240" w:lineRule="auto"/>
+        <w:ind w:firstLine="720"/>
+        <w:rPr>
+          <w:rFonts w:ascii="Times New Roman" w:eastAsia="Times New Roman" w:hAnsi="Times New Roman" w:cs="Times New Roman"/>
+          <w:color w:val="000000"/>
+        </w:rPr>
+      </w:pPr>
+      <w:r>
+        <w:rPr>
+          <w:rFonts w:ascii="Times New Roman" w:eastAsia="Times New Roman" w:hAnsi="Times New Roman" w:cs="Times New Roman"/>
+          <w:color w:val="000000"/>
+        </w:rPr>
+        <w:t xml:space="preserve">Nevertheless, even if the plots show that many of the model assumptions are violated (ie constant variance, independence, normality), we can still use them as algorithms for classification. </w:t>
+      </w:r>
+    </w:p>
+    <w:p>
+      <w:pPr>
+        <w:spacing w:after="0" w:line="240" w:lineRule="auto"/>
+        <w:ind w:firstLine="720"/>
+        <w:rPr>
+          <w:rFonts w:ascii="Times New Roman" w:hAnsi="Times New Roman" w:cs="Times New Roman"/>
+          <w:color w:val="000000"/>
+        </w:rPr>
+      </w:pPr>
+      <w:r>
+        <w:rPr>
+          <w:rFonts w:ascii="Times New Roman" w:hAnsi="Times New Roman" w:cs="Times New Roman"/>
+          <w:color w:val="000000"/>
+        </w:rPr>
+        <w:t xml:space="preserve">After performing Logistic Regression, LDA,  QDA, SVM </w:t>
+      </w:r>
+      <w:r>
+        <w:rPr>
+          <w:rFonts w:ascii="Times New Roman" w:hAnsi="Times New Roman" w:cs="Times New Roman"/>
+          <w:color w:val="000000"/>
+        </w:rPr>
+        <w:t>(with cost hyperparameter = .01</w:t>
+      </w:r>
+      <w:r>
+        <w:rPr>
+          <w:rFonts w:ascii="Times New Roman" w:hAnsi="Times New Roman" w:cs="Times New Roman"/>
+          <w:color w:val="000000"/>
+        </w:rPr>
+        <w:t>, which was chosen in part 4</w:t>
+      </w:r>
+      <w:r>
+        <w:rPr>
+          <w:rFonts w:ascii="Times New Roman" w:hAnsi="Times New Roman" w:cs="Times New Roman"/>
+          <w:color w:val="000000"/>
+        </w:rPr>
+        <w:t xml:space="preserve"> to have the best validation error</w:t>
+      </w:r>
+      <w:r>
+        <w:rPr>
+          <w:rFonts w:ascii="Times New Roman" w:hAnsi="Times New Roman" w:cs="Times New Roman"/>
+          <w:color w:val="000000"/>
+        </w:rPr>
+        <w:t xml:space="preserve">), and KNN (with K hyperparameter = 9 for method 1 and 5 for method 2 which was </w:t>
+      </w:r>
+      <w:r>
+        <w:rPr>
+          <w:rFonts w:ascii="Times New Roman" w:hAnsi="Times New Roman" w:cs="Times New Roman"/>
+          <w:color w:val="000000"/>
+        </w:rPr>
+        <w:t xml:space="preserve">also </w:t>
+      </w:r>
+      <w:r>
+        <w:rPr>
+          <w:rFonts w:ascii="Times New Roman" w:hAnsi="Times New Roman" w:cs="Times New Roman"/>
+          <w:color w:val="000000"/>
+        </w:rPr>
+        <w:t xml:space="preserve">gotten in part 4) on each of the separate CV folds of the data, we </w:t>
+      </w:r>
+      <w:r>
+        <w:rPr>
+          <w:rFonts w:ascii="Times New Roman" w:hAnsi="Times New Roman" w:cs="Times New Roman"/>
+          <w:color w:val="000000"/>
+        </w:rPr>
+        <w:t>get the results in Figure 3.a.5</w:t>
+      </w:r>
+      <w:r>
+        <w:rPr>
+          <w:rFonts w:ascii="Times New Roman" w:hAnsi="Times New Roman" w:cs="Times New Roman"/>
+          <w:color w:val="000000"/>
+        </w:rPr>
+        <w:t>. We also see the test accuracy gotten from training the classification method on the training data and predicting on the testing dataset for each of the methods. From this table, we see that for split method 1, SVM worked best with a test accuracy o</w:t>
+      </w:r>
+      <w:r>
+        <w:rPr>
+          <w:rFonts w:ascii="Times New Roman" w:hAnsi="Times New Roman" w:cs="Times New Roman"/>
+          <w:color w:val="000000"/>
+        </w:rPr>
+        <w:t>f 92.2</w:t>
+      </w:r>
+      <w:r>
+        <w:rPr>
+          <w:rFonts w:ascii="Times New Roman" w:hAnsi="Times New Roman" w:cs="Times New Roman"/>
+          <w:color w:val="000000"/>
+        </w:rPr>
+        <w:t xml:space="preserve">% </w:t>
+      </w:r>
+      <w:r>
+        <w:rPr>
+          <w:rFonts w:ascii="Times New Roman" w:hAnsi="Times New Roman" w:cs="Times New Roman"/>
+          <w:color w:val="000000"/>
+        </w:rPr>
+        <w:t xml:space="preserve">and an average CV accuracy of </w:t>
+      </w:r>
+      <w:r>
+        <w:rPr>
+          <w:rFonts w:ascii="Times New Roman" w:hAnsi="Times New Roman" w:cs="Times New Roman"/>
+          <w:color w:val="000000"/>
+        </w:rPr>
+        <w:t>89</w:t>
+      </w:r>
+      <w:r>
+        <w:rPr>
+          <w:rFonts w:ascii="Times New Roman" w:hAnsi="Times New Roman" w:cs="Times New Roman"/>
+          <w:color w:val="000000"/>
+        </w:rPr>
+        <w:t>.0</w:t>
+      </w:r>
+      <w:r>
+        <w:rPr>
+          <w:rFonts w:ascii="Times New Roman" w:hAnsi="Times New Roman" w:cs="Times New Roman"/>
+          <w:color w:val="000000"/>
+        </w:rPr>
+        <w:t xml:space="preserve">%. For split method 2, logistic regression actually worked best with a </w:t>
+      </w:r>
+      <w:r>
+        <w:rPr>
+          <w:rFonts w:ascii="Times New Roman" w:hAnsi="Times New Roman" w:cs="Times New Roman"/>
+          <w:color w:val="000000"/>
+        </w:rPr>
+        <w:lastRenderedPageBreak/>
+        <w:t>test accuracy of 89.4% and a</w:t>
+      </w:r>
+      <w:r>
+        <w:rPr>
+          <w:rFonts w:ascii="Times New Roman" w:hAnsi="Times New Roman" w:cs="Times New Roman"/>
+          <w:color w:val="000000"/>
+        </w:rPr>
+        <w:t>n</w:t>
+      </w:r>
+      <w:r>
+        <w:rPr>
+          <w:rFonts w:ascii="Times New Roman" w:hAnsi="Times New Roman" w:cs="Times New Roman"/>
+          <w:color w:val="000000"/>
+        </w:rPr>
+        <w:t xml:space="preserve"> average CV accuracy of 88.3%. One interesting note about </w:t>
+      </w:r>
+      <w:r>
+        <w:rPr>
+          <w:rFonts w:ascii="Times New Roman" w:hAnsi="Times New Roman" w:cs="Times New Roman"/>
+          <w:color w:val="000000"/>
+        </w:rPr>
+        <w:t>Figure 3.a.5</w:t>
+      </w:r>
+      <w:r>
+        <w:rPr>
+          <w:rFonts w:ascii="Times New Roman" w:hAnsi="Times New Roman" w:cs="Times New Roman"/>
+          <w:color w:val="000000"/>
+        </w:rPr>
+        <w:t>, is that the accuracies from data split method 2 is consistently lower than those of method 1. This might have occurred because method 1 resulted in more training data than method 2 or because we are right to try to split through method 2 because this accuracy estimate is a better estimate for predicting on an entirely new image. Method 1 trains on parts of the same image and tests on the same image; however, in reality, we want to predict on future images where we won’t be able to train on parts of the image and just predict other parts of the image. When want to predict on an entirely new image, the Method 2 accuracy estimate is a better estimate</w:t>
+      </w:r>
+      <w:r>
+        <w:rPr>
+          <w:rFonts w:ascii="Times New Roman" w:hAnsi="Times New Roman" w:cs="Times New Roman"/>
+          <w:color w:val="000000"/>
+        </w:rPr>
+        <w:t xml:space="preserve"> for future image accuracy</w:t>
+      </w:r>
+      <w:r>
+        <w:rPr>
+          <w:rFonts w:ascii="Times New Roman" w:hAnsi="Times New Roman" w:cs="Times New Roman"/>
+          <w:color w:val="000000"/>
+        </w:rPr>
+        <w:t>.</w:t>
+      </w:r>
+    </w:p>
+    <w:p>
+      <w:pPr>
+        <w:spacing w:after="0" w:line="240" w:lineRule="auto"/>
+        <w:jc w:val="center"/>
+        <w:rPr>
+          <w:rFonts w:ascii="Times New Roman" w:eastAsia="Times New Roman" w:hAnsi="Times New Roman" w:cs="Times New Roman"/>
+        </w:rPr>
+      </w:pPr>
+      <w:r>
+        <w:rPr>
+          <w:rFonts w:ascii="Times New Roman" w:eastAsia="Times New Roman" w:hAnsi="Times New Roman" w:cs="Times New Roman"/>
           <w:noProof/>
-          <w:color w:val="000000"/>
         </w:rPr>
         <w:drawing>
           <wp:inline distT="0" distB="0" distL="0" distR="0">
             <wp:extent cx="3400425" cy="3400425"/>
             <wp:effectExtent l="0" t="0" r="9525" b="9525"/>
-            <wp:docPr id="205" name="Picture 205"/>
+            <wp:docPr id="26" name="Picture 26"/>
             <wp:cNvGraphicFramePr>
               <a:graphicFrameLocks xmlns:a="http://schemas.openxmlformats.org/drawingml/2006/main" noChangeAspect="1"/>
             </wp:cNvGraphicFramePr>
@@ -2361,7 +2454,7 @@
               <a:graphicData uri="http://schemas.openxmlformats.org/drawingml/2006/picture">
                 <pic:pic xmlns:pic="http://schemas.openxmlformats.org/drawingml/2006/picture">
                   <pic:nvPicPr>
-                    <pic:cNvPr id="205" name="Q3a_SVMRuntime.png"/>
+                    <pic:cNvPr id="26" name="Q3a_checkNormality.png"/>
                     <pic:cNvPicPr/>
                   </pic:nvPicPr>
                   <pic:blipFill>
@@ -2406,6 +2499,82 @@
           <w:rFonts w:ascii="Times New Roman" w:hAnsi="Times New Roman" w:cs="Times New Roman"/>
           <w:i/>
         </w:rPr>
+        <w:t>Figure 3.a.3</w:t>
+      </w:r>
+    </w:p>
+    <w:p>
+      <w:pPr>
+        <w:spacing w:after="0" w:line="240" w:lineRule="auto"/>
+        <w:rPr>
+          <w:rFonts w:ascii="Times New Roman" w:hAnsi="Times New Roman" w:cs="Times New Roman"/>
+          <w:color w:val="000000"/>
+        </w:rPr>
+      </w:pPr>
+      <w:r>
+        <w:rPr>
+          <w:rFonts w:ascii="Times New Roman" w:hAnsi="Times New Roman" w:cs="Times New Roman"/>
+          <w:noProof/>
+          <w:color w:val="000000"/>
+        </w:rPr>
+        <w:lastRenderedPageBreak/>
+        <w:drawing>
+          <wp:inline distT="0" distB="0" distL="0" distR="0">
+            <wp:extent cx="3400425" cy="3400425"/>
+            <wp:effectExtent l="0" t="0" r="9525" b="9525"/>
+            <wp:docPr id="205" name="Picture 205"/>
+            <wp:cNvGraphicFramePr>
+              <a:graphicFrameLocks xmlns:a="http://schemas.openxmlformats.org/drawingml/2006/main" noChangeAspect="1"/>
+            </wp:cNvGraphicFramePr>
+            <a:graphic xmlns:a="http://schemas.openxmlformats.org/drawingml/2006/main">
+              <a:graphicData uri="http://schemas.openxmlformats.org/drawingml/2006/picture">
+                <pic:pic xmlns:pic="http://schemas.openxmlformats.org/drawingml/2006/picture">
+                  <pic:nvPicPr>
+                    <pic:cNvPr id="205" name="Q3a_SVMRuntime.png"/>
+                    <pic:cNvPicPr/>
+                  </pic:nvPicPr>
+                  <pic:blipFill>
+                    <a:blip r:embed="rId20">
+                      <a:extLst>
+                        <a:ext uri="{28A0092B-C50C-407E-A947-70E740481C1C}">
+                          <a14:useLocalDpi xmlns:a14="http://schemas.microsoft.com/office/drawing/2010/main" val="0"/>
+                        </a:ext>
+                      </a:extLst>
+                    </a:blip>
+                    <a:stretch>
+                      <a:fillRect/>
+                    </a:stretch>
+                  </pic:blipFill>
+                  <pic:spPr>
+                    <a:xfrm>
+                      <a:off x="0" y="0"/>
+                      <a:ext cx="3400425" cy="3400425"/>
+                    </a:xfrm>
+                    <a:prstGeom prst="rect">
+                      <a:avLst/>
+                    </a:prstGeom>
+                  </pic:spPr>
+                </pic:pic>
+              </a:graphicData>
+            </a:graphic>
+          </wp:inline>
+        </w:drawing>
+      </w:r>
+    </w:p>
+    <w:p>
+      <w:pPr>
+        <w:spacing w:after="0" w:line="240" w:lineRule="auto"/>
+        <w:jc w:val="center"/>
+        <w:rPr>
+          <w:rFonts w:ascii="Times New Roman" w:hAnsi="Times New Roman" w:cs="Times New Roman"/>
+          <w:i/>
+        </w:rPr>
+      </w:pPr>
+      <w:r>
+        <w:rPr>
+          <w:rFonts w:ascii="Times New Roman" w:hAnsi="Times New Roman" w:cs="Times New Roman"/>
+          <w:i/>
+        </w:rPr>
+        <w:lastRenderedPageBreak/>
         <w:t>Figure 3.a.6</w:t>
       </w:r>
     </w:p>
@@ -2454,7 +2623,7 @@
                     <pic:cNvPicPr/>
                   </pic:nvPicPr>
                   <pic:blipFill>
-                    <a:blip r:embed="rId20">
+                    <a:blip r:embed="rId21">
                       <a:extLst>
                         <a:ext uri="{28A0092B-C50C-407E-A947-70E740481C1C}">
                           <a14:useLocalDpi xmlns:a14="http://schemas.microsoft.com/office/drawing/2010/main" val="0"/>
@@ -2529,7 +2698,7 @@
                     <pic:cNvPicPr/>
                   </pic:nvPicPr>
                   <pic:blipFill>
-                    <a:blip r:embed="rId21">
+                    <a:blip r:embed="rId22">
                       <a:extLst>
                         <a:ext uri="{28A0092B-C50C-407E-A947-70E740481C1C}">
                           <a14:useLocalDpi xmlns:a14="http://schemas.microsoft.com/office/drawing/2010/main" val="0"/>
@@ -2609,7 +2778,7 @@
                     <pic:cNvPicPr/>
                   </pic:nvPicPr>
                   <pic:blipFill>
-                    <a:blip r:embed="rId22">
+                    <a:blip r:embed="rId23">
                       <a:extLst>
                         <a:ext uri="{28A0092B-C50C-407E-A947-70E740481C1C}">
                           <a14:useLocalDpi xmlns:a14="http://schemas.microsoft.com/office/drawing/2010/main" val="0"/>
@@ -2871,7 +3040,7 @@
                     <pic:cNvPicPr/>
                   </pic:nvPicPr>
                   <pic:blipFill>
-                    <a:blip r:embed="rId23">
+                    <a:blip r:embed="rId24">
                       <a:extLst>
                         <a:ext uri="{28A0092B-C50C-407E-A947-70E740481C1C}">
                           <a14:useLocalDpi xmlns:a14="http://schemas.microsoft.com/office/drawing/2010/main" val="0"/>
@@ -2904,7 +3073,6 @@
         <w:jc w:val="center"/>
         <w:rPr>
           <w:rFonts w:ascii="Times New Roman" w:hAnsi="Times New Roman" w:cs="Times New Roman"/>
-          <w:i/>
         </w:rPr>
       </w:pPr>
       <w:r>
@@ -2914,54 +3082,6 @@
         </w:rPr>
         <w:t>Figure 3.b.2</w:t>
       </w:r>
-    </w:p>
-    <w:p>
-      <w:pPr>
-        <w:spacing w:after="0" w:line="240" w:lineRule="auto"/>
-        <w:rPr>
-          <w:rFonts w:ascii="Times New Roman" w:hAnsi="Times New Roman" w:cs="Times New Roman"/>
-        </w:rPr>
-      </w:pPr>
-    </w:p>
-    <w:p>
-      <w:pPr>
-        <w:spacing w:after="0" w:line="240" w:lineRule="auto"/>
-        <w:rPr>
-          <w:rFonts w:ascii="Times New Roman" w:hAnsi="Times New Roman" w:cs="Times New Roman"/>
-        </w:rPr>
-      </w:pPr>
-    </w:p>
-    <w:p>
-      <w:pPr>
-        <w:spacing w:after="0" w:line="240" w:lineRule="auto"/>
-        <w:rPr>
-          <w:rFonts w:ascii="Times New Roman" w:hAnsi="Times New Roman" w:cs="Times New Roman"/>
-        </w:rPr>
-      </w:pPr>
-    </w:p>
-    <w:p>
-      <w:pPr>
-        <w:spacing w:after="0" w:line="240" w:lineRule="auto"/>
-        <w:rPr>
-          <w:rFonts w:ascii="Times New Roman" w:hAnsi="Times New Roman" w:cs="Times New Roman"/>
-        </w:rPr>
-      </w:pPr>
-    </w:p>
-    <w:p>
-      <w:pPr>
-        <w:spacing w:after="0" w:line="240" w:lineRule="auto"/>
-        <w:rPr>
-          <w:rFonts w:ascii="Times New Roman" w:hAnsi="Times New Roman" w:cs="Times New Roman"/>
-        </w:rPr>
-      </w:pPr>
-    </w:p>
-    <w:p>
-      <w:pPr>
-        <w:spacing w:after="0" w:line="240" w:lineRule="auto"/>
-        <w:rPr>
-          <w:rFonts w:ascii="Times New Roman" w:hAnsi="Times New Roman" w:cs="Times New Roman"/>
-        </w:rPr>
-      </w:pPr>
     </w:p>
     <w:p>
       <w:pPr>
@@ -2980,7 +3100,6 @@
           <w:sz w:val="32"/>
           <w:szCs w:val="32"/>
         </w:rPr>
-        <w:lastRenderedPageBreak/>
         <w:t>4. Diagnostics</w:t>
       </w:r>
     </w:p>
@@ -3029,7 +3148,15 @@
           <w:rFonts w:ascii="Times New Roman" w:hAnsi="Times New Roman" w:cs="Times New Roman"/>
           <w:color w:val="000000"/>
         </w:rPr>
-        <w:t>which yields th</w:t>
+        <w:t xml:space="preserve">which </w:t>
+      </w:r>
+      <w:r>
+        <w:rPr>
+          <w:rFonts w:ascii="Times New Roman" w:hAnsi="Times New Roman" w:cs="Times New Roman"/>
+          <w:color w:val="000000"/>
+        </w:rPr>
+        <w:lastRenderedPageBreak/>
+        <w:t>yields th</w:t>
       </w:r>
       <w:r>
         <w:rPr>
@@ -3074,7 +3201,7 @@
                     <pic:cNvPicPr/>
                   </pic:nvPicPr>
                   <pic:blipFill>
-                    <a:blip r:embed="rId24">
+                    <a:blip r:embed="rId25">
                       <a:extLst>
                         <a:ext uri="{28A0092B-C50C-407E-A947-70E740481C1C}">
                           <a14:useLocalDpi xmlns:a14="http://schemas.microsoft.com/office/drawing/2010/main" val="0"/>
@@ -3121,6 +3248,209 @@
     <w:p>
       <w:pPr>
         <w:spacing w:after="0" w:line="240" w:lineRule="auto"/>
+        <w:ind w:firstLine="720"/>
+        <w:rPr>
+          <w:rFonts w:ascii="Times New Roman" w:hAnsi="Times New Roman" w:cs="Times New Roman"/>
+          <w:i/>
+        </w:rPr>
+      </w:pPr>
+      <w:r>
+        <w:rPr>
+          <w:rFonts w:ascii="Times New Roman" w:hAnsi="Times New Roman" w:cs="Times New Roman"/>
+          <w:color w:val="000000"/>
+        </w:rPr>
+        <w:t xml:space="preserve">After performing cross-validation, an SVM model with linear kernel and </w:t>
+      </w:r>
+      <w:r>
+        <w:rPr>
+          <w:rFonts w:ascii="Times New Roman" w:hAnsi="Times New Roman" w:cs="Times New Roman"/>
+          <w:i/>
+          <w:iCs/>
+          <w:color w:val="000000"/>
+        </w:rPr>
+        <w:t>Cost</w:t>
+      </w:r>
+      <w:r>
+        <w:rPr>
+          <w:rFonts w:ascii="Times New Roman" w:hAnsi="Times New Roman" w:cs="Times New Roman"/>
+          <w:color w:val="000000"/>
+        </w:rPr>
+        <w:t xml:space="preserve"> set to 0.01 (as described above) was fit on the training data. The output of </w:t>
+      </w:r>
+      <w:r>
+        <w:rPr>
+          <w:rFonts w:ascii="Times New Roman" w:hAnsi="Times New Roman" w:cs="Times New Roman"/>
+          <w:i/>
+          <w:iCs/>
+          <w:color w:val="000000"/>
+        </w:rPr>
+        <w:t>Summary</w:t>
+      </w:r>
+      <w:r>
+        <w:rPr>
+          <w:rFonts w:ascii="Times New Roman" w:hAnsi="Times New Roman" w:cs="Times New Roman"/>
+          <w:color w:val="000000"/>
+        </w:rPr>
+        <w:t xml:space="preserve"> on the model tells us that the model’s support vectors comprise a large proportion of the training data; this is because our </w:t>
+      </w:r>
+      <w:r>
+        <w:rPr>
+          <w:rFonts w:ascii="Times New Roman" w:hAnsi="Times New Roman" w:cs="Times New Roman"/>
+          <w:i/>
+          <w:iCs/>
+          <w:color w:val="000000"/>
+        </w:rPr>
+        <w:t xml:space="preserve">Cost </w:t>
+      </w:r>
+      <w:r>
+        <w:rPr>
+          <w:rFonts w:ascii="Times New Roman" w:hAnsi="Times New Roman" w:cs="Times New Roman"/>
+          <w:color w:val="000000"/>
+        </w:rPr>
+        <w:t xml:space="preserve">value is so low, meaning that there is a smaller penalty placed on vectors appearing on the wrong side of the margin. The model was then fit on the test data; the test accuracy is 93.0%, indicating that the model is relatively accurate at classifying the data. Figures </w:t>
+      </w:r>
+      <w:r>
+        <w:rPr>
+          <w:rFonts w:ascii="Times New Roman" w:hAnsi="Times New Roman" w:cs="Times New Roman"/>
+          <w:color w:val="000000"/>
+        </w:rPr>
+        <w:t>4.a.2</w:t>
+      </w:r>
+      <w:r>
+        <w:rPr>
+          <w:rFonts w:ascii="Times New Roman" w:hAnsi="Times New Roman" w:cs="Times New Roman"/>
+          <w:color w:val="000000"/>
+        </w:rPr>
+        <w:t xml:space="preserve">, </w:t>
+      </w:r>
+      <w:r>
+        <w:rPr>
+          <w:rFonts w:ascii="Times New Roman" w:hAnsi="Times New Roman" w:cs="Times New Roman"/>
+          <w:color w:val="000000"/>
+        </w:rPr>
+        <w:t>4.a.3</w:t>
+      </w:r>
+      <w:r>
+        <w:rPr>
+          <w:rFonts w:ascii="Times New Roman" w:hAnsi="Times New Roman" w:cs="Times New Roman"/>
+          <w:color w:val="000000"/>
+        </w:rPr>
+        <w:t xml:space="preserve">, and </w:t>
+      </w:r>
+      <w:r>
+        <w:rPr>
+          <w:rFonts w:ascii="Times New Roman" w:hAnsi="Times New Roman" w:cs="Times New Roman"/>
+          <w:color w:val="000000"/>
+        </w:rPr>
+        <w:t>4.a.4</w:t>
+      </w:r>
+      <w:r>
+        <w:rPr>
+          <w:rFonts w:ascii="Times New Roman" w:hAnsi="Times New Roman" w:cs="Times New Roman"/>
+          <w:color w:val="000000"/>
+        </w:rPr>
+        <w:t xml:space="preserve"> each depict the estimated separating hyperplane superimposed on the plot of two chosen features from the test data, namely </w:t>
+      </w:r>
+      <w:r>
+        <w:rPr>
+          <w:rFonts w:ascii="Times New Roman" w:hAnsi="Times New Roman" w:cs="Times New Roman"/>
+          <w:i/>
+          <w:iCs/>
+          <w:color w:val="000000"/>
+        </w:rPr>
+        <w:t xml:space="preserve">RadianceAngleAF </w:t>
+      </w:r>
+      <w:r>
+        <w:rPr>
+          <w:rFonts w:ascii="Times New Roman" w:hAnsi="Times New Roman" w:cs="Times New Roman"/>
+          <w:color w:val="000000"/>
+        </w:rPr>
+        <w:t xml:space="preserve">vs. </w:t>
+      </w:r>
+      <w:r>
+        <w:rPr>
+          <w:rFonts w:ascii="Times New Roman" w:hAnsi="Times New Roman" w:cs="Times New Roman"/>
+          <w:i/>
+          <w:iCs/>
+          <w:color w:val="000000"/>
+        </w:rPr>
+        <w:t>NDAI</w:t>
+      </w:r>
+      <w:r>
+        <w:rPr>
+          <w:rFonts w:ascii="Times New Roman" w:hAnsi="Times New Roman" w:cs="Times New Roman"/>
+          <w:color w:val="000000"/>
+        </w:rPr>
+        <w:t xml:space="preserve">, </w:t>
+      </w:r>
+      <w:r>
+        <w:rPr>
+          <w:rFonts w:ascii="Times New Roman" w:hAnsi="Times New Roman" w:cs="Times New Roman"/>
+          <w:i/>
+          <w:iCs/>
+          <w:color w:val="000000"/>
+        </w:rPr>
+        <w:t xml:space="preserve">RadianceAngleDF </w:t>
+      </w:r>
+      <w:r>
+        <w:rPr>
+          <w:rFonts w:ascii="Times New Roman" w:hAnsi="Times New Roman" w:cs="Times New Roman"/>
+          <w:color w:val="000000"/>
+        </w:rPr>
+        <w:t xml:space="preserve">vs. </w:t>
+      </w:r>
+      <w:r>
+        <w:rPr>
+          <w:rFonts w:ascii="Times New Roman" w:hAnsi="Times New Roman" w:cs="Times New Roman"/>
+          <w:i/>
+          <w:iCs/>
+          <w:color w:val="000000"/>
+        </w:rPr>
+        <w:t>CORR</w:t>
+      </w:r>
+      <w:r>
+        <w:rPr>
+          <w:rFonts w:ascii="Times New Roman" w:hAnsi="Times New Roman" w:cs="Times New Roman"/>
+          <w:color w:val="000000"/>
+        </w:rPr>
+        <w:t xml:space="preserve">, and </w:t>
+      </w:r>
+      <w:r>
+        <w:rPr>
+          <w:rFonts w:ascii="Times New Roman" w:hAnsi="Times New Roman" w:cs="Times New Roman"/>
+          <w:i/>
+          <w:iCs/>
+          <w:color w:val="000000"/>
+        </w:rPr>
+        <w:t xml:space="preserve">NDAI </w:t>
+      </w:r>
+      <w:r>
+        <w:rPr>
+          <w:rFonts w:ascii="Times New Roman" w:hAnsi="Times New Roman" w:cs="Times New Roman"/>
+          <w:color w:val="000000"/>
+        </w:rPr>
+        <w:t xml:space="preserve">vs. </w:t>
+      </w:r>
+      <w:r>
+        <w:rPr>
+          <w:rFonts w:ascii="Times New Roman" w:hAnsi="Times New Roman" w:cs="Times New Roman"/>
+          <w:i/>
+          <w:iCs/>
+          <w:color w:val="000000"/>
+        </w:rPr>
+        <w:t>CORR</w:t>
+      </w:r>
+      <w:r>
+        <w:rPr>
+          <w:rFonts w:ascii="Times New Roman" w:hAnsi="Times New Roman" w:cs="Times New Roman"/>
+          <w:color w:val="000000"/>
+        </w:rPr>
+        <w:t>. It appears from these plots that the boundary between the two classes may be somewhat non-linear.</w:t>
+      </w:r>
+    </w:p>
+    <w:p>
+      <w:pPr>
+        <w:spacing w:after="0" w:line="240" w:lineRule="auto"/>
         <w:rPr>
           <w:rFonts w:ascii="Times New Roman" w:hAnsi="Times New Roman" w:cs="Times New Roman"/>
         </w:rPr>
@@ -3143,81 +3473,6 @@
                 <pic:pic xmlns:pic="http://schemas.openxmlformats.org/drawingml/2006/picture">
                   <pic:nvPicPr>
                     <pic:cNvPr id="207" name="4a AF NDAI.png"/>
-                    <pic:cNvPicPr/>
-                  </pic:nvPicPr>
-                  <pic:blipFill>
-                    <a:blip r:embed="rId25">
-                      <a:extLst>
-                        <a:ext uri="{28A0092B-C50C-407E-A947-70E740481C1C}">
-                          <a14:useLocalDpi xmlns:a14="http://schemas.microsoft.com/office/drawing/2010/main" val="0"/>
-                        </a:ext>
-                      </a:extLst>
-                    </a:blip>
-                    <a:stretch>
-                      <a:fillRect/>
-                    </a:stretch>
-                  </pic:blipFill>
-                  <pic:spPr>
-                    <a:xfrm>
-                      <a:off x="0" y="0"/>
-                      <a:ext cx="3400425" cy="2615565"/>
-                    </a:xfrm>
-                    <a:prstGeom prst="rect">
-                      <a:avLst/>
-                    </a:prstGeom>
-                  </pic:spPr>
-                </pic:pic>
-              </a:graphicData>
-            </a:graphic>
-          </wp:inline>
-        </w:drawing>
-      </w:r>
-    </w:p>
-    <w:p>
-      <w:pPr>
-        <w:spacing w:after="0" w:line="240" w:lineRule="auto"/>
-        <w:jc w:val="center"/>
-        <w:rPr>
-          <w:rFonts w:ascii="Times New Roman" w:hAnsi="Times New Roman" w:cs="Times New Roman"/>
-          <w:i/>
-        </w:rPr>
-      </w:pPr>
-      <w:r>
-        <w:rPr>
-          <w:rFonts w:ascii="Times New Roman" w:hAnsi="Times New Roman" w:cs="Times New Roman"/>
-          <w:i/>
-        </w:rPr>
-        <w:t>Figure 4.a.2</w:t>
-      </w:r>
-    </w:p>
-    <w:p>
-      <w:pPr>
-        <w:spacing w:after="0" w:line="240" w:lineRule="auto"/>
-        <w:rPr>
-          <w:rFonts w:ascii="Times New Roman" w:hAnsi="Times New Roman" w:cs="Times New Roman"/>
-          <w:i/>
-        </w:rPr>
-      </w:pPr>
-      <w:r>
-        <w:rPr>
-          <w:rFonts w:ascii="Times New Roman" w:hAnsi="Times New Roman" w:cs="Times New Roman"/>
-          <w:i/>
-          <w:noProof/>
-        </w:rPr>
-        <w:lastRenderedPageBreak/>
-        <w:drawing>
-          <wp:inline distT="0" distB="0" distL="0" distR="0">
-            <wp:extent cx="3400425" cy="2615565"/>
-            <wp:effectExtent l="0" t="0" r="9525" b="0"/>
-            <wp:docPr id="208" name="Picture 208"/>
-            <wp:cNvGraphicFramePr>
-              <a:graphicFrameLocks xmlns:a="http://schemas.openxmlformats.org/drawingml/2006/main" noChangeAspect="1"/>
-            </wp:cNvGraphicFramePr>
-            <a:graphic xmlns:a="http://schemas.openxmlformats.org/drawingml/2006/main">
-              <a:graphicData uri="http://schemas.openxmlformats.org/drawingml/2006/picture">
-                <pic:pic xmlns:pic="http://schemas.openxmlformats.org/drawingml/2006/picture">
-                  <pic:nvPicPr>
-                    <pic:cNvPr id="208" name="4a DF CORR.png"/>
                     <pic:cNvPicPr/>
                   </pic:nvPicPr>
                   <pic:blipFill>
@@ -3262,6 +3517,81 @@
           <w:rFonts w:ascii="Times New Roman" w:hAnsi="Times New Roman" w:cs="Times New Roman"/>
           <w:i/>
         </w:rPr>
+        <w:t>Figure 4.a.2</w:t>
+      </w:r>
+    </w:p>
+    <w:p>
+      <w:pPr>
+        <w:spacing w:after="0" w:line="240" w:lineRule="auto"/>
+        <w:rPr>
+          <w:rFonts w:ascii="Times New Roman" w:hAnsi="Times New Roman" w:cs="Times New Roman"/>
+          <w:i/>
+        </w:rPr>
+      </w:pPr>
+      <w:r>
+        <w:rPr>
+          <w:rFonts w:ascii="Times New Roman" w:hAnsi="Times New Roman" w:cs="Times New Roman"/>
+          <w:i/>
+          <w:noProof/>
+        </w:rPr>
+        <w:lastRenderedPageBreak/>
+        <w:drawing>
+          <wp:inline distT="0" distB="0" distL="0" distR="0">
+            <wp:extent cx="3400425" cy="2615565"/>
+            <wp:effectExtent l="0" t="0" r="9525" b="0"/>
+            <wp:docPr id="208" name="Picture 208"/>
+            <wp:cNvGraphicFramePr>
+              <a:graphicFrameLocks xmlns:a="http://schemas.openxmlformats.org/drawingml/2006/main" noChangeAspect="1"/>
+            </wp:cNvGraphicFramePr>
+            <a:graphic xmlns:a="http://schemas.openxmlformats.org/drawingml/2006/main">
+              <a:graphicData uri="http://schemas.openxmlformats.org/drawingml/2006/picture">
+                <pic:pic xmlns:pic="http://schemas.openxmlformats.org/drawingml/2006/picture">
+                  <pic:nvPicPr>
+                    <pic:cNvPr id="208" name="4a DF CORR.png"/>
+                    <pic:cNvPicPr/>
+                  </pic:nvPicPr>
+                  <pic:blipFill>
+                    <a:blip r:embed="rId27">
+                      <a:extLst>
+                        <a:ext uri="{28A0092B-C50C-407E-A947-70E740481C1C}">
+                          <a14:useLocalDpi xmlns:a14="http://schemas.microsoft.com/office/drawing/2010/main" val="0"/>
+                        </a:ext>
+                      </a:extLst>
+                    </a:blip>
+                    <a:stretch>
+                      <a:fillRect/>
+                    </a:stretch>
+                  </pic:blipFill>
+                  <pic:spPr>
+                    <a:xfrm>
+                      <a:off x="0" y="0"/>
+                      <a:ext cx="3400425" cy="2615565"/>
+                    </a:xfrm>
+                    <a:prstGeom prst="rect">
+                      <a:avLst/>
+                    </a:prstGeom>
+                  </pic:spPr>
+                </pic:pic>
+              </a:graphicData>
+            </a:graphic>
+          </wp:inline>
+        </w:drawing>
+      </w:r>
+    </w:p>
+    <w:p>
+      <w:pPr>
+        <w:spacing w:after="0" w:line="240" w:lineRule="auto"/>
+        <w:jc w:val="center"/>
+        <w:rPr>
+          <w:rFonts w:ascii="Times New Roman" w:hAnsi="Times New Roman" w:cs="Times New Roman"/>
+          <w:i/>
+        </w:rPr>
+      </w:pPr>
+      <w:r>
+        <w:rPr>
+          <w:rFonts w:ascii="Times New Roman" w:hAnsi="Times New Roman" w:cs="Times New Roman"/>
+          <w:i/>
+        </w:rPr>
         <w:t>Figure 4.a.3</w:t>
       </w:r>
     </w:p>
@@ -3296,7 +3626,7 @@
                     <pic:cNvPicPr/>
                   </pic:nvPicPr>
                   <pic:blipFill>
-                    <a:blip r:embed="rId27">
+                    <a:blip r:embed="rId28">
                       <a:extLst>
                         <a:ext uri="{28A0092B-C50C-407E-A947-70E740481C1C}">
                           <a14:useLocalDpi xmlns:a14="http://schemas.microsoft.com/office/drawing/2010/main" val="0"/>
@@ -3362,9 +3692,9 @@
         </w:rPr>
         <w:drawing>
           <wp:inline distT="0" distB="0" distL="0" distR="0">
-            <wp:extent cx="3400425" cy="2720340"/>
-            <wp:effectExtent l="0" t="0" r="9525" b="3810"/>
-            <wp:docPr id="210" name="Picture 210"/>
+            <wp:extent cx="3665855" cy="2468880"/>
+            <wp:effectExtent l="0" t="0" r="0" b="7620"/>
+            <wp:docPr id="214" name="Picture 214"/>
             <wp:cNvGraphicFramePr>
               <a:graphicFrameLocks xmlns:a="http://schemas.openxmlformats.org/drawingml/2006/main" noChangeAspect="1"/>
             </wp:cNvGraphicFramePr>
@@ -3372,11 +3702,11 @@
               <a:graphicData uri="http://schemas.openxmlformats.org/drawingml/2006/picture">
                 <pic:pic xmlns:pic="http://schemas.openxmlformats.org/drawingml/2006/picture">
                   <pic:nvPicPr>
-                    <pic:cNvPr id="210" name="4b.png"/>
+                    <pic:cNvPr id="214" name="4missclassificationBoxplot.png"/>
                     <pic:cNvPicPr/>
                   </pic:nvPicPr>
                   <pic:blipFill>
-                    <a:blip r:embed="rId28">
+                    <a:blip r:embed="rId29">
                       <a:extLst>
                         <a:ext uri="{28A0092B-C50C-407E-A947-70E740481C1C}">
                           <a14:useLocalDpi xmlns:a14="http://schemas.microsoft.com/office/drawing/2010/main" val="0"/>
@@ -3390,7 +3720,7 @@
                   <pic:spPr>
                     <a:xfrm>
                       <a:off x="0" y="0"/>
-                      <a:ext cx="3400425" cy="2720340"/>
+                      <a:ext cx="3672376" cy="2473272"/>
                     </a:xfrm>
                     <a:prstGeom prst="rect">
                       <a:avLst/>
@@ -3417,493 +3747,1212 @@
           <w:rFonts w:ascii="Times New Roman" w:hAnsi="Times New Roman" w:cs="Times New Roman"/>
           <w:i/>
         </w:rPr>
-        <w:t>Figure 4.a.5</w:t>
-      </w:r>
-    </w:p>
-    <w:p>
-      <w:pPr>
-        <w:spacing w:after="0" w:line="240" w:lineRule="auto"/>
-        <w:rPr>
-          <w:rFonts w:ascii="Times New Roman" w:hAnsi="Times New Roman" w:cs="Times New Roman"/>
-        </w:rPr>
-      </w:pPr>
-    </w:p>
-    <w:p>
-      <w:pPr>
-        <w:spacing w:after="0" w:line="240" w:lineRule="auto"/>
-        <w:rPr>
-          <w:rFonts w:ascii="Times New Roman" w:hAnsi="Times New Roman" w:cs="Times New Roman"/>
-        </w:rPr>
-      </w:pPr>
-    </w:p>
-    <w:p>
-      <w:pPr>
-        <w:spacing w:after="0" w:line="240" w:lineRule="auto"/>
-        <w:rPr>
-          <w:rFonts w:ascii="Times New Roman" w:hAnsi="Times New Roman" w:cs="Times New Roman"/>
-        </w:rPr>
-      </w:pPr>
-    </w:p>
-    <w:p>
-      <w:pPr>
-        <w:spacing w:after="0" w:line="240" w:lineRule="auto"/>
-        <w:rPr>
-          <w:rFonts w:ascii="Times New Roman" w:hAnsi="Times New Roman" w:cs="Times New Roman"/>
-        </w:rPr>
-      </w:pPr>
-    </w:p>
-    <w:p>
-      <w:pPr>
-        <w:spacing w:after="0" w:line="240" w:lineRule="auto"/>
-        <w:rPr>
-          <w:rFonts w:ascii="Times New Roman" w:hAnsi="Times New Roman" w:cs="Times New Roman"/>
-        </w:rPr>
-      </w:pPr>
-    </w:p>
-    <w:p>
-      <w:pPr>
-        <w:spacing w:after="0" w:line="240" w:lineRule="auto"/>
-        <w:rPr>
-          <w:rFonts w:ascii="Times New Roman" w:hAnsi="Times New Roman" w:cs="Times New Roman"/>
-        </w:rPr>
-      </w:pPr>
-    </w:p>
-    <w:p>
-      <w:pPr>
-        <w:spacing w:after="0" w:line="240" w:lineRule="auto"/>
-        <w:rPr>
-          <w:rFonts w:ascii="Times New Roman" w:hAnsi="Times New Roman" w:cs="Times New Roman"/>
-        </w:rPr>
-      </w:pPr>
-    </w:p>
-    <w:p>
-      <w:pPr>
-        <w:spacing w:after="0" w:line="240" w:lineRule="auto"/>
-        <w:rPr>
-          <w:rFonts w:ascii="Times New Roman" w:hAnsi="Times New Roman" w:cs="Times New Roman"/>
-        </w:rPr>
-      </w:pPr>
-    </w:p>
-    <w:p>
-      <w:pPr>
-        <w:spacing w:after="0" w:line="240" w:lineRule="auto"/>
-        <w:rPr>
-          <w:rFonts w:ascii="Times New Roman" w:hAnsi="Times New Roman" w:cs="Times New Roman"/>
-        </w:rPr>
-      </w:pPr>
-    </w:p>
-    <w:p>
-      <w:pPr>
-        <w:spacing w:after="0" w:line="240" w:lineRule="auto"/>
-        <w:rPr>
-          <w:rFonts w:ascii="Times New Roman" w:hAnsi="Times New Roman" w:cs="Times New Roman"/>
-        </w:rPr>
-      </w:pPr>
-    </w:p>
-    <w:p>
-      <w:pPr>
-        <w:spacing w:after="0" w:line="240" w:lineRule="auto"/>
-        <w:rPr>
-          <w:rFonts w:ascii="Times New Roman" w:hAnsi="Times New Roman" w:cs="Times New Roman"/>
-        </w:rPr>
-      </w:pPr>
-    </w:p>
-    <w:p>
-      <w:pPr>
-        <w:spacing w:after="0" w:line="240" w:lineRule="auto"/>
-        <w:rPr>
-          <w:rFonts w:ascii="Times New Roman" w:hAnsi="Times New Roman" w:cs="Times New Roman"/>
-        </w:rPr>
-      </w:pPr>
-    </w:p>
-    <w:p>
-      <w:pPr>
-        <w:spacing w:after="0" w:line="240" w:lineRule="auto"/>
-        <w:rPr>
-          <w:rFonts w:ascii="Times New Roman" w:hAnsi="Times New Roman" w:cs="Times New Roman"/>
-        </w:rPr>
-      </w:pPr>
-    </w:p>
-    <w:p>
-      <w:pPr>
-        <w:spacing w:after="0" w:line="240" w:lineRule="auto"/>
-        <w:rPr>
-          <w:rFonts w:ascii="Times New Roman" w:hAnsi="Times New Roman" w:cs="Times New Roman"/>
-        </w:rPr>
-      </w:pPr>
-    </w:p>
-    <w:p>
-      <w:pPr>
-        <w:spacing w:after="0" w:line="240" w:lineRule="auto"/>
-        <w:rPr>
-          <w:rFonts w:ascii="Times New Roman" w:hAnsi="Times New Roman" w:cs="Times New Roman"/>
-        </w:rPr>
-      </w:pPr>
-    </w:p>
-    <w:p>
-      <w:pPr>
-        <w:spacing w:after="0" w:line="240" w:lineRule="auto"/>
-        <w:rPr>
-          <w:rFonts w:ascii="Times New Roman" w:hAnsi="Times New Roman" w:cs="Times New Roman"/>
-        </w:rPr>
-      </w:pPr>
-    </w:p>
-    <w:p>
-      <w:pPr>
-        <w:spacing w:after="0" w:line="240" w:lineRule="auto"/>
-        <w:rPr>
-          <w:rFonts w:ascii="Times New Roman" w:hAnsi="Times New Roman" w:cs="Times New Roman"/>
-        </w:rPr>
-      </w:pPr>
-    </w:p>
-    <w:p>
-      <w:pPr>
-        <w:spacing w:after="0" w:line="240" w:lineRule="auto"/>
-        <w:rPr>
-          <w:rFonts w:ascii="Times New Roman" w:hAnsi="Times New Roman" w:cs="Times New Roman"/>
-        </w:rPr>
-      </w:pPr>
-    </w:p>
-    <w:p>
-      <w:pPr>
-        <w:spacing w:after="0" w:line="240" w:lineRule="auto"/>
-        <w:rPr>
-          <w:rFonts w:ascii="Times New Roman" w:hAnsi="Times New Roman" w:cs="Times New Roman"/>
-        </w:rPr>
-      </w:pPr>
-    </w:p>
-    <w:p>
-      <w:pPr>
-        <w:spacing w:after="0" w:line="240" w:lineRule="auto"/>
-        <w:rPr>
-          <w:rFonts w:ascii="Times New Roman" w:hAnsi="Times New Roman" w:cs="Times New Roman"/>
-        </w:rPr>
-      </w:pPr>
-    </w:p>
-    <w:p>
-      <w:pPr>
-        <w:spacing w:after="0" w:line="240" w:lineRule="auto"/>
-        <w:rPr>
-          <w:rFonts w:ascii="Times New Roman" w:hAnsi="Times New Roman" w:cs="Times New Roman"/>
-        </w:rPr>
-      </w:pPr>
-    </w:p>
-    <w:p>
-      <w:pPr>
-        <w:spacing w:after="0" w:line="240" w:lineRule="auto"/>
-        <w:rPr>
-          <w:rFonts w:ascii="Times New Roman" w:hAnsi="Times New Roman" w:cs="Times New Roman"/>
-        </w:rPr>
-      </w:pPr>
-    </w:p>
-    <w:p>
-      <w:pPr>
-        <w:spacing w:after="0" w:line="240" w:lineRule="auto"/>
-        <w:rPr>
-          <w:rFonts w:ascii="Times New Roman" w:hAnsi="Times New Roman" w:cs="Times New Roman"/>
-        </w:rPr>
-      </w:pPr>
-    </w:p>
-    <w:p>
-      <w:pPr>
-        <w:spacing w:after="0" w:line="240" w:lineRule="auto"/>
-        <w:rPr>
-          <w:rFonts w:ascii="Times New Roman" w:hAnsi="Times New Roman" w:cs="Times New Roman"/>
-        </w:rPr>
-      </w:pPr>
-    </w:p>
-    <w:p>
-      <w:pPr>
-        <w:spacing w:after="0" w:line="240" w:lineRule="auto"/>
-        <w:rPr>
-          <w:rFonts w:ascii="Times New Roman" w:hAnsi="Times New Roman" w:cs="Times New Roman"/>
-        </w:rPr>
-      </w:pPr>
-    </w:p>
-    <w:p>
-      <w:pPr>
-        <w:spacing w:after="0" w:line="240" w:lineRule="auto"/>
-        <w:rPr>
-          <w:rFonts w:ascii="Times New Roman" w:hAnsi="Times New Roman" w:cs="Times New Roman"/>
-        </w:rPr>
-      </w:pPr>
-    </w:p>
-    <w:p>
-      <w:pPr>
-        <w:spacing w:after="0" w:line="240" w:lineRule="auto"/>
-        <w:rPr>
-          <w:rFonts w:ascii="Times New Roman" w:hAnsi="Times New Roman" w:cs="Times New Roman"/>
-        </w:rPr>
-      </w:pPr>
-    </w:p>
-    <w:p>
-      <w:pPr>
-        <w:spacing w:after="0" w:line="240" w:lineRule="auto"/>
-        <w:rPr>
-          <w:rFonts w:ascii="Times New Roman" w:hAnsi="Times New Roman" w:cs="Times New Roman"/>
-        </w:rPr>
-      </w:pPr>
-    </w:p>
-    <w:p>
-      <w:pPr>
-        <w:spacing w:after="0" w:line="240" w:lineRule="auto"/>
-        <w:rPr>
-          <w:rFonts w:ascii="Times New Roman" w:hAnsi="Times New Roman" w:cs="Times New Roman"/>
-        </w:rPr>
-      </w:pPr>
-    </w:p>
-    <w:p>
-      <w:pPr>
-        <w:spacing w:after="0" w:line="240" w:lineRule="auto"/>
-        <w:rPr>
-          <w:rFonts w:ascii="Times New Roman" w:hAnsi="Times New Roman" w:cs="Times New Roman"/>
-        </w:rPr>
-      </w:pPr>
-    </w:p>
-    <w:p>
-      <w:pPr>
-        <w:spacing w:after="0" w:line="240" w:lineRule="auto"/>
-        <w:rPr>
-          <w:rFonts w:ascii="Times New Roman" w:hAnsi="Times New Roman" w:cs="Times New Roman"/>
-        </w:rPr>
-      </w:pPr>
-    </w:p>
-    <w:p>
-      <w:pPr>
-        <w:spacing w:after="0" w:line="240" w:lineRule="auto"/>
-        <w:rPr>
-          <w:rFonts w:ascii="Times New Roman" w:hAnsi="Times New Roman" w:cs="Times New Roman"/>
-        </w:rPr>
-      </w:pPr>
-    </w:p>
-    <w:p>
-      <w:pPr>
-        <w:spacing w:after="0" w:line="240" w:lineRule="auto"/>
-        <w:rPr>
-          <w:rFonts w:ascii="Times New Roman" w:hAnsi="Times New Roman" w:cs="Times New Roman"/>
-        </w:rPr>
-      </w:pPr>
-    </w:p>
-    <w:p>
-      <w:pPr>
-        <w:spacing w:after="0" w:line="240" w:lineRule="auto"/>
-        <w:rPr>
-          <w:rFonts w:ascii="Times New Roman" w:hAnsi="Times New Roman" w:cs="Times New Roman"/>
-        </w:rPr>
-      </w:pPr>
-    </w:p>
-    <w:p>
-      <w:pPr>
-        <w:spacing w:after="0" w:line="240" w:lineRule="auto"/>
-        <w:rPr>
-          <w:rFonts w:ascii="Times New Roman" w:hAnsi="Times New Roman" w:cs="Times New Roman"/>
-        </w:rPr>
-      </w:pPr>
-    </w:p>
-    <w:p>
-      <w:pPr>
-        <w:spacing w:after="0" w:line="240" w:lineRule="auto"/>
-        <w:rPr>
-          <w:rFonts w:ascii="Times New Roman" w:hAnsi="Times New Roman" w:cs="Times New Roman"/>
-        </w:rPr>
-      </w:pPr>
-    </w:p>
-    <w:p>
-      <w:pPr>
-        <w:spacing w:after="0" w:line="240" w:lineRule="auto"/>
-        <w:rPr>
-          <w:rFonts w:ascii="Times New Roman" w:hAnsi="Times New Roman" w:cs="Times New Roman"/>
-        </w:rPr>
-      </w:pPr>
-    </w:p>
-    <w:p>
-      <w:pPr>
-        <w:spacing w:after="0" w:line="240" w:lineRule="auto"/>
-        <w:rPr>
-          <w:rFonts w:ascii="Times New Roman" w:hAnsi="Times New Roman" w:cs="Times New Roman"/>
-        </w:rPr>
-      </w:pPr>
-    </w:p>
-    <w:p>
-      <w:pPr>
-        <w:spacing w:after="0" w:line="240" w:lineRule="auto"/>
-        <w:rPr>
-          <w:rFonts w:ascii="Times New Roman" w:hAnsi="Times New Roman" w:cs="Times New Roman"/>
-        </w:rPr>
-      </w:pPr>
-    </w:p>
-    <w:p>
-      <w:pPr>
-        <w:spacing w:after="0" w:line="240" w:lineRule="auto"/>
-        <w:rPr>
-          <w:rFonts w:ascii="Times New Roman" w:hAnsi="Times New Roman" w:cs="Times New Roman"/>
-        </w:rPr>
-      </w:pPr>
-    </w:p>
-    <w:p>
-      <w:pPr>
-        <w:spacing w:after="0" w:line="240" w:lineRule="auto"/>
-        <w:rPr>
-          <w:rFonts w:ascii="Times New Roman" w:hAnsi="Times New Roman" w:cs="Times New Roman"/>
-        </w:rPr>
-      </w:pPr>
-    </w:p>
-    <w:p>
-      <w:pPr>
-        <w:spacing w:after="0" w:line="240" w:lineRule="auto"/>
-        <w:rPr>
-          <w:rFonts w:ascii="Times New Roman" w:hAnsi="Times New Roman" w:cs="Times New Roman"/>
-        </w:rPr>
-      </w:pPr>
-    </w:p>
-    <w:p>
-      <w:pPr>
-        <w:spacing w:after="0" w:line="240" w:lineRule="auto"/>
-        <w:rPr>
-          <w:rFonts w:ascii="Times New Roman" w:hAnsi="Times New Roman" w:cs="Times New Roman"/>
-        </w:rPr>
-      </w:pPr>
-    </w:p>
-    <w:p>
-      <w:pPr>
-        <w:spacing w:after="0" w:line="240" w:lineRule="auto"/>
-        <w:rPr>
-          <w:rFonts w:ascii="Times New Roman" w:hAnsi="Times New Roman" w:cs="Times New Roman"/>
-        </w:rPr>
-      </w:pPr>
-    </w:p>
-    <w:p>
-      <w:pPr>
-        <w:spacing w:after="0" w:line="240" w:lineRule="auto"/>
-        <w:rPr>
-          <w:rFonts w:ascii="Times New Roman" w:hAnsi="Times New Roman" w:cs="Times New Roman"/>
-        </w:rPr>
-      </w:pPr>
-      <w:r>
-        <w:rPr>
-          <w:rFonts w:ascii="Times New Roman" w:hAnsi="Times New Roman" w:cs="Times New Roman"/>
-        </w:rPr>
-        <w:t>Asdf</w:t>
-      </w:r>
-    </w:p>
-    <w:p>
-      <w:pPr>
-        <w:spacing w:after="0" w:line="240" w:lineRule="auto"/>
-        <w:rPr>
-          <w:rFonts w:ascii="Times New Roman" w:hAnsi="Times New Roman" w:cs="Times New Roman"/>
-        </w:rPr>
-      </w:pPr>
-    </w:p>
-    <w:p>
-      <w:pPr>
-        <w:spacing w:after="0" w:line="240" w:lineRule="auto"/>
-        <w:rPr>
-          <w:rFonts w:ascii="Times New Roman" w:hAnsi="Times New Roman" w:cs="Times New Roman"/>
-        </w:rPr>
-      </w:pPr>
-    </w:p>
-    <w:p>
-      <w:pPr>
-        <w:spacing w:after="0" w:line="240" w:lineRule="auto"/>
-        <w:rPr>
-          <w:rFonts w:ascii="Times New Roman" w:hAnsi="Times New Roman" w:cs="Times New Roman"/>
-        </w:rPr>
-      </w:pPr>
-    </w:p>
-    <w:p>
-      <w:pPr>
-        <w:spacing w:after="0" w:line="240" w:lineRule="auto"/>
-        <w:rPr>
-          <w:rFonts w:ascii="Times New Roman" w:hAnsi="Times New Roman" w:cs="Times New Roman"/>
-        </w:rPr>
-      </w:pPr>
-    </w:p>
-    <w:p>
-      <w:pPr>
-        <w:spacing w:after="0" w:line="240" w:lineRule="auto"/>
-        <w:rPr>
-          <w:rFonts w:ascii="Times New Roman" w:hAnsi="Times New Roman" w:cs="Times New Roman"/>
-        </w:rPr>
-      </w:pPr>
-    </w:p>
-    <w:p>
-      <w:pPr>
-        <w:spacing w:after="0" w:line="240" w:lineRule="auto"/>
-        <w:rPr>
-          <w:rFonts w:ascii="Times New Roman" w:hAnsi="Times New Roman" w:cs="Times New Roman"/>
-        </w:rPr>
-      </w:pPr>
-    </w:p>
-    <w:p>
-      <w:pPr>
-        <w:spacing w:after="0" w:line="240" w:lineRule="auto"/>
-        <w:rPr>
-          <w:rFonts w:ascii="Times New Roman" w:hAnsi="Times New Roman" w:cs="Times New Roman"/>
-        </w:rPr>
-      </w:pPr>
-    </w:p>
-    <w:p>
-      <w:pPr>
-        <w:spacing w:after="0" w:line="240" w:lineRule="auto"/>
-        <w:rPr>
-          <w:rFonts w:ascii="Times New Roman" w:hAnsi="Times New Roman" w:cs="Times New Roman"/>
-        </w:rPr>
-      </w:pPr>
-    </w:p>
-    <w:p>
-      <w:pPr>
-        <w:spacing w:after="0" w:line="240" w:lineRule="auto"/>
-        <w:rPr>
-          <w:rFonts w:ascii="Times New Roman" w:hAnsi="Times New Roman" w:cs="Times New Roman"/>
-        </w:rPr>
-      </w:pPr>
-    </w:p>
-    <w:p>
-      <w:pPr>
-        <w:spacing w:after="0" w:line="240" w:lineRule="auto"/>
-        <w:rPr>
-          <w:rFonts w:ascii="Times New Roman" w:hAnsi="Times New Roman" w:cs="Times New Roman"/>
-        </w:rPr>
-      </w:pPr>
-    </w:p>
-    <w:p>
-      <w:pPr>
-        <w:spacing w:after="0" w:line="240" w:lineRule="auto"/>
-        <w:rPr>
-          <w:rFonts w:ascii="Times New Roman" w:hAnsi="Times New Roman" w:cs="Times New Roman"/>
-        </w:rPr>
-      </w:pPr>
-    </w:p>
-    <w:p>
-      <w:pPr>
-        <w:spacing w:after="0" w:line="240" w:lineRule="auto"/>
-        <w:rPr>
-          <w:rFonts w:ascii="Times New Roman" w:hAnsi="Times New Roman" w:cs="Times New Roman"/>
-        </w:rPr>
-      </w:pPr>
-    </w:p>
-    <w:p>
-      <w:pPr>
-        <w:spacing w:after="0" w:line="240" w:lineRule="auto"/>
-        <w:rPr>
-          <w:rFonts w:ascii="Times New Roman" w:hAnsi="Times New Roman" w:cs="Times New Roman"/>
-        </w:rPr>
-      </w:pPr>
-    </w:p>
-    <w:p>
-      <w:pPr>
-        <w:spacing w:after="0" w:line="240" w:lineRule="auto"/>
+        <w:t>Figure 4</w:t>
+      </w:r>
+      <w:r>
+        <w:rPr>
+          <w:rFonts w:ascii="Times New Roman" w:hAnsi="Times New Roman" w:cs="Times New Roman"/>
+          <w:i/>
+        </w:rPr>
+        <w:t>.b.1</w:t>
+      </w:r>
+    </w:p>
+    <w:p>
+      <w:pPr>
+        <w:spacing w:after="0" w:line="240" w:lineRule="auto"/>
+        <w:rPr>
+          <w:rFonts w:ascii="Times New Roman" w:hAnsi="Times New Roman" w:cs="Times New Roman"/>
+        </w:rPr>
+      </w:pPr>
+      <w:r>
         <w:rPr>
           <w:rFonts w:ascii="Times New Roman" w:hAnsi="Times New Roman" w:cs="Times New Roman"/>
           <w:b/>
         </w:rPr>
-      </w:pPr>
-      <w:r>
+        <w:t>(b)</w:t>
+      </w:r>
+      <w:r>
+        <w:rPr>
+          <w:rFonts w:ascii="Times New Roman" w:hAnsi="Times New Roman" w:cs="Times New Roman"/>
+        </w:rPr>
+        <w:t xml:space="preserve">  </w:t>
+      </w:r>
+      <w:r>
+        <w:rPr>
+          <w:rFonts w:ascii="Times New Roman" w:hAnsi="Times New Roman" w:cs="Times New Roman"/>
+          <w:color w:val="000000"/>
+        </w:rPr>
+        <w:t>Figure 4.b.1</w:t>
+      </w:r>
+      <w:r>
+        <w:rPr>
+          <w:rFonts w:ascii="Times New Roman" w:hAnsi="Times New Roman" w:cs="Times New Roman"/>
+          <w:color w:val="000000"/>
+        </w:rPr>
+        <w:t xml:space="preserve"> shows the two types of misclassification (False Positive and False Negative), as well as the instances in which expert_label was correctly classified, vs. the ranges </w:t>
+      </w:r>
+      <w:r>
+        <w:rPr>
+          <w:rFonts w:ascii="Times New Roman" w:hAnsi="Times New Roman" w:cs="Times New Roman"/>
+          <w:color w:val="000000"/>
+        </w:rPr>
+        <w:lastRenderedPageBreak/>
+        <w:t>of each feature used in prediction on the test data. From these plots, it appears that the range of values for which false classification occurs is limited, and that the false positive and false negative predictions largely overlap in terms of the range of values for each feature. Thus, because it is not the case for any of the features that in a certain range, the classifier systematically makes largely false-positive errors or vice-versa, largely makes false-negative errors, we cannot conclude that there are any patterns in the misclassification errors possibly due to bias.</w:t>
+      </w:r>
+    </w:p>
+    <w:p>
+      <w:pPr>
+        <w:spacing w:after="0" w:line="240" w:lineRule="auto"/>
+        <w:jc w:val="center"/>
+        <w:rPr>
+          <w:rFonts w:ascii="Times New Roman" w:hAnsi="Times New Roman" w:cs="Times New Roman"/>
+        </w:rPr>
+      </w:pPr>
+      <w:r>
+        <w:rPr>
+          <w:rFonts w:ascii="Times New Roman" w:hAnsi="Times New Roman" w:cs="Times New Roman"/>
+          <w:noProof/>
+        </w:rPr>
+        <w:drawing>
+          <wp:inline distT="0" distB="0" distL="0" distR="0">
+            <wp:extent cx="2228850" cy="876590"/>
+            <wp:effectExtent l="0" t="0" r="0" b="0"/>
+            <wp:docPr id="215" name="Picture 215"/>
+            <wp:cNvGraphicFramePr>
+              <a:graphicFrameLocks xmlns:a="http://schemas.openxmlformats.org/drawingml/2006/main" noChangeAspect="1"/>
+            </wp:cNvGraphicFramePr>
+            <a:graphic xmlns:a="http://schemas.openxmlformats.org/drawingml/2006/main">
+              <a:graphicData uri="http://schemas.openxmlformats.org/drawingml/2006/picture">
+                <pic:pic xmlns:pic="http://schemas.openxmlformats.org/drawingml/2006/picture">
+                  <pic:nvPicPr>
+                    <pic:cNvPr id="215" name="4bquantitative(2).jpg"/>
+                    <pic:cNvPicPr/>
+                  </pic:nvPicPr>
+                  <pic:blipFill>
+                    <a:blip r:embed="rId30">
+                      <a:extLst>
+                        <a:ext uri="{28A0092B-C50C-407E-A947-70E740481C1C}">
+                          <a14:useLocalDpi xmlns:a14="http://schemas.microsoft.com/office/drawing/2010/main" val="0"/>
+                        </a:ext>
+                      </a:extLst>
+                    </a:blip>
+                    <a:stretch>
+                      <a:fillRect/>
+                    </a:stretch>
+                  </pic:blipFill>
+                  <pic:spPr>
+                    <a:xfrm>
+                      <a:off x="0" y="0"/>
+                      <a:ext cx="2249696" cy="884789"/>
+                    </a:xfrm>
+                    <a:prstGeom prst="rect">
+                      <a:avLst/>
+                    </a:prstGeom>
+                  </pic:spPr>
+                </pic:pic>
+              </a:graphicData>
+            </a:graphic>
+          </wp:inline>
+        </w:drawing>
+      </w:r>
+    </w:p>
+    <w:p>
+      <w:pPr>
+        <w:spacing w:after="0" w:line="240" w:lineRule="auto"/>
+        <w:jc w:val="center"/>
+        <w:rPr>
+          <w:rFonts w:ascii="Times New Roman" w:hAnsi="Times New Roman" w:cs="Times New Roman"/>
+          <w:i/>
+        </w:rPr>
+      </w:pPr>
+      <w:r>
+        <w:rPr>
+          <w:rFonts w:ascii="Times New Roman" w:hAnsi="Times New Roman" w:cs="Times New Roman"/>
+          <w:i/>
+        </w:rPr>
+        <w:t>Figure 4.b.2</w:t>
+      </w:r>
+    </w:p>
+    <w:p>
+      <w:pPr>
+        <w:spacing w:after="0" w:line="240" w:lineRule="auto"/>
+        <w:rPr>
+          <w:rFonts w:ascii="Times New Roman" w:hAnsi="Times New Roman" w:cs="Times New Roman"/>
+        </w:rPr>
+      </w:pPr>
+      <w:r>
+        <w:rPr>
+          <w:rFonts w:ascii="Times New Roman" w:hAnsi="Times New Roman" w:cs="Times New Roman"/>
+        </w:rPr>
+        <w:t xml:space="preserve">To quantitatively see the difference between the different types of misclassified and correctly classified pixels, we focus on NDAI and group by the type of result (Correct, False Negative, or False Positive), which is shown in Figure 4.b.2. From this result, we see that the </w:t>
+      </w:r>
+      <w:r>
+        <w:rPr>
+          <w:rFonts w:ascii="Times New Roman" w:hAnsi="Times New Roman" w:cs="Times New Roman"/>
+        </w:rPr>
+        <w:t xml:space="preserve">correctly classified points have a low average NDAI value (.47) with high variance (1.96) </w:t>
+      </w:r>
+      <w:r>
+        <w:rPr>
+          <w:rFonts w:ascii="Times New Roman" w:hAnsi="Times New Roman" w:cs="Times New Roman"/>
+        </w:rPr>
+        <w:t>while the i</w:t>
+      </w:r>
+      <w:r>
+        <w:rPr>
+          <w:rFonts w:ascii="Times New Roman" w:hAnsi="Times New Roman" w:cs="Times New Roman"/>
+        </w:rPr>
+        <w:t>ncorrectly classified points have higher NDAI averages (.79 for FN and 1.58 for FP) with much lower variances of .13 and .47. The largest difference is seen in the difference of means of NDAI between Correctly classi</w:t>
+      </w:r>
+      <w:r>
+        <w:rPr>
+          <w:rFonts w:ascii="Times New Roman" w:hAnsi="Times New Roman" w:cs="Times New Roman"/>
+        </w:rPr>
+        <w:t xml:space="preserve">fied points and False Positives. </w:t>
+      </w:r>
+      <w:r>
+        <w:rPr>
+          <w:rFonts w:ascii="Times New Roman" w:hAnsi="Times New Roman" w:cs="Times New Roman"/>
+        </w:rPr>
+        <w:t>Similar differences in mean values and variances are seen in other features and most easily seen in the boxplots of Figure 4.b.1.</w:t>
+      </w:r>
+    </w:p>
+    <w:p>
+      <w:pPr>
+        <w:spacing w:after="0" w:line="240" w:lineRule="auto"/>
+        <w:rPr>
+          <w:rFonts w:ascii="Times New Roman" w:hAnsi="Times New Roman" w:cs="Times New Roman"/>
+        </w:rPr>
+      </w:pPr>
+    </w:p>
+    <w:p>
+      <w:pPr>
+        <w:spacing w:after="0" w:line="240" w:lineRule="auto"/>
         <w:rPr>
           <w:rFonts w:ascii="Times New Roman" w:hAnsi="Times New Roman" w:cs="Times New Roman"/>
           <w:b/>
         </w:rPr>
+      </w:pPr>
+      <w:r>
+        <w:rPr>
+          <w:rFonts w:ascii="Times New Roman" w:hAnsi="Times New Roman" w:cs="Times New Roman"/>
+          <w:b/>
+        </w:rPr>
+        <w:t>(c</w:t>
+      </w:r>
+      <w:r>
+        <w:rPr>
+          <w:rFonts w:ascii="Times New Roman" w:hAnsi="Times New Roman" w:cs="Times New Roman"/>
+          <w:b/>
+        </w:rPr>
+        <w:t xml:space="preserve">) </w:t>
+      </w:r>
+      <w:r>
+        <w:rPr>
+          <w:rFonts w:ascii="Times New Roman" w:hAnsi="Times New Roman" w:cs="Times New Roman"/>
+          <w:color w:val="000000"/>
+        </w:rPr>
+        <w:t xml:space="preserve">Parts a and b suggest there may be some nonlinearity of the boundary between the two classes; thus, we explore the performance of the SVM model with polynomial and radial kernels. For the model using the polynomial kernel, we perform a sweep of CV error with 10 folds over values of </w:t>
+      </w:r>
+      <w:r>
+        <w:rPr>
+          <w:rFonts w:ascii="Times New Roman" w:hAnsi="Times New Roman" w:cs="Times New Roman"/>
+          <w:i/>
+          <w:iCs/>
+          <w:color w:val="000000"/>
+        </w:rPr>
+        <w:t xml:space="preserve">degree </w:t>
+      </w:r>
+      <w:r>
+        <w:rPr>
+          <w:rFonts w:ascii="Times New Roman" w:hAnsi="Times New Roman" w:cs="Times New Roman"/>
+          <w:color w:val="000000"/>
+        </w:rPr>
+        <w:t xml:space="preserve">(2 to 5; 1 is not used, as this corresponds to the linear kernel, which we have already explored in part a). Figure </w:t>
+      </w:r>
+      <w:r>
+        <w:rPr>
+          <w:rFonts w:ascii="Times New Roman" w:hAnsi="Times New Roman" w:cs="Times New Roman"/>
+          <w:color w:val="000000"/>
+        </w:rPr>
+        <w:t>4.c.1</w:t>
+      </w:r>
+      <w:r>
+        <w:rPr>
+          <w:rFonts w:ascii="Times New Roman" w:hAnsi="Times New Roman" w:cs="Times New Roman"/>
+          <w:color w:val="000000"/>
+        </w:rPr>
+        <w:t xml:space="preserve"> shows that the CV error is greater than that of the linear kernel for all values of the hyperparameters </w:t>
+      </w:r>
+      <w:r>
+        <w:rPr>
+          <w:rFonts w:ascii="Times New Roman" w:hAnsi="Times New Roman" w:cs="Times New Roman"/>
+          <w:i/>
+          <w:iCs/>
+          <w:color w:val="000000"/>
+        </w:rPr>
+        <w:t xml:space="preserve">Degree </w:t>
+      </w:r>
+      <w:r>
+        <w:rPr>
+          <w:rFonts w:ascii="Times New Roman" w:hAnsi="Times New Roman" w:cs="Times New Roman"/>
+          <w:color w:val="000000"/>
+        </w:rPr>
+        <w:t xml:space="preserve">and </w:t>
+      </w:r>
+      <w:r>
+        <w:rPr>
+          <w:rFonts w:ascii="Times New Roman" w:hAnsi="Times New Roman" w:cs="Times New Roman"/>
+          <w:i/>
+          <w:iCs/>
+          <w:color w:val="000000"/>
+        </w:rPr>
+        <w:t>Cost</w:t>
+      </w:r>
+      <w:r>
+        <w:rPr>
+          <w:rFonts w:ascii="Times New Roman" w:hAnsi="Times New Roman" w:cs="Times New Roman"/>
+          <w:color w:val="000000"/>
+        </w:rPr>
+        <w:t>. Furthermore, the test accuracy of the SVM model with polynomial kernel with degree 3 is 88%, which is lower than that when using the linear kernel. Thus, we conclude that the classification boundary between the two classes may tend more towards a hyperplane than one of a polynomial nature, and that usage of the linear kernel may be preferred over the polynomial kernel.</w:t>
+      </w:r>
+    </w:p>
+    <w:p>
+      <w:pPr>
+        <w:spacing w:after="0" w:line="240" w:lineRule="auto"/>
+        <w:ind w:firstLine="720"/>
+        <w:rPr>
+          <w:rFonts w:ascii="Times New Roman" w:hAnsi="Times New Roman" w:cs="Times New Roman"/>
+        </w:rPr>
+      </w:pPr>
+      <w:r>
+        <w:rPr>
+          <w:rFonts w:ascii="Times New Roman" w:hAnsi="Times New Roman" w:cs="Times New Roman"/>
+          <w:color w:val="000000"/>
+        </w:rPr>
+        <w:t xml:space="preserve">Likewise, for the model using the radial kernel, we perform a sweep of CV error over selected choices of gamma. Figure </w:t>
+      </w:r>
+      <w:r>
+        <w:rPr>
+          <w:rFonts w:ascii="Times New Roman" w:hAnsi="Times New Roman" w:cs="Times New Roman"/>
+          <w:color w:val="000000"/>
+        </w:rPr>
+        <w:t>4.c.2</w:t>
+      </w:r>
+      <w:r>
+        <w:rPr>
+          <w:rFonts w:ascii="Times New Roman" w:hAnsi="Times New Roman" w:cs="Times New Roman"/>
+          <w:color w:val="000000"/>
+        </w:rPr>
+        <w:t xml:space="preserve"> shows that the lowest CV error for the radial kernel is comparable to those for the linear kernel. The SVM model with radial kernel trained with gamma = 2 (the value corresponding to the lowest CV error) is 93.7%, indicating that the classification boundary is perhaps more nonlinear as characterized by the radial function than it is linear; thus, the SVM model with radial kernel may perform slightly better than that using the linear kernel. </w:t>
+      </w:r>
+      <w:r>
+        <w:rPr>
+          <w:rStyle w:val="apple-tab-span"/>
+          <w:rFonts w:ascii="Times New Roman" w:hAnsi="Times New Roman" w:cs="Times New Roman"/>
+          <w:color w:val="000000"/>
+        </w:rPr>
+        <w:tab/>
+      </w:r>
+    </w:p>
+    <w:p>
+      <w:pPr>
+        <w:spacing w:after="0" w:line="240" w:lineRule="auto"/>
+        <w:rPr>
+          <w:rFonts w:ascii="Times New Roman" w:hAnsi="Times New Roman" w:cs="Times New Roman"/>
+        </w:rPr>
+      </w:pPr>
+      <w:r>
+        <w:rPr>
+          <w:rFonts w:ascii="Times New Roman" w:hAnsi="Times New Roman" w:cs="Times New Roman"/>
+          <w:noProof/>
+        </w:rPr>
         <w:lastRenderedPageBreak/>
+        <w:drawing>
+          <wp:inline distT="0" distB="0" distL="0" distR="0">
+            <wp:extent cx="3400425" cy="2834005"/>
+            <wp:effectExtent l="0" t="0" r="9525" b="4445"/>
+            <wp:docPr id="216" name="Picture 216"/>
+            <wp:cNvGraphicFramePr>
+              <a:graphicFrameLocks xmlns:a="http://schemas.openxmlformats.org/drawingml/2006/main" noChangeAspect="1"/>
+            </wp:cNvGraphicFramePr>
+            <a:graphic xmlns:a="http://schemas.openxmlformats.org/drawingml/2006/main">
+              <a:graphicData uri="http://schemas.openxmlformats.org/drawingml/2006/picture">
+                <pic:pic xmlns:pic="http://schemas.openxmlformats.org/drawingml/2006/picture">
+                  <pic:nvPicPr>
+                    <pic:cNvPr id="216" name="4c poly.png"/>
+                    <pic:cNvPicPr/>
+                  </pic:nvPicPr>
+                  <pic:blipFill>
+                    <a:blip r:embed="rId31">
+                      <a:extLst>
+                        <a:ext uri="{28A0092B-C50C-407E-A947-70E740481C1C}">
+                          <a14:useLocalDpi xmlns:a14="http://schemas.microsoft.com/office/drawing/2010/main" val="0"/>
+                        </a:ext>
+                      </a:extLst>
+                    </a:blip>
+                    <a:stretch>
+                      <a:fillRect/>
+                    </a:stretch>
+                  </pic:blipFill>
+                  <pic:spPr>
+                    <a:xfrm>
+                      <a:off x="0" y="0"/>
+                      <a:ext cx="3400425" cy="2834005"/>
+                    </a:xfrm>
+                    <a:prstGeom prst="rect">
+                      <a:avLst/>
+                    </a:prstGeom>
+                  </pic:spPr>
+                </pic:pic>
+              </a:graphicData>
+            </a:graphic>
+          </wp:inline>
+        </w:drawing>
+      </w:r>
+    </w:p>
+    <w:p>
+      <w:pPr>
+        <w:spacing w:after="0" w:line="240" w:lineRule="auto"/>
+        <w:jc w:val="center"/>
+        <w:rPr>
+          <w:rFonts w:ascii="Times New Roman" w:hAnsi="Times New Roman" w:cs="Times New Roman"/>
+          <w:i/>
+        </w:rPr>
+      </w:pPr>
+      <w:r>
+        <w:rPr>
+          <w:rFonts w:ascii="Times New Roman" w:hAnsi="Times New Roman" w:cs="Times New Roman"/>
+          <w:i/>
+        </w:rPr>
+        <w:t>Figure 4.c.1</w:t>
+      </w:r>
+    </w:p>
+    <w:p>
+      <w:pPr>
+        <w:spacing w:after="0" w:line="240" w:lineRule="auto"/>
+        <w:rPr>
+          <w:rFonts w:ascii="Times New Roman" w:hAnsi="Times New Roman" w:cs="Times New Roman"/>
+        </w:rPr>
+      </w:pPr>
+      <w:r>
+        <w:rPr>
+          <w:rFonts w:ascii="Times New Roman" w:hAnsi="Times New Roman" w:cs="Times New Roman"/>
+          <w:noProof/>
+        </w:rPr>
+        <w:drawing>
+          <wp:inline distT="0" distB="0" distL="0" distR="0">
+            <wp:extent cx="3400425" cy="2834005"/>
+            <wp:effectExtent l="0" t="0" r="9525" b="4445"/>
+            <wp:docPr id="218" name="Picture 218"/>
+            <wp:cNvGraphicFramePr>
+              <a:graphicFrameLocks xmlns:a="http://schemas.openxmlformats.org/drawingml/2006/main" noChangeAspect="1"/>
+            </wp:cNvGraphicFramePr>
+            <a:graphic xmlns:a="http://schemas.openxmlformats.org/drawingml/2006/main">
+              <a:graphicData uri="http://schemas.openxmlformats.org/drawingml/2006/picture">
+                <pic:pic xmlns:pic="http://schemas.openxmlformats.org/drawingml/2006/picture">
+                  <pic:nvPicPr>
+                    <pic:cNvPr id="218" name="4c radial.png"/>
+                    <pic:cNvPicPr/>
+                  </pic:nvPicPr>
+                  <pic:blipFill>
+                    <a:blip r:embed="rId32">
+                      <a:extLst>
+                        <a:ext uri="{28A0092B-C50C-407E-A947-70E740481C1C}">
+                          <a14:useLocalDpi xmlns:a14="http://schemas.microsoft.com/office/drawing/2010/main" val="0"/>
+                        </a:ext>
+                      </a:extLst>
+                    </a:blip>
+                    <a:stretch>
+                      <a:fillRect/>
+                    </a:stretch>
+                  </pic:blipFill>
+                  <pic:spPr>
+                    <a:xfrm>
+                      <a:off x="0" y="0"/>
+                      <a:ext cx="3400425" cy="2834005"/>
+                    </a:xfrm>
+                    <a:prstGeom prst="rect">
+                      <a:avLst/>
+                    </a:prstGeom>
+                  </pic:spPr>
+                </pic:pic>
+              </a:graphicData>
+            </a:graphic>
+          </wp:inline>
+        </w:drawing>
+      </w:r>
+    </w:p>
+    <w:p>
+      <w:pPr>
+        <w:spacing w:after="0" w:line="240" w:lineRule="auto"/>
+        <w:jc w:val="center"/>
+        <w:rPr>
+          <w:rFonts w:ascii="Times New Roman" w:hAnsi="Times New Roman" w:cs="Times New Roman"/>
+          <w:i/>
+        </w:rPr>
+      </w:pPr>
+      <w:r>
+        <w:rPr>
+          <w:rFonts w:ascii="Times New Roman" w:hAnsi="Times New Roman" w:cs="Times New Roman"/>
+          <w:i/>
+        </w:rPr>
+        <w:t>Figure 4.c.2</w:t>
+      </w:r>
+    </w:p>
+    <w:p>
+      <w:pPr>
+        <w:spacing w:after="0" w:line="240" w:lineRule="auto"/>
+        <w:jc w:val="center"/>
+        <w:rPr>
+          <w:rFonts w:ascii="Times New Roman" w:hAnsi="Times New Roman" w:cs="Times New Roman"/>
+          <w:i/>
+        </w:rPr>
+      </w:pPr>
+      <w:r>
+        <w:rPr>
+          <w:rFonts w:ascii="Times New Roman" w:hAnsi="Times New Roman" w:cs="Times New Roman"/>
+          <w:i/>
+          <w:noProof/>
+        </w:rPr>
+        <w:drawing>
+          <wp:inline distT="0" distB="0" distL="0" distR="0">
+            <wp:extent cx="2629267" cy="2391109"/>
+            <wp:effectExtent l="0" t="0" r="0" b="9525"/>
+            <wp:docPr id="219" name="Picture 219"/>
+            <wp:cNvGraphicFramePr>
+              <a:graphicFrameLocks xmlns:a="http://schemas.openxmlformats.org/drawingml/2006/main" noChangeAspect="1"/>
+            </wp:cNvGraphicFramePr>
+            <a:graphic xmlns:a="http://schemas.openxmlformats.org/drawingml/2006/main">
+              <a:graphicData uri="http://schemas.openxmlformats.org/drawingml/2006/picture">
+                <pic:pic xmlns:pic="http://schemas.openxmlformats.org/drawingml/2006/picture">
+                  <pic:nvPicPr>
+                    <pic:cNvPr id="219" name="4d.png"/>
+                    <pic:cNvPicPr/>
+                  </pic:nvPicPr>
+                  <pic:blipFill>
+                    <a:blip r:embed="rId33">
+                      <a:extLst>
+                        <a:ext uri="{28A0092B-C50C-407E-A947-70E740481C1C}">
+                          <a14:useLocalDpi xmlns:a14="http://schemas.microsoft.com/office/drawing/2010/main" val="0"/>
+                        </a:ext>
+                      </a:extLst>
+                    </a:blip>
+                    <a:stretch>
+                      <a:fillRect/>
+                    </a:stretch>
+                  </pic:blipFill>
+                  <pic:spPr>
+                    <a:xfrm>
+                      <a:off x="0" y="0"/>
+                      <a:ext cx="2629267" cy="2391109"/>
+                    </a:xfrm>
+                    <a:prstGeom prst="rect">
+                      <a:avLst/>
+                    </a:prstGeom>
+                  </pic:spPr>
+                </pic:pic>
+              </a:graphicData>
+            </a:graphic>
+          </wp:inline>
+        </w:drawing>
+      </w:r>
+    </w:p>
+    <w:p>
+      <w:pPr>
+        <w:spacing w:after="0" w:line="240" w:lineRule="auto"/>
+        <w:jc w:val="center"/>
+        <w:rPr>
+          <w:rFonts w:ascii="Times New Roman" w:hAnsi="Times New Roman" w:cs="Times New Roman"/>
+          <w:i/>
+        </w:rPr>
+      </w:pPr>
+      <w:r>
+        <w:rPr>
+          <w:rFonts w:ascii="Times New Roman" w:hAnsi="Times New Roman" w:cs="Times New Roman"/>
+          <w:i/>
+        </w:rPr>
+        <w:t>Figure 4.d.1</w:t>
+      </w:r>
+    </w:p>
+    <w:p>
+      <w:pPr>
+        <w:spacing w:after="0" w:line="240" w:lineRule="auto"/>
+        <w:rPr>
+          <w:rFonts w:ascii="Times New Roman" w:hAnsi="Times New Roman" w:cs="Times New Roman"/>
+          <w:i/>
+        </w:rPr>
+      </w:pPr>
+      <w:r>
+        <w:rPr>
+          <w:rFonts w:ascii="Times New Roman" w:hAnsi="Times New Roman" w:cs="Times New Roman"/>
+          <w:b/>
+          <w:color w:val="000000"/>
+        </w:rPr>
+        <w:t xml:space="preserve">(d) </w:t>
+      </w:r>
+      <w:r>
+        <w:rPr>
+          <w:rFonts w:ascii="Times New Roman" w:hAnsi="Times New Roman" w:cs="Times New Roman"/>
+          <w:color w:val="000000"/>
+        </w:rPr>
+        <w:t xml:space="preserve">The results in the first two parts do change as we replicate the same tasks in those parts, except now we use data split using Method 2 described in the Preparation </w:t>
+      </w:r>
+      <w:r>
+        <w:rPr>
+          <w:rFonts w:ascii="Times New Roman" w:hAnsi="Times New Roman" w:cs="Times New Roman"/>
+          <w:color w:val="000000"/>
+        </w:rPr>
+        <w:lastRenderedPageBreak/>
+        <w:t xml:space="preserve">Section. In the </w:t>
+      </w:r>
+      <w:r>
+        <w:rPr>
+          <w:rFonts w:ascii="Times New Roman" w:hAnsi="Times New Roman" w:cs="Times New Roman"/>
+          <w:color w:val="000000"/>
+        </w:rPr>
+        <w:t>Figure 4.d.1</w:t>
+      </w:r>
+      <w:r>
+        <w:rPr>
+          <w:rFonts w:ascii="Times New Roman" w:hAnsi="Times New Roman" w:cs="Times New Roman"/>
+          <w:color w:val="000000"/>
+        </w:rPr>
+        <w:t>, we see that the mean CV error is greater on average than those using Method 1.</w:t>
+      </w:r>
+    </w:p>
+    <w:p>
+      <w:pPr>
+        <w:spacing w:after="0" w:line="240" w:lineRule="auto"/>
+        <w:rPr>
+          <w:rFonts w:ascii="Times New Roman" w:hAnsi="Times New Roman" w:cs="Times New Roman"/>
+        </w:rPr>
+      </w:pPr>
+      <w:r>
+        <w:rPr>
+          <w:rFonts w:ascii="Times New Roman" w:hAnsi="Times New Roman" w:cs="Times New Roman"/>
+          <w:noProof/>
+        </w:rPr>
+        <w:drawing>
+          <wp:inline distT="0" distB="0" distL="0" distR="0">
+            <wp:extent cx="3400425" cy="2834005"/>
+            <wp:effectExtent l="0" t="0" r="9525" b="4445"/>
+            <wp:docPr id="220" name="Picture 220"/>
+            <wp:cNvGraphicFramePr>
+              <a:graphicFrameLocks xmlns:a="http://schemas.openxmlformats.org/drawingml/2006/main" noChangeAspect="1"/>
+            </wp:cNvGraphicFramePr>
+            <a:graphic xmlns:a="http://schemas.openxmlformats.org/drawingml/2006/main">
+              <a:graphicData uri="http://schemas.openxmlformats.org/drawingml/2006/picture">
+                <pic:pic xmlns:pic="http://schemas.openxmlformats.org/drawingml/2006/picture">
+                  <pic:nvPicPr>
+                    <pic:cNvPr id="220" name="4d AF NDAI.png"/>
+                    <pic:cNvPicPr/>
+                  </pic:nvPicPr>
+                  <pic:blipFill>
+                    <a:blip r:embed="rId34">
+                      <a:extLst>
+                        <a:ext uri="{28A0092B-C50C-407E-A947-70E740481C1C}">
+                          <a14:useLocalDpi xmlns:a14="http://schemas.microsoft.com/office/drawing/2010/main" val="0"/>
+                        </a:ext>
+                      </a:extLst>
+                    </a:blip>
+                    <a:stretch>
+                      <a:fillRect/>
+                    </a:stretch>
+                  </pic:blipFill>
+                  <pic:spPr>
+                    <a:xfrm>
+                      <a:off x="0" y="0"/>
+                      <a:ext cx="3400425" cy="2834005"/>
+                    </a:xfrm>
+                    <a:prstGeom prst="rect">
+                      <a:avLst/>
+                    </a:prstGeom>
+                  </pic:spPr>
+                </pic:pic>
+              </a:graphicData>
+            </a:graphic>
+          </wp:inline>
+        </w:drawing>
+      </w:r>
+    </w:p>
+    <w:p>
+      <w:pPr>
+        <w:spacing w:after="0" w:line="240" w:lineRule="auto"/>
+        <w:jc w:val="center"/>
+        <w:rPr>
+          <w:rFonts w:ascii="Times New Roman" w:hAnsi="Times New Roman" w:cs="Times New Roman"/>
+          <w:i/>
+        </w:rPr>
+      </w:pPr>
+      <w:r>
+        <w:rPr>
+          <w:rFonts w:ascii="Times New Roman" w:hAnsi="Times New Roman" w:cs="Times New Roman"/>
+          <w:i/>
+        </w:rPr>
+        <w:t>Figure 4.d.2</w:t>
+      </w:r>
+    </w:p>
+    <w:p>
+      <w:pPr>
+        <w:spacing w:after="0" w:line="240" w:lineRule="auto"/>
+        <w:rPr>
+          <w:rFonts w:ascii="Times New Roman" w:hAnsi="Times New Roman" w:cs="Times New Roman"/>
+        </w:rPr>
+      </w:pPr>
+      <w:r>
+        <w:rPr>
+          <w:rFonts w:ascii="Times New Roman" w:hAnsi="Times New Roman" w:cs="Times New Roman"/>
+          <w:noProof/>
+        </w:rPr>
+        <w:drawing>
+          <wp:inline distT="0" distB="0" distL="0" distR="0">
+            <wp:extent cx="3400425" cy="2834005"/>
+            <wp:effectExtent l="0" t="0" r="9525" b="4445"/>
+            <wp:docPr id="221" name="Picture 221"/>
+            <wp:cNvGraphicFramePr>
+              <a:graphicFrameLocks xmlns:a="http://schemas.openxmlformats.org/drawingml/2006/main" noChangeAspect="1"/>
+            </wp:cNvGraphicFramePr>
+            <a:graphic xmlns:a="http://schemas.openxmlformats.org/drawingml/2006/main">
+              <a:graphicData uri="http://schemas.openxmlformats.org/drawingml/2006/picture">
+                <pic:pic xmlns:pic="http://schemas.openxmlformats.org/drawingml/2006/picture">
+                  <pic:nvPicPr>
+                    <pic:cNvPr id="221" name="4d DF CORR.png"/>
+                    <pic:cNvPicPr/>
+                  </pic:nvPicPr>
+                  <pic:blipFill>
+                    <a:blip r:embed="rId35">
+                      <a:extLst>
+                        <a:ext uri="{28A0092B-C50C-407E-A947-70E740481C1C}">
+                          <a14:useLocalDpi xmlns:a14="http://schemas.microsoft.com/office/drawing/2010/main" val="0"/>
+                        </a:ext>
+                      </a:extLst>
+                    </a:blip>
+                    <a:stretch>
+                      <a:fillRect/>
+                    </a:stretch>
+                  </pic:blipFill>
+                  <pic:spPr>
+                    <a:xfrm>
+                      <a:off x="0" y="0"/>
+                      <a:ext cx="3400425" cy="2834005"/>
+                    </a:xfrm>
+                    <a:prstGeom prst="rect">
+                      <a:avLst/>
+                    </a:prstGeom>
+                  </pic:spPr>
+                </pic:pic>
+              </a:graphicData>
+            </a:graphic>
+          </wp:inline>
+        </w:drawing>
+      </w:r>
+    </w:p>
+    <w:p>
+      <w:pPr>
+        <w:spacing w:after="0" w:line="240" w:lineRule="auto"/>
+        <w:jc w:val="center"/>
+        <w:rPr>
+          <w:rFonts w:ascii="Times New Roman" w:hAnsi="Times New Roman" w:cs="Times New Roman"/>
+          <w:i/>
+        </w:rPr>
+      </w:pPr>
+      <w:r>
+        <w:rPr>
+          <w:rFonts w:ascii="Times New Roman" w:hAnsi="Times New Roman" w:cs="Times New Roman"/>
+          <w:i/>
+        </w:rPr>
+        <w:t>Figure 4.d.3</w:t>
+      </w:r>
+    </w:p>
+    <w:p>
+      <w:pPr>
+        <w:spacing w:after="0" w:line="240" w:lineRule="auto"/>
+        <w:rPr>
+          <w:rFonts w:ascii="Times New Roman" w:hAnsi="Times New Roman" w:cs="Times New Roman"/>
+        </w:rPr>
+      </w:pPr>
+      <w:r>
+        <w:rPr>
+          <w:rFonts w:ascii="Times New Roman" w:hAnsi="Times New Roman" w:cs="Times New Roman"/>
+          <w:noProof/>
+        </w:rPr>
+        <w:drawing>
+          <wp:inline distT="0" distB="0" distL="0" distR="0">
+            <wp:extent cx="2990850" cy="2492654"/>
+            <wp:effectExtent l="0" t="0" r="0" b="3175"/>
+            <wp:docPr id="222" name="Picture 222"/>
+            <wp:cNvGraphicFramePr>
+              <a:graphicFrameLocks xmlns:a="http://schemas.openxmlformats.org/drawingml/2006/main" noChangeAspect="1"/>
+            </wp:cNvGraphicFramePr>
+            <a:graphic xmlns:a="http://schemas.openxmlformats.org/drawingml/2006/main">
+              <a:graphicData uri="http://schemas.openxmlformats.org/drawingml/2006/picture">
+                <pic:pic xmlns:pic="http://schemas.openxmlformats.org/drawingml/2006/picture">
+                  <pic:nvPicPr>
+                    <pic:cNvPr id="222" name="4d NDAI CORR.png"/>
+                    <pic:cNvPicPr/>
+                  </pic:nvPicPr>
+                  <pic:blipFill>
+                    <a:blip r:embed="rId36">
+                      <a:extLst>
+                        <a:ext uri="{28A0092B-C50C-407E-A947-70E740481C1C}">
+                          <a14:useLocalDpi xmlns:a14="http://schemas.microsoft.com/office/drawing/2010/main" val="0"/>
+                        </a:ext>
+                      </a:extLst>
+                    </a:blip>
+                    <a:stretch>
+                      <a:fillRect/>
+                    </a:stretch>
+                  </pic:blipFill>
+                  <pic:spPr>
+                    <a:xfrm>
+                      <a:off x="0" y="0"/>
+                      <a:ext cx="2995600" cy="2496612"/>
+                    </a:xfrm>
+                    <a:prstGeom prst="rect">
+                      <a:avLst/>
+                    </a:prstGeom>
+                  </pic:spPr>
+                </pic:pic>
+              </a:graphicData>
+            </a:graphic>
+          </wp:inline>
+        </w:drawing>
+      </w:r>
+    </w:p>
+    <w:p>
+      <w:pPr>
+        <w:spacing w:after="0" w:line="240" w:lineRule="auto"/>
+        <w:jc w:val="center"/>
+        <w:rPr>
+          <w:rFonts w:ascii="Times New Roman" w:hAnsi="Times New Roman" w:cs="Times New Roman"/>
+          <w:i/>
+        </w:rPr>
+      </w:pPr>
+      <w:r>
+        <w:rPr>
+          <w:rFonts w:ascii="Times New Roman" w:hAnsi="Times New Roman" w:cs="Times New Roman"/>
+          <w:i/>
+        </w:rPr>
+        <w:t>Figure 4.d.4</w:t>
+      </w:r>
+    </w:p>
+    <w:p>
+      <w:pPr>
+        <w:spacing w:after="0" w:line="240" w:lineRule="auto"/>
+        <w:rPr>
+          <w:rFonts w:ascii="Times New Roman" w:hAnsi="Times New Roman" w:cs="Times New Roman"/>
+        </w:rPr>
+      </w:pPr>
+    </w:p>
+    <w:p>
+      <w:pPr>
+        <w:spacing w:after="0" w:line="240" w:lineRule="auto"/>
+        <w:rPr>
+          <w:rFonts w:ascii="Times New Roman" w:hAnsi="Times New Roman" w:cs="Times New Roman"/>
+        </w:rPr>
+      </w:pPr>
+      <w:r>
+        <w:rPr>
+          <w:rFonts w:ascii="Times New Roman" w:hAnsi="Times New Roman" w:cs="Times New Roman"/>
+          <w:color w:val="000000"/>
+        </w:rPr>
+        <w:lastRenderedPageBreak/>
+        <w:t xml:space="preserve">Furthermore, the test accuracy has decreased (93% vs 85% corresponding to Methods 1 and 2, respectively).  The </w:t>
+      </w:r>
+      <w:r>
+        <w:rPr>
+          <w:rFonts w:ascii="Times New Roman" w:hAnsi="Times New Roman" w:cs="Times New Roman"/>
+          <w:color w:val="000000"/>
+        </w:rPr>
+        <w:t>left</w:t>
+      </w:r>
+      <w:r>
+        <w:rPr>
+          <w:rFonts w:ascii="Times New Roman" w:hAnsi="Times New Roman" w:cs="Times New Roman"/>
+          <w:color w:val="000000"/>
+        </w:rPr>
+        <w:t xml:space="preserve"> three figures show the plot of classified points and support vectors, and the estimated separating hyperplane </w:t>
+      </w:r>
+      <w:r>
+        <w:rPr>
+          <w:rFonts w:ascii="Times New Roman" w:hAnsi="Times New Roman" w:cs="Times New Roman"/>
+          <w:color w:val="000000"/>
+        </w:rPr>
+        <w:t>intersecting each pair of features. The position of the hyperplane has not appeared to improve the classification of the data.  </w:t>
+      </w:r>
+    </w:p>
+    <w:p>
+      <w:pPr>
+        <w:spacing w:after="0" w:line="240" w:lineRule="auto"/>
+        <w:ind w:firstLine="720"/>
+        <w:rPr>
+          <w:rFonts w:ascii="Times New Roman" w:hAnsi="Times New Roman" w:cs="Times New Roman"/>
+        </w:rPr>
+      </w:pPr>
+      <w:r>
+        <w:rPr>
+          <w:rFonts w:ascii="Times New Roman" w:hAnsi="Times New Roman" w:cs="Times New Roman"/>
+          <w:color w:val="000000"/>
+        </w:rPr>
+        <w:t xml:space="preserve">Finally, Figure </w:t>
+      </w:r>
+      <w:r>
+        <w:rPr>
+          <w:rFonts w:ascii="Times New Roman" w:hAnsi="Times New Roman" w:cs="Times New Roman"/>
+          <w:color w:val="000000"/>
+        </w:rPr>
+        <w:t>4.d.5</w:t>
+      </w:r>
+      <w:r>
+        <w:rPr>
+          <w:rFonts w:ascii="Times New Roman" w:hAnsi="Times New Roman" w:cs="Times New Roman"/>
+          <w:color w:val="000000"/>
+        </w:rPr>
+        <w:t xml:space="preserve"> shows the misclassification types and true classifications corresponding to the range of values for each feature. Now, the False Positive and False Negative misclassifications extend across the range of values for most of the features, instead of for just a portion of the range, as we see in part b. This agrees with our findings earlier that the classification accuracy has dropped by using Method 2.</w:t>
+      </w:r>
+    </w:p>
+    <w:p>
+      <w:pPr>
+        <w:spacing w:after="0" w:line="240" w:lineRule="auto"/>
+        <w:rPr>
+          <w:rFonts w:ascii="Times New Roman" w:hAnsi="Times New Roman" w:cs="Times New Roman"/>
+        </w:rPr>
+      </w:pPr>
+      <w:r>
+        <w:rPr>
+          <w:rFonts w:ascii="Times New Roman" w:hAnsi="Times New Roman" w:cs="Times New Roman"/>
+          <w:noProof/>
+        </w:rPr>
+        <w:drawing>
+          <wp:inline distT="0" distB="0" distL="0" distR="0">
+            <wp:extent cx="3400425" cy="2615565"/>
+            <wp:effectExtent l="0" t="0" r="9525" b="0"/>
+            <wp:docPr id="223" name="Picture 223"/>
+            <wp:cNvGraphicFramePr>
+              <a:graphicFrameLocks xmlns:a="http://schemas.openxmlformats.org/drawingml/2006/main" noChangeAspect="1"/>
+            </wp:cNvGraphicFramePr>
+            <a:graphic xmlns:a="http://schemas.openxmlformats.org/drawingml/2006/main">
+              <a:graphicData uri="http://schemas.openxmlformats.org/drawingml/2006/picture">
+                <pic:pic xmlns:pic="http://schemas.openxmlformats.org/drawingml/2006/picture">
+                  <pic:nvPicPr>
+                    <pic:cNvPr id="223" name="4d misclassification.png"/>
+                    <pic:cNvPicPr/>
+                  </pic:nvPicPr>
+                  <pic:blipFill>
+                    <a:blip r:embed="rId37">
+                      <a:extLst>
+                        <a:ext uri="{28A0092B-C50C-407E-A947-70E740481C1C}">
+                          <a14:useLocalDpi xmlns:a14="http://schemas.microsoft.com/office/drawing/2010/main" val="0"/>
+                        </a:ext>
+                      </a:extLst>
+                    </a:blip>
+                    <a:stretch>
+                      <a:fillRect/>
+                    </a:stretch>
+                  </pic:blipFill>
+                  <pic:spPr>
+                    <a:xfrm>
+                      <a:off x="0" y="0"/>
+                      <a:ext cx="3400425" cy="2615565"/>
+                    </a:xfrm>
+                    <a:prstGeom prst="rect">
+                      <a:avLst/>
+                    </a:prstGeom>
+                  </pic:spPr>
+                </pic:pic>
+              </a:graphicData>
+            </a:graphic>
+          </wp:inline>
+        </w:drawing>
+      </w:r>
+    </w:p>
+    <w:p>
+      <w:pPr>
+        <w:spacing w:after="0" w:line="240" w:lineRule="auto"/>
+        <w:jc w:val="center"/>
+        <w:rPr>
+          <w:rFonts w:ascii="Times New Roman" w:hAnsi="Times New Roman" w:cs="Times New Roman"/>
+          <w:i/>
+        </w:rPr>
+      </w:pPr>
+      <w:r>
+        <w:rPr>
+          <w:rFonts w:ascii="Times New Roman" w:hAnsi="Times New Roman" w:cs="Times New Roman"/>
+          <w:i/>
+        </w:rPr>
+        <w:t>Figure 4.d.5</w:t>
+      </w:r>
+    </w:p>
+    <w:p>
+      <w:pPr>
+        <w:spacing w:after="0" w:line="240" w:lineRule="auto"/>
+        <w:ind w:firstLine="720"/>
+        <w:rPr>
+          <w:rFonts w:ascii="Times New Roman" w:hAnsi="Times New Roman" w:cs="Times New Roman"/>
+        </w:rPr>
+      </w:pPr>
+      <w:r>
+        <w:rPr>
+          <w:rFonts w:ascii="Times New Roman" w:hAnsi="Times New Roman" w:cs="Times New Roman"/>
+          <w:color w:val="000000"/>
+        </w:rPr>
+        <w:t>Method 1 trains on subsets of squares from all the images and tests on the rest, while method 2 trains on two of the images and tests on the third image. We believe that the second method will give a more accurate measurement of real prediction error because when actually predicting, we won’t be training on parts of the image while testing on the rest of the image; instead, we would be training on previous whole images, and then testing on completely new images.</w:t>
+      </w:r>
+    </w:p>
+    <w:p>
+      <w:pPr>
+        <w:spacing w:after="0" w:line="240" w:lineRule="auto"/>
+        <w:rPr>
+          <w:rFonts w:ascii="Times New Roman" w:hAnsi="Times New Roman" w:cs="Times New Roman"/>
+        </w:rPr>
+      </w:pPr>
+    </w:p>
+    <w:p>
+      <w:pPr>
+        <w:spacing w:after="0" w:line="240" w:lineRule="auto"/>
+        <w:rPr>
+          <w:rFonts w:ascii="Times New Roman" w:hAnsi="Times New Roman" w:cs="Times New Roman"/>
+          <w:b/>
+        </w:rPr>
+      </w:pPr>
+      <w:r>
+        <w:rPr>
+          <w:rFonts w:ascii="Times New Roman" w:hAnsi="Times New Roman" w:cs="Times New Roman"/>
+          <w:b/>
+        </w:rPr>
+        <w:t>(e)</w:t>
+      </w:r>
+      <w:r>
+        <w:rPr>
+          <w:rFonts w:ascii="Times New Roman" w:hAnsi="Times New Roman" w:cs="Times New Roman"/>
+          <w:b/>
+        </w:rPr>
+        <w:tab/>
+      </w:r>
+      <w:r>
+        <w:rPr>
+          <w:rFonts w:ascii="Times New Roman" w:hAnsi="Times New Roman" w:cs="Times New Roman"/>
+        </w:rPr>
+        <w:t>asdf</w:t>
+      </w:r>
+    </w:p>
+    <w:p>
+      <w:pPr>
+        <w:spacing w:after="0" w:line="240" w:lineRule="auto"/>
+        <w:rPr>
+          <w:rFonts w:ascii="Times New Roman" w:hAnsi="Times New Roman" w:cs="Times New Roman"/>
+          <w:b/>
+        </w:rPr>
+      </w:pPr>
+    </w:p>
+    <w:p>
+      <w:pPr>
+        <w:spacing w:after="0" w:line="240" w:lineRule="auto"/>
+        <w:rPr>
+          <w:rFonts w:ascii="Times New Roman" w:hAnsi="Times New Roman" w:cs="Times New Roman"/>
+        </w:rPr>
+      </w:pPr>
+    </w:p>
+    <w:p>
+      <w:pPr>
+        <w:spacing w:after="0" w:line="240" w:lineRule="auto"/>
+        <w:rPr>
+          <w:rFonts w:ascii="Times New Roman" w:hAnsi="Times New Roman" w:cs="Times New Roman"/>
+        </w:rPr>
+      </w:pPr>
+    </w:p>
+    <w:p>
+      <w:pPr>
+        <w:spacing w:after="0" w:line="240" w:lineRule="auto"/>
+        <w:rPr>
+          <w:rFonts w:ascii="Times New Roman" w:hAnsi="Times New Roman" w:cs="Times New Roman"/>
+        </w:rPr>
+      </w:pPr>
+    </w:p>
+    <w:p>
+      <w:pPr>
+        <w:spacing w:after="0" w:line="240" w:lineRule="auto"/>
+        <w:rPr>
+          <w:rFonts w:ascii="Times New Roman" w:hAnsi="Times New Roman" w:cs="Times New Roman"/>
+        </w:rPr>
+      </w:pPr>
+    </w:p>
+    <w:p>
+      <w:pPr>
+        <w:spacing w:after="0" w:line="240" w:lineRule="auto"/>
+        <w:rPr>
+          <w:rFonts w:ascii="Times New Roman" w:hAnsi="Times New Roman" w:cs="Times New Roman"/>
+        </w:rPr>
+      </w:pPr>
+    </w:p>
+    <w:p>
+      <w:pPr>
+        <w:spacing w:after="0" w:line="240" w:lineRule="auto"/>
+        <w:rPr>
+          <w:rFonts w:ascii="Times New Roman" w:hAnsi="Times New Roman" w:cs="Times New Roman"/>
+        </w:rPr>
+      </w:pPr>
+    </w:p>
+    <w:p>
+      <w:pPr>
+        <w:spacing w:after="0" w:line="240" w:lineRule="auto"/>
+        <w:rPr>
+          <w:rFonts w:ascii="Times New Roman" w:hAnsi="Times New Roman" w:cs="Times New Roman"/>
+        </w:rPr>
+      </w:pPr>
+    </w:p>
+    <w:p>
+      <w:pPr>
+        <w:spacing w:after="0" w:line="240" w:lineRule="auto"/>
+        <w:rPr>
+          <w:rFonts w:ascii="Times New Roman" w:hAnsi="Times New Roman" w:cs="Times New Roman"/>
+        </w:rPr>
+      </w:pPr>
+    </w:p>
+    <w:p>
+      <w:pPr>
+        <w:spacing w:after="0" w:line="240" w:lineRule="auto"/>
+        <w:rPr>
+          <w:rFonts w:ascii="Times New Roman" w:hAnsi="Times New Roman" w:cs="Times New Roman"/>
+        </w:rPr>
+      </w:pPr>
+    </w:p>
+    <w:p>
+      <w:pPr>
+        <w:spacing w:after="0" w:line="240" w:lineRule="auto"/>
+        <w:rPr>
+          <w:rFonts w:ascii="Times New Roman" w:hAnsi="Times New Roman" w:cs="Times New Roman"/>
+        </w:rPr>
+      </w:pPr>
+    </w:p>
+    <w:p>
+      <w:pPr>
+        <w:spacing w:after="0" w:line="240" w:lineRule="auto"/>
+        <w:rPr>
+          <w:rFonts w:ascii="Times New Roman" w:hAnsi="Times New Roman" w:cs="Times New Roman"/>
+        </w:rPr>
+      </w:pPr>
+    </w:p>
+    <w:p>
+      <w:pPr>
+        <w:spacing w:after="0" w:line="240" w:lineRule="auto"/>
+        <w:rPr>
+          <w:rFonts w:ascii="Times New Roman" w:hAnsi="Times New Roman" w:cs="Times New Roman"/>
+        </w:rPr>
+      </w:pPr>
+    </w:p>
+    <w:p>
+      <w:pPr>
+        <w:spacing w:after="0" w:line="240" w:lineRule="auto"/>
+        <w:rPr>
+          <w:rFonts w:ascii="Times New Roman" w:hAnsi="Times New Roman" w:cs="Times New Roman"/>
+        </w:rPr>
+      </w:pPr>
+    </w:p>
+    <w:p>
+      <w:pPr>
+        <w:spacing w:after="0" w:line="240" w:lineRule="auto"/>
+        <w:rPr>
+          <w:rFonts w:ascii="Times New Roman" w:hAnsi="Times New Roman" w:cs="Times New Roman"/>
+        </w:rPr>
+      </w:pPr>
+    </w:p>
+    <w:p>
+      <w:pPr>
+        <w:spacing w:after="0" w:line="240" w:lineRule="auto"/>
+        <w:rPr>
+          <w:rFonts w:ascii="Times New Roman" w:hAnsi="Times New Roman" w:cs="Times New Roman"/>
+        </w:rPr>
+      </w:pPr>
+    </w:p>
+    <w:p>
+      <w:pPr>
+        <w:spacing w:after="0" w:line="240" w:lineRule="auto"/>
+        <w:rPr>
+          <w:rFonts w:ascii="Times New Roman" w:hAnsi="Times New Roman" w:cs="Times New Roman"/>
+        </w:rPr>
+      </w:pPr>
+    </w:p>
+    <w:p>
+      <w:pPr>
+        <w:spacing w:after="0" w:line="240" w:lineRule="auto"/>
+        <w:rPr>
+          <w:rFonts w:ascii="Times New Roman" w:hAnsi="Times New Roman" w:cs="Times New Roman"/>
+        </w:rPr>
+      </w:pPr>
+    </w:p>
+    <w:p>
+      <w:pPr>
+        <w:spacing w:after="0" w:line="240" w:lineRule="auto"/>
+        <w:rPr>
+          <w:rFonts w:ascii="Times New Roman" w:hAnsi="Times New Roman" w:cs="Times New Roman"/>
+        </w:rPr>
+      </w:pPr>
+    </w:p>
+    <w:p>
+      <w:pPr>
+        <w:spacing w:after="0" w:line="240" w:lineRule="auto"/>
+        <w:rPr>
+          <w:rFonts w:ascii="Times New Roman" w:hAnsi="Times New Roman" w:cs="Times New Roman"/>
+        </w:rPr>
+      </w:pPr>
+    </w:p>
+    <w:p>
+      <w:pPr>
+        <w:spacing w:after="0" w:line="240" w:lineRule="auto"/>
+        <w:rPr>
+          <w:rFonts w:ascii="Times New Roman" w:hAnsi="Times New Roman" w:cs="Times New Roman"/>
+        </w:rPr>
+      </w:pPr>
+    </w:p>
+    <w:p>
+      <w:pPr>
+        <w:spacing w:after="0" w:line="240" w:lineRule="auto"/>
+        <w:rPr>
+          <w:rFonts w:ascii="Times New Roman" w:hAnsi="Times New Roman" w:cs="Times New Roman"/>
+        </w:rPr>
+      </w:pPr>
+    </w:p>
+    <w:p>
+      <w:pPr>
+        <w:spacing w:after="0" w:line="240" w:lineRule="auto"/>
+        <w:rPr>
+          <w:rFonts w:ascii="Times New Roman" w:hAnsi="Times New Roman" w:cs="Times New Roman"/>
+        </w:rPr>
+      </w:pPr>
+    </w:p>
+    <w:p>
+      <w:pPr>
+        <w:spacing w:after="0" w:line="240" w:lineRule="auto"/>
+        <w:rPr>
+          <w:rFonts w:ascii="Times New Roman" w:hAnsi="Times New Roman" w:cs="Times New Roman"/>
+        </w:rPr>
+      </w:pPr>
+    </w:p>
+    <w:p>
+      <w:pPr>
+        <w:spacing w:after="0" w:line="240" w:lineRule="auto"/>
+        <w:rPr>
+          <w:rFonts w:ascii="Times New Roman" w:hAnsi="Times New Roman" w:cs="Times New Roman"/>
+        </w:rPr>
+      </w:pPr>
+    </w:p>
+    <w:p>
+      <w:pPr>
+        <w:spacing w:after="0" w:line="240" w:lineRule="auto"/>
+        <w:rPr>
+          <w:rFonts w:ascii="Times New Roman" w:hAnsi="Times New Roman" w:cs="Times New Roman"/>
+          <w:b/>
+          <w:sz w:val="32"/>
+        </w:rPr>
+      </w:pPr>
+      <w:r>
+        <w:rPr>
+          <w:rFonts w:ascii="Times New Roman" w:hAnsi="Times New Roman" w:cs="Times New Roman"/>
+          <w:b/>
+          <w:sz w:val="32"/>
+        </w:rPr>
         <w:t>5. Reproducibility</w:t>
       </w:r>
     </w:p>
@@ -3920,15 +4969,80 @@
         </w:rPr>
         <w:t xml:space="preserve">Github: </w:t>
       </w:r>
-      <w:hyperlink r:id="rId29" w:history="1">
+      <w:hyperlink r:id="rId38" w:history="1">
         <w:r>
           <w:rPr>
             <w:rStyle w:val="Hyperlink"/>
             <w:rFonts w:ascii="Times New Roman" w:hAnsi="Times New Roman" w:cs="Times New Roman"/>
+            <w:color w:val="1155CC"/>
           </w:rPr>
-          <w:t>https://github.com/catherinewang1/Stat154-Project2/</w:t>
+          <w:t>https://github.com/catherinewang1/Stat154-Project2</w:t>
         </w:r>
       </w:hyperlink>
+    </w:p>
+    <w:p>
+      <w:pPr>
+        <w:spacing w:after="0" w:line="240" w:lineRule="auto"/>
+        <w:rPr>
+          <w:rFonts w:ascii="Times New Roman" w:hAnsi="Times New Roman" w:cs="Times New Roman"/>
+        </w:rPr>
+      </w:pPr>
+    </w:p>
+    <w:p>
+      <w:pPr>
+        <w:spacing w:after="0" w:line="240" w:lineRule="auto"/>
+        <w:rPr>
+          <w:rFonts w:ascii="Times New Roman" w:hAnsi="Times New Roman" w:cs="Times New Roman"/>
+          <w:b/>
+        </w:rPr>
+      </w:pPr>
+      <w:r>
+        <w:rPr>
+          <w:rFonts w:ascii="Times New Roman" w:hAnsi="Times New Roman" w:cs="Times New Roman"/>
+          <w:b/>
+        </w:rPr>
+        <w:t>Acknowledgements:</w:t>
+      </w:r>
+    </w:p>
+    <w:p>
+      <w:pPr>
+        <w:spacing w:after="0" w:line="240" w:lineRule="auto"/>
+        <w:rPr>
+          <w:rFonts w:ascii="Times New Roman" w:hAnsi="Times New Roman" w:cs="Times New Roman"/>
+          <w:u w:val="single"/>
+        </w:rPr>
+      </w:pPr>
+      <w:r>
+        <w:rPr>
+          <w:rFonts w:ascii="Times New Roman" w:hAnsi="Times New Roman" w:cs="Times New Roman"/>
+          <w:u w:val="single"/>
+        </w:rPr>
+        <w:t>Contributions:</w:t>
+      </w:r>
+    </w:p>
+    <w:p>
+      <w:pPr>
+        <w:spacing w:after="0" w:line="240" w:lineRule="auto"/>
+        <w:rPr>
+          <w:rFonts w:ascii="Times New Roman" w:hAnsi="Times New Roman" w:cs="Times New Roman"/>
+          <w:u w:val="single"/>
+        </w:rPr>
+      </w:pPr>
+    </w:p>
+    <w:p>
+      <w:pPr>
+        <w:spacing w:after="0" w:line="240" w:lineRule="auto"/>
+        <w:rPr>
+          <w:rFonts w:ascii="Times New Roman" w:hAnsi="Times New Roman" w:cs="Times New Roman"/>
+        </w:rPr>
+      </w:pPr>
+      <w:r>
+        <w:rPr>
+          <w:rFonts w:ascii="Times New Roman" w:hAnsi="Times New Roman" w:cs="Times New Roman"/>
+          <w:b/>
+        </w:rPr>
+        <w:t>Catherine Wang:</w:t>
+      </w:r>
       <w:r>
         <w:rPr>
           <w:rFonts w:ascii="Times New Roman" w:hAnsi="Times New Roman" w:cs="Times New Roman"/>
@@ -3943,88 +5057,166 @@
           <w:rFonts w:ascii="Times New Roman" w:hAnsi="Times New Roman" w:cs="Times New Roman"/>
         </w:rPr>
       </w:pPr>
-    </w:p>
-    <w:p>
-      <w:pPr>
-        <w:spacing w:after="0" w:line="240" w:lineRule="auto"/>
+      <w:r>
+        <w:rPr>
+          <w:rFonts w:ascii="Times New Roman" w:hAnsi="Times New Roman" w:cs="Times New Roman"/>
+        </w:rPr>
+        <w:t>1ab</w:t>
+      </w:r>
+      <w:r>
+        <w:rPr>
+          <w:rFonts w:ascii="Times New Roman" w:hAnsi="Times New Roman" w:cs="Times New Roman"/>
+        </w:rPr>
+        <w:t>c</w:t>
+      </w:r>
+      <w:r>
+        <w:rPr>
+          <w:rFonts w:ascii="Times New Roman" w:hAnsi="Times New Roman" w:cs="Times New Roman"/>
+        </w:rPr>
+        <w:t xml:space="preserve">, 2abcd, 3a </w:t>
+      </w:r>
+      <w:r>
+        <w:rPr>
+          <w:rFonts w:ascii="Times New Roman" w:hAnsi="Times New Roman" w:cs="Times New Roman"/>
+          <w:sz w:val="20"/>
+        </w:rPr>
+        <w:t xml:space="preserve">(log reg, lda, qda, svm) </w:t>
+      </w:r>
+      <w:r>
+        <w:rPr>
+          <w:rFonts w:ascii="Times New Roman" w:hAnsi="Times New Roman" w:cs="Times New Roman"/>
+        </w:rPr>
+        <w:t>3</w:t>
+      </w:r>
+      <w:r>
+        <w:rPr>
+          <w:rFonts w:ascii="Times New Roman" w:hAnsi="Times New Roman" w:cs="Times New Roman"/>
+        </w:rPr>
+        <w:t>b</w:t>
+      </w:r>
+      <w:r>
+        <w:rPr>
+          <w:rFonts w:ascii="Times New Roman" w:hAnsi="Times New Roman" w:cs="Times New Roman"/>
+        </w:rPr>
+        <w:t xml:space="preserve">, </w:t>
+      </w:r>
+      <w:r>
+        <w:rPr>
+          <w:rFonts w:ascii="Times New Roman" w:hAnsi="Times New Roman" w:cs="Times New Roman"/>
+        </w:rPr>
+        <w:t xml:space="preserve">4b </w:t>
+      </w:r>
+      <w:r>
+        <w:rPr>
+          <w:rFonts w:ascii="Times New Roman" w:hAnsi="Times New Roman" w:cs="Times New Roman"/>
+          <w:sz w:val="18"/>
+        </w:rPr>
+        <w:t xml:space="preserve">(small quantitative part) </w:t>
+      </w:r>
+      <w:r>
+        <w:rPr>
+          <w:rFonts w:ascii="Times New Roman" w:hAnsi="Times New Roman" w:cs="Times New Roman"/>
+        </w:rPr>
+        <w:t xml:space="preserve">d </w:t>
+      </w:r>
+      <w:r>
+        <w:rPr>
+          <w:rFonts w:ascii="Times New Roman" w:hAnsi="Times New Roman" w:cs="Times New Roman"/>
+          <w:sz w:val="18"/>
+        </w:rPr>
+        <w:t xml:space="preserve">(small paragraph), </w:t>
+      </w:r>
+      <w:r>
+        <w:rPr>
+          <w:rFonts w:ascii="Times New Roman" w:hAnsi="Times New Roman" w:cs="Times New Roman"/>
+        </w:rPr>
+        <w:t>5</w:t>
+      </w:r>
+      <w:r>
+        <w:rPr>
+          <w:rFonts w:ascii="Times New Roman" w:hAnsi="Times New Roman" w:cs="Times New Roman"/>
+        </w:rPr>
+        <w:t xml:space="preserve">,   </w:t>
+      </w:r>
+      <w:r>
+        <w:rPr>
+          <w:rFonts w:ascii="Times New Roman" w:hAnsi="Times New Roman" w:cs="Times New Roman"/>
+        </w:rPr>
+        <w:t>formatting and creating</w:t>
+      </w:r>
+      <w:r>
+        <w:rPr>
+          <w:rFonts w:ascii="Times New Roman" w:hAnsi="Times New Roman" w:cs="Times New Roman"/>
+        </w:rPr>
+        <w:t xml:space="preserve"> word doc/pdf rendering</w:t>
+      </w:r>
+      <w:r>
+        <w:rPr>
+          <w:rFonts w:ascii="Times New Roman" w:hAnsi="Times New Roman" w:cs="Times New Roman"/>
+        </w:rPr>
+        <w:t>, Readme.md</w:t>
+      </w:r>
+    </w:p>
+    <w:p>
+      <w:pPr>
+        <w:spacing w:after="0" w:line="240" w:lineRule="auto"/>
+        <w:rPr>
+          <w:rFonts w:ascii="Times New Roman" w:hAnsi="Times New Roman" w:cs="Times New Roman"/>
+        </w:rPr>
+      </w:pPr>
+    </w:p>
+    <w:p>
+      <w:pPr>
+        <w:spacing w:after="0" w:line="240" w:lineRule="auto"/>
+        <w:rPr>
+          <w:rFonts w:ascii="Times New Roman" w:hAnsi="Times New Roman" w:cs="Times New Roman"/>
+        </w:rPr>
+      </w:pPr>
+      <w:r>
         <w:rPr>
           <w:rFonts w:ascii="Times New Roman" w:hAnsi="Times New Roman" w:cs="Times New Roman"/>
           <w:b/>
         </w:rPr>
-      </w:pPr>
-      <w:r>
-        <w:rPr>
-          <w:rFonts w:ascii="Times New Roman" w:hAnsi="Times New Roman" w:cs="Times New Roman"/>
-          <w:b/>
-        </w:rPr>
-        <w:t>Acknowledgements:</w:t>
-      </w:r>
-    </w:p>
-    <w:p>
-      <w:pPr>
-        <w:spacing w:after="0" w:line="240" w:lineRule="auto"/>
-        <w:rPr>
-          <w:rFonts w:ascii="Times New Roman" w:hAnsi="Times New Roman" w:cs="Times New Roman"/>
-          <w:u w:val="single"/>
-        </w:rPr>
-      </w:pPr>
-      <w:r>
-        <w:rPr>
-          <w:rFonts w:ascii="Times New Roman" w:hAnsi="Times New Roman" w:cs="Times New Roman"/>
-          <w:u w:val="single"/>
-        </w:rPr>
-        <w:t>Contributions:</w:t>
-      </w:r>
-    </w:p>
-    <w:p>
-      <w:pPr>
-        <w:spacing w:after="0" w:line="240" w:lineRule="auto"/>
-        <w:rPr>
-          <w:rFonts w:ascii="Times New Roman" w:hAnsi="Times New Roman" w:cs="Times New Roman"/>
-        </w:rPr>
-      </w:pPr>
-      <w:r>
-        <w:rPr>
-          <w:rFonts w:ascii="Times New Roman" w:hAnsi="Times New Roman" w:cs="Times New Roman"/>
-        </w:rPr>
-        <w:t>Catherine Wang:</w:t>
-      </w:r>
-      <w:r>
-        <w:rPr>
-          <w:rFonts w:ascii="Times New Roman" w:hAnsi="Times New Roman" w:cs="Times New Roman"/>
-        </w:rPr>
-        <w:t xml:space="preserve"> 1ab</w:t>
-      </w:r>
-      <w:r>
-        <w:rPr>
-          <w:rFonts w:ascii="Times New Roman" w:hAnsi="Times New Roman" w:cs="Times New Roman"/>
-        </w:rPr>
-        <w:t>c</w:t>
-      </w:r>
-      <w:r>
-        <w:rPr>
-          <w:rFonts w:ascii="Times New Roman" w:hAnsi="Times New Roman" w:cs="Times New Roman"/>
-        </w:rPr>
-        <w:t xml:space="preserve">, 2abcd, 3a </w:t>
+        <w:t>Yijin Wang</w:t>
+      </w:r>
+      <w:r>
+        <w:rPr>
+          <w:rFonts w:ascii="Times New Roman" w:hAnsi="Times New Roman" w:cs="Times New Roman"/>
+        </w:rPr>
+        <w:t>:</w:t>
+      </w:r>
+      <w:r>
+        <w:rPr>
+          <w:rFonts w:ascii="Times New Roman" w:hAnsi="Times New Roman" w:cs="Times New Roman"/>
+        </w:rPr>
+        <w:t xml:space="preserve"> </w:t>
+      </w:r>
+    </w:p>
+    <w:p>
+      <w:pPr>
+        <w:spacing w:after="0" w:line="240" w:lineRule="auto"/>
+        <w:rPr>
+          <w:rFonts w:ascii="Times New Roman" w:hAnsi="Times New Roman" w:cs="Times New Roman"/>
+        </w:rPr>
+      </w:pPr>
+      <w:r>
+        <w:rPr>
+          <w:rFonts w:ascii="Times New Roman" w:hAnsi="Times New Roman" w:cs="Times New Roman"/>
+        </w:rPr>
+        <w:t xml:space="preserve">3a </w:t>
       </w:r>
       <w:r>
         <w:rPr>
           <w:rFonts w:ascii="Times New Roman" w:hAnsi="Times New Roman" w:cs="Times New Roman"/>
           <w:sz w:val="20"/>
         </w:rPr>
-        <w:t xml:space="preserve">(log reg, lda, qda, svm) </w:t>
-      </w:r>
-      <w:r>
-        <w:rPr>
-          <w:rFonts w:ascii="Times New Roman" w:hAnsi="Times New Roman" w:cs="Times New Roman"/>
-        </w:rPr>
-        <w:t>3</w:t>
-      </w:r>
-      <w:r>
-        <w:rPr>
-          <w:rFonts w:ascii="Times New Roman" w:hAnsi="Times New Roman" w:cs="Times New Roman"/>
-        </w:rPr>
-        <w:t>b</w:t>
+        <w:t xml:space="preserve">(knn), </w:t>
+      </w:r>
+      <w:r>
+        <w:rPr>
+          <w:rFonts w:ascii="Times New Roman" w:hAnsi="Times New Roman" w:cs="Times New Roman"/>
+        </w:rPr>
+        <w:t>4</w:t>
       </w:r>
       <w:r>
         <w:rPr>
@@ -4032,59 +5224,23 @@
         </w:rPr>
         <w:t>, 5</w:t>
       </w:r>
-    </w:p>
-    <w:p>
-      <w:pPr>
-        <w:spacing w:after="0" w:line="240" w:lineRule="auto"/>
-        <w:rPr>
-          <w:rFonts w:ascii="Times New Roman" w:hAnsi="Times New Roman" w:cs="Times New Roman"/>
-        </w:rPr>
-      </w:pPr>
-      <w:r>
-        <w:rPr>
-          <w:rFonts w:ascii="Times New Roman" w:hAnsi="Times New Roman" w:cs="Times New Roman"/>
-        </w:rPr>
-        <w:tab/>
-        <w:t>(arranged word doc/pdf rendering)</w:t>
-      </w:r>
-    </w:p>
-    <w:p>
-      <w:pPr>
-        <w:spacing w:after="0" w:line="240" w:lineRule="auto"/>
-        <w:rPr>
-          <w:rFonts w:ascii="Times New Roman" w:hAnsi="Times New Roman" w:cs="Times New Roman"/>
-        </w:rPr>
-      </w:pPr>
-      <w:r>
-        <w:rPr>
-          <w:rFonts w:ascii="Times New Roman" w:hAnsi="Times New Roman" w:cs="Times New Roman"/>
-        </w:rPr>
-        <w:t>Yijin Wang:</w:t>
-      </w:r>
-      <w:r>
-        <w:rPr>
-          <w:rFonts w:ascii="Times New Roman" w:hAnsi="Times New Roman" w:cs="Times New Roman"/>
-        </w:rPr>
-        <w:t xml:space="preserve"> 3a </w:t>
-      </w:r>
-      <w:r>
-        <w:rPr>
-          <w:rFonts w:ascii="Times New Roman" w:hAnsi="Times New Roman" w:cs="Times New Roman"/>
-          <w:sz w:val="20"/>
-        </w:rPr>
-        <w:t xml:space="preserve">(knn), </w:t>
-      </w:r>
-      <w:r>
-        <w:rPr>
-          <w:rFonts w:ascii="Times New Roman" w:hAnsi="Times New Roman" w:cs="Times New Roman"/>
-        </w:rPr>
-        <w:t>4</w:t>
-      </w:r>
-      <w:r>
-        <w:rPr>
-          <w:rFonts w:ascii="Times New Roman" w:hAnsi="Times New Roman" w:cs="Times New Roman"/>
-        </w:rPr>
-        <w:t>, 5</w:t>
+      <w:r>
+        <w:rPr>
+          <w:rFonts w:ascii="Times New Roman" w:hAnsi="Times New Roman" w:cs="Times New Roman"/>
+        </w:rPr>
+        <w:t xml:space="preserve"> (project2_4.R</w:t>
+      </w:r>
+      <w:r>
+        <w:rPr>
+          <w:rFonts w:ascii="Times New Roman" w:hAnsi="Times New Roman" w:cs="Times New Roman"/>
+        </w:rPr>
+        <w:t xml:space="preserve"> code</w:t>
+      </w:r>
+      <w:r>
+        <w:rPr>
+          <w:rFonts w:ascii="Times New Roman" w:hAnsi="Times New Roman" w:cs="Times New Roman"/>
+        </w:rPr>
+        <w:t>)</w:t>
       </w:r>
     </w:p>
     <w:p>
@@ -4144,7 +5300,7 @@
           <w:rFonts w:ascii="Times New Roman" w:hAnsi="Times New Roman" w:cs="Times New Roman"/>
         </w:rPr>
       </w:pPr>
-      <w:hyperlink r:id="rId30" w:history="1">
+      <w:hyperlink r:id="rId39" w:history="1">
         <w:r>
           <w:rPr>
             <w:rStyle w:val="Hyperlink"/>
@@ -4188,7 +5344,7 @@
           <w:szCs w:val="22"/>
         </w:rPr>
       </w:pPr>
-      <w:hyperlink r:id="rId31" w:history="1">
+      <w:hyperlink r:id="rId40" w:history="1">
         <w:r>
           <w:rPr>
             <w:rStyle w:val="Hyperlink"/>
@@ -4210,7 +5366,7 @@
         <w:spacing w:before="0" w:beforeAutospacing="0" w:after="0" w:afterAutospacing="0"/>
         <w:ind w:left="360"/>
       </w:pPr>
-      <w:hyperlink r:id="rId32" w:history="1">
+      <w:hyperlink r:id="rId41" w:history="1">
         <w:r>
           <w:rPr>
             <w:rStyle w:val="Hyperlink"/>
@@ -4254,7 +5410,7 @@
         <w:spacing w:before="0" w:beforeAutospacing="0" w:after="0" w:afterAutospacing="0"/>
         <w:ind w:left="360"/>
       </w:pPr>
-      <w:hyperlink r:id="rId33" w:history="1">
+      <w:hyperlink r:id="rId42" w:history="1">
         <w:r>
           <w:rPr>
             <w:rStyle w:val="Hyperlink"/>
@@ -4303,7 +5459,7 @@
         <w:spacing w:before="0" w:beforeAutospacing="0" w:after="0" w:afterAutospacing="0"/>
         <w:ind w:left="360"/>
       </w:pPr>
-      <w:hyperlink r:id="rId34" w:history="1">
+      <w:hyperlink r:id="rId43" w:history="1">
         <w:r>
           <w:rPr>
             <w:rStyle w:val="Hyperlink"/>
@@ -4333,7 +5489,7 @@
         <w:spacing w:before="0" w:beforeAutospacing="0" w:after="0" w:afterAutospacing="0"/>
         <w:ind w:left="360"/>
       </w:pPr>
-      <w:hyperlink r:id="rId35" w:history="1">
+      <w:hyperlink r:id="rId44" w:history="1">
         <w:r>
           <w:rPr>
             <w:rStyle w:val="Hyperlink"/>
@@ -4377,7 +5533,7 @@
         <w:spacing w:before="0" w:beforeAutospacing="0" w:after="0" w:afterAutospacing="0"/>
         <w:ind w:left="360"/>
       </w:pPr>
-      <w:hyperlink r:id="rId36" w:history="1">
+      <w:hyperlink r:id="rId45" w:history="1">
         <w:r>
           <w:rPr>
             <w:rStyle w:val="Hyperlink"/>
@@ -4396,6 +5552,366 @@
         </w:rPr>
         <w:t xml:space="preserve"> </w:t>
       </w:r>
+    </w:p>
+    <w:p>
+      <w:pPr>
+        <w:spacing w:after="0" w:line="240" w:lineRule="auto"/>
+        <w:rPr>
+          <w:rFonts w:ascii="Times New Roman" w:hAnsi="Times New Roman" w:cs="Times New Roman"/>
+        </w:rPr>
+      </w:pPr>
+    </w:p>
+    <w:p>
+      <w:pPr>
+        <w:spacing w:after="0" w:line="240" w:lineRule="auto"/>
+        <w:rPr>
+          <w:rFonts w:ascii="Times New Roman" w:hAnsi="Times New Roman" w:cs="Times New Roman"/>
+        </w:rPr>
+      </w:pPr>
+    </w:p>
+    <w:p>
+      <w:pPr>
+        <w:spacing w:after="0" w:line="240" w:lineRule="auto"/>
+        <w:rPr>
+          <w:rFonts w:ascii="Times New Roman" w:hAnsi="Times New Roman" w:cs="Times New Roman"/>
+        </w:rPr>
+      </w:pPr>
+    </w:p>
+    <w:p>
+      <w:pPr>
+        <w:spacing w:after="0" w:line="240" w:lineRule="auto"/>
+        <w:rPr>
+          <w:rFonts w:ascii="Times New Roman" w:hAnsi="Times New Roman" w:cs="Times New Roman"/>
+        </w:rPr>
+      </w:pPr>
+    </w:p>
+    <w:p>
+      <w:pPr>
+        <w:spacing w:after="0" w:line="240" w:lineRule="auto"/>
+        <w:rPr>
+          <w:rFonts w:ascii="Times New Roman" w:hAnsi="Times New Roman" w:cs="Times New Roman"/>
+        </w:rPr>
+      </w:pPr>
+    </w:p>
+    <w:p>
+      <w:pPr>
+        <w:spacing w:after="0" w:line="240" w:lineRule="auto"/>
+        <w:rPr>
+          <w:rFonts w:ascii="Times New Roman" w:hAnsi="Times New Roman" w:cs="Times New Roman"/>
+        </w:rPr>
+      </w:pPr>
+    </w:p>
+    <w:p>
+      <w:pPr>
+        <w:spacing w:after="0" w:line="240" w:lineRule="auto"/>
+        <w:rPr>
+          <w:rFonts w:ascii="Times New Roman" w:hAnsi="Times New Roman" w:cs="Times New Roman"/>
+        </w:rPr>
+      </w:pPr>
+    </w:p>
+    <w:p>
+      <w:pPr>
+        <w:spacing w:after="0" w:line="240" w:lineRule="auto"/>
+        <w:rPr>
+          <w:rFonts w:ascii="Times New Roman" w:hAnsi="Times New Roman" w:cs="Times New Roman"/>
+        </w:rPr>
+      </w:pPr>
+    </w:p>
+    <w:p>
+      <w:pPr>
+        <w:spacing w:after="0" w:line="240" w:lineRule="auto"/>
+        <w:rPr>
+          <w:rFonts w:ascii="Times New Roman" w:hAnsi="Times New Roman" w:cs="Times New Roman"/>
+        </w:rPr>
+      </w:pPr>
+    </w:p>
+    <w:p>
+      <w:pPr>
+        <w:spacing w:after="0" w:line="240" w:lineRule="auto"/>
+        <w:rPr>
+          <w:rFonts w:ascii="Times New Roman" w:hAnsi="Times New Roman" w:cs="Times New Roman"/>
+        </w:rPr>
+      </w:pPr>
+    </w:p>
+    <w:p>
+      <w:pPr>
+        <w:spacing w:after="0" w:line="240" w:lineRule="auto"/>
+        <w:rPr>
+          <w:rFonts w:ascii="Times New Roman" w:hAnsi="Times New Roman" w:cs="Times New Roman"/>
+        </w:rPr>
+      </w:pPr>
+    </w:p>
+    <w:p>
+      <w:pPr>
+        <w:spacing w:after="0" w:line="240" w:lineRule="auto"/>
+        <w:rPr>
+          <w:rFonts w:ascii="Times New Roman" w:hAnsi="Times New Roman" w:cs="Times New Roman"/>
+        </w:rPr>
+      </w:pPr>
+    </w:p>
+    <w:p>
+      <w:pPr>
+        <w:spacing w:after="0" w:line="240" w:lineRule="auto"/>
+        <w:rPr>
+          <w:rFonts w:ascii="Times New Roman" w:hAnsi="Times New Roman" w:cs="Times New Roman"/>
+        </w:rPr>
+      </w:pPr>
+    </w:p>
+    <w:p>
+      <w:pPr>
+        <w:spacing w:after="0" w:line="240" w:lineRule="auto"/>
+        <w:rPr>
+          <w:rFonts w:ascii="Times New Roman" w:hAnsi="Times New Roman" w:cs="Times New Roman"/>
+        </w:rPr>
+      </w:pPr>
+    </w:p>
+    <w:p>
+      <w:pPr>
+        <w:spacing w:after="0" w:line="240" w:lineRule="auto"/>
+        <w:rPr>
+          <w:rFonts w:ascii="Times New Roman" w:hAnsi="Times New Roman" w:cs="Times New Roman"/>
+        </w:rPr>
+      </w:pPr>
+    </w:p>
+    <w:p>
+      <w:pPr>
+        <w:spacing w:after="0" w:line="240" w:lineRule="auto"/>
+        <w:rPr>
+          <w:rFonts w:ascii="Times New Roman" w:hAnsi="Times New Roman" w:cs="Times New Roman"/>
+        </w:rPr>
+      </w:pPr>
+    </w:p>
+    <w:p>
+      <w:pPr>
+        <w:spacing w:after="0" w:line="240" w:lineRule="auto"/>
+        <w:rPr>
+          <w:rFonts w:ascii="Times New Roman" w:hAnsi="Times New Roman" w:cs="Times New Roman"/>
+        </w:rPr>
+      </w:pPr>
+    </w:p>
+    <w:p>
+      <w:pPr>
+        <w:spacing w:after="0" w:line="240" w:lineRule="auto"/>
+        <w:rPr>
+          <w:rFonts w:ascii="Times New Roman" w:hAnsi="Times New Roman" w:cs="Times New Roman"/>
+        </w:rPr>
+      </w:pPr>
+    </w:p>
+    <w:p>
+      <w:pPr>
+        <w:spacing w:after="0" w:line="240" w:lineRule="auto"/>
+        <w:rPr>
+          <w:rFonts w:ascii="Times New Roman" w:hAnsi="Times New Roman" w:cs="Times New Roman"/>
+        </w:rPr>
+      </w:pPr>
+    </w:p>
+    <w:p>
+      <w:pPr>
+        <w:spacing w:after="0" w:line="240" w:lineRule="auto"/>
+        <w:rPr>
+          <w:rFonts w:ascii="Times New Roman" w:hAnsi="Times New Roman" w:cs="Times New Roman"/>
+        </w:rPr>
+      </w:pPr>
+    </w:p>
+    <w:p>
+      <w:pPr>
+        <w:spacing w:after="0" w:line="240" w:lineRule="auto"/>
+        <w:rPr>
+          <w:rFonts w:ascii="Times New Roman" w:hAnsi="Times New Roman" w:cs="Times New Roman"/>
+        </w:rPr>
+      </w:pPr>
+    </w:p>
+    <w:p>
+      <w:pPr>
+        <w:spacing w:after="0" w:line="240" w:lineRule="auto"/>
+        <w:rPr>
+          <w:rFonts w:ascii="Times New Roman" w:hAnsi="Times New Roman" w:cs="Times New Roman"/>
+        </w:rPr>
+      </w:pPr>
+    </w:p>
+    <w:p>
+      <w:pPr>
+        <w:spacing w:after="0" w:line="240" w:lineRule="auto"/>
+        <w:rPr>
+          <w:rFonts w:ascii="Times New Roman" w:hAnsi="Times New Roman" w:cs="Times New Roman"/>
+        </w:rPr>
+      </w:pPr>
+    </w:p>
+    <w:p>
+      <w:pPr>
+        <w:spacing w:after="0" w:line="240" w:lineRule="auto"/>
+        <w:rPr>
+          <w:rFonts w:ascii="Times New Roman" w:hAnsi="Times New Roman" w:cs="Times New Roman"/>
+        </w:rPr>
+      </w:pPr>
+    </w:p>
+    <w:p>
+      <w:pPr>
+        <w:spacing w:after="0" w:line="240" w:lineRule="auto"/>
+        <w:rPr>
+          <w:rFonts w:ascii="Times New Roman" w:hAnsi="Times New Roman" w:cs="Times New Roman"/>
+        </w:rPr>
+      </w:pPr>
+    </w:p>
+    <w:p>
+      <w:pPr>
+        <w:spacing w:after="0" w:line="240" w:lineRule="auto"/>
+        <w:rPr>
+          <w:rFonts w:ascii="Times New Roman" w:hAnsi="Times New Roman" w:cs="Times New Roman"/>
+        </w:rPr>
+      </w:pPr>
+    </w:p>
+    <w:p>
+      <w:pPr>
+        <w:spacing w:after="0" w:line="240" w:lineRule="auto"/>
+        <w:rPr>
+          <w:rFonts w:ascii="Times New Roman" w:hAnsi="Times New Roman" w:cs="Times New Roman"/>
+        </w:rPr>
+      </w:pPr>
+    </w:p>
+    <w:p>
+      <w:pPr>
+        <w:spacing w:after="0" w:line="240" w:lineRule="auto"/>
+        <w:rPr>
+          <w:rFonts w:ascii="Times New Roman" w:hAnsi="Times New Roman" w:cs="Times New Roman"/>
+        </w:rPr>
+      </w:pPr>
+    </w:p>
+    <w:p>
+      <w:pPr>
+        <w:spacing w:after="0" w:line="240" w:lineRule="auto"/>
+        <w:rPr>
+          <w:rFonts w:ascii="Times New Roman" w:hAnsi="Times New Roman" w:cs="Times New Roman"/>
+        </w:rPr>
+      </w:pPr>
+    </w:p>
+    <w:p>
+      <w:pPr>
+        <w:spacing w:after="0" w:line="240" w:lineRule="auto"/>
+        <w:rPr>
+          <w:rFonts w:ascii="Times New Roman" w:hAnsi="Times New Roman" w:cs="Times New Roman"/>
+        </w:rPr>
+      </w:pPr>
+    </w:p>
+    <w:p>
+      <w:pPr>
+        <w:spacing w:after="0" w:line="240" w:lineRule="auto"/>
+        <w:rPr>
+          <w:rFonts w:ascii="Times New Roman" w:hAnsi="Times New Roman" w:cs="Times New Roman"/>
+        </w:rPr>
+      </w:pPr>
+    </w:p>
+    <w:p>
+      <w:pPr>
+        <w:spacing w:after="0" w:line="240" w:lineRule="auto"/>
+        <w:rPr>
+          <w:rFonts w:ascii="Times New Roman" w:hAnsi="Times New Roman" w:cs="Times New Roman"/>
+        </w:rPr>
+      </w:pPr>
+    </w:p>
+    <w:p>
+      <w:pPr>
+        <w:spacing w:after="0" w:line="240" w:lineRule="auto"/>
+        <w:rPr>
+          <w:rFonts w:ascii="Times New Roman" w:hAnsi="Times New Roman" w:cs="Times New Roman"/>
+        </w:rPr>
+      </w:pPr>
+    </w:p>
+    <w:p>
+      <w:pPr>
+        <w:spacing w:after="0" w:line="240" w:lineRule="auto"/>
+        <w:rPr>
+          <w:rFonts w:ascii="Times New Roman" w:hAnsi="Times New Roman" w:cs="Times New Roman"/>
+        </w:rPr>
+      </w:pPr>
+    </w:p>
+    <w:p>
+      <w:pPr>
+        <w:spacing w:after="0" w:line="240" w:lineRule="auto"/>
+        <w:rPr>
+          <w:rFonts w:ascii="Times New Roman" w:hAnsi="Times New Roman" w:cs="Times New Roman"/>
+        </w:rPr>
+      </w:pPr>
+    </w:p>
+    <w:p>
+      <w:pPr>
+        <w:spacing w:after="0" w:line="240" w:lineRule="auto"/>
+        <w:rPr>
+          <w:rFonts w:ascii="Times New Roman" w:hAnsi="Times New Roman" w:cs="Times New Roman"/>
+        </w:rPr>
+      </w:pPr>
+    </w:p>
+    <w:p>
+      <w:pPr>
+        <w:spacing w:after="0" w:line="240" w:lineRule="auto"/>
+        <w:rPr>
+          <w:rFonts w:ascii="Times New Roman" w:hAnsi="Times New Roman" w:cs="Times New Roman"/>
+        </w:rPr>
+      </w:pPr>
+    </w:p>
+    <w:p>
+      <w:pPr>
+        <w:spacing w:after="0" w:line="240" w:lineRule="auto"/>
+        <w:rPr>
+          <w:rFonts w:ascii="Times New Roman" w:hAnsi="Times New Roman" w:cs="Times New Roman"/>
+        </w:rPr>
+      </w:pPr>
+    </w:p>
+    <w:p>
+      <w:pPr>
+        <w:spacing w:after="0" w:line="240" w:lineRule="auto"/>
+        <w:rPr>
+          <w:rFonts w:ascii="Times New Roman" w:hAnsi="Times New Roman" w:cs="Times New Roman"/>
+        </w:rPr>
+      </w:pPr>
+    </w:p>
+    <w:p>
+      <w:pPr>
+        <w:spacing w:after="0" w:line="240" w:lineRule="auto"/>
+        <w:rPr>
+          <w:rFonts w:ascii="Times New Roman" w:hAnsi="Times New Roman" w:cs="Times New Roman"/>
+        </w:rPr>
+      </w:pPr>
+    </w:p>
+    <w:p>
+      <w:pPr>
+        <w:spacing w:after="0" w:line="240" w:lineRule="auto"/>
+        <w:rPr>
+          <w:rFonts w:ascii="Times New Roman" w:hAnsi="Times New Roman" w:cs="Times New Roman"/>
+        </w:rPr>
+      </w:pPr>
+    </w:p>
+    <w:p>
+      <w:pPr>
+        <w:spacing w:after="0" w:line="240" w:lineRule="auto"/>
+        <w:rPr>
+          <w:rFonts w:ascii="Times New Roman" w:hAnsi="Times New Roman" w:cs="Times New Roman"/>
+        </w:rPr>
+      </w:pPr>
+    </w:p>
+    <w:p>
+      <w:pPr>
+        <w:spacing w:after="0" w:line="240" w:lineRule="auto"/>
+        <w:rPr>
+          <w:rFonts w:ascii="Times New Roman" w:hAnsi="Times New Roman" w:cs="Times New Roman"/>
+        </w:rPr>
+      </w:pPr>
+    </w:p>
+    <w:p>
+      <w:pPr>
+        <w:spacing w:after="0" w:line="240" w:lineRule="auto"/>
+        <w:rPr>
+          <w:rFonts w:ascii="Times New Roman" w:hAnsi="Times New Roman" w:cs="Times New Roman"/>
+        </w:rPr>
+      </w:pPr>
+    </w:p>
+    <w:p>
+      <w:pPr>
+        <w:spacing w:after="0" w:line="240" w:lineRule="auto"/>
+        <w:rPr>
+          <w:rFonts w:ascii="Times New Roman" w:hAnsi="Times New Roman" w:cs="Times New Roman"/>
+        </w:rPr>
+      </w:pPr>
     </w:p>
     <w:p>
       <w:pPr>
@@ -6296,6 +7812,11 @@
       <w:u w:val="single"/>
     </w:rPr>
   </w:style>
+  <w:style w:type="character" w:customStyle="1" w:styleId="apple-tab-span">
+    <w:name w:val="apple-tab-span"/>
+    <w:basedOn w:val="DefaultParagraphFont"/>
+    <w:rsid w:val="0081169E"/>
+  </w:style>
 </w:styles>
 </file>
 
@@ -6565,7 +8086,7 @@
 </file>
 
 <file path=customXml/itemProps1.xml><?xml version="1.0" encoding="utf-8"?>
-<ds:datastoreItem xmlns:ds="http://schemas.openxmlformats.org/officeDocument/2006/customXml" ds:itemID="{D945F836-C3D0-4906-9048-5FDF1B86F88E}">
+<ds:datastoreItem xmlns:ds="http://schemas.openxmlformats.org/officeDocument/2006/customXml" ds:itemID="{5FE1A679-8C3B-4F0D-9FD7-C1ED435B3C8B}">
   <ds:schemaRefs>
     <ds:schemaRef ds:uri="http://schemas.openxmlformats.org/officeDocument/2006/bibliography"/>
   </ds:schemaRefs>

</xml_diff>